<commit_message>
Deployed 32f31d0 with MkDocs version: 1.2.3
</commit_message>
<xml_diff>
--- a/week-1/ce100-week-1-intro.md_word.docx
+++ b/week-1/ce100-week-1-intro.md_word.docx
@@ -236,40 +236,13 @@
       </w:r>
     </w:p>
     <w:bookmarkEnd w:id="26"/>
-    <w:bookmarkStart w:id="27" w:name="todo-brief-proof-methods"/>
+    <w:bookmarkStart w:id="28" w:name="we-need-mathematical-proofs"/>
     <w:p>
       <w:pPr>
         <w:pStyle w:val="Heading2"/>
       </w:pPr>
       <w:r>
-        <w:t xml:space="preserve">TODO : Brief Proof Methods</w:t>
-      </w:r>
-    </w:p>
-    <w:p>
-      <w:r>
-        <w:pict>
-          <v:rect style="width:0;height:1.5pt" o:hralign="center" o:hrstd="t" o:hr="t"/>
-        </w:pict>
-      </w:r>
-    </w:p>
-    <w:bookmarkEnd w:id="27"/>
-    <w:bookmarkStart w:id="28" w:name="introduction-to-analysis-of-algorithms"/>
-    <w:p>
-      <w:pPr>
-        <w:pStyle w:val="Heading2"/>
-      </w:pPr>
-      <w:r>
-        <w:t xml:space="preserve">Introduction to Analysis of Algorithms</w:t>
-      </w:r>
-    </w:p>
-    <w:bookmarkEnd w:id="28"/>
-    <w:bookmarkStart w:id="29" w:name="outline"/>
-    <w:p>
-      <w:pPr>
-        <w:pStyle w:val="Heading2"/>
-      </w:pPr>
-      <w:r>
-        <w:t xml:space="preserve">Outline</w:t>
+        <w:t xml:space="preserve">We Need Mathematical Proofs</w:t>
       </w:r>
     </w:p>
     <w:p>
@@ -278,9 +251,106 @@
           <w:ilvl w:val="0"/>
           <w:numId w:val="1002"/>
         </w:numPr>
-      </w:pPr>
-      <w:r>
-        <w:t xml:space="preserve">Study two sorting algorithms as examples</w:t>
+        <w:pStyle w:val="Compact"/>
+      </w:pPr>
+      <w:r>
+        <w:t xml:space="preserve">Direct proof</w:t>
+      </w:r>
+    </w:p>
+    <w:p>
+      <w:pPr>
+        <w:numPr>
+          <w:ilvl w:val="0"/>
+          <w:numId w:val="1002"/>
+        </w:numPr>
+        <w:pStyle w:val="Compact"/>
+      </w:pPr>
+      <w:r>
+        <w:t xml:space="preserve">Proof by mathematical induction</w:t>
+      </w:r>
+    </w:p>
+    <w:p>
+      <w:pPr>
+        <w:numPr>
+          <w:ilvl w:val="0"/>
+          <w:numId w:val="1002"/>
+        </w:numPr>
+        <w:pStyle w:val="Compact"/>
+      </w:pPr>
+      <w:r>
+        <w:t xml:space="preserve">Proof by contraposition</w:t>
+      </w:r>
+    </w:p>
+    <w:p>
+      <w:pPr>
+        <w:numPr>
+          <w:ilvl w:val="0"/>
+          <w:numId w:val="1002"/>
+        </w:numPr>
+        <w:pStyle w:val="Compact"/>
+      </w:pPr>
+      <w:r>
+        <w:t xml:space="preserve">Proof by contradiction</w:t>
+      </w:r>
+    </w:p>
+    <w:p>
+      <w:pPr>
+        <w:numPr>
+          <w:ilvl w:val="0"/>
+          <w:numId w:val="1002"/>
+        </w:numPr>
+        <w:pStyle w:val="Compact"/>
+      </w:pPr>
+      <w:r>
+        <w:t xml:space="preserve">Proof by construction</w:t>
+      </w:r>
+    </w:p>
+    <w:p>
+      <w:pPr>
+        <w:numPr>
+          <w:ilvl w:val="0"/>
+          <w:numId w:val="1002"/>
+        </w:numPr>
+        <w:pStyle w:val="Compact"/>
+      </w:pPr>
+      <w:r>
+        <w:t xml:space="preserve">Proof by exhaustion</w:t>
+      </w:r>
+    </w:p>
+    <w:p>
+      <w:pPr>
+        <w:numPr>
+          <w:ilvl w:val="0"/>
+          <w:numId w:val="1002"/>
+        </w:numPr>
+        <w:pStyle w:val="Compact"/>
+      </w:pPr>
+      <w:r>
+        <w:t xml:space="preserve">Probabilistic proof</w:t>
+      </w:r>
+    </w:p>
+    <w:p>
+      <w:pPr>
+        <w:numPr>
+          <w:ilvl w:val="0"/>
+          <w:numId w:val="1002"/>
+        </w:numPr>
+        <w:pStyle w:val="Compact"/>
+      </w:pPr>
+      <w:r>
+        <w:t xml:space="preserve">Combinatorial proof</w:t>
+      </w:r>
+    </w:p>
+    <w:p>
+      <w:pPr>
+        <w:numPr>
+          <w:ilvl w:val="0"/>
+          <w:numId w:val="1002"/>
+        </w:numPr>
+        <w:pStyle w:val="Compact"/>
+      </w:pPr>
+      <w:r>
+        <w:t xml:space="preserve">Nonconstructive proof</w:t>
       </w:r>
     </w:p>
     <w:p>
@@ -292,7 +362,7 @@
         <w:pStyle w:val="Compact"/>
       </w:pPr>
       <w:r>
-        <w:t xml:space="preserve">Insertion sort: Incremental algorithm</w:t>
+        <w:t xml:space="preserve">Statistical proofs in pure mathematics</w:t>
       </w:r>
     </w:p>
     <w:p>
@@ -304,43 +374,21 @@
         <w:pStyle w:val="Compact"/>
       </w:pPr>
       <w:r>
-        <w:t xml:space="preserve">Merge sort: Divide-and-conquer</w:t>
-      </w:r>
-    </w:p>
-    <w:p>
-      <w:pPr>
-        <w:numPr>
-          <w:ilvl w:val="0"/>
-          <w:numId w:val="1002"/>
-        </w:numPr>
-      </w:pPr>
-      <w:r>
-        <w:t xml:space="preserve">Introduction to runtime analysis</w:t>
-      </w:r>
-    </w:p>
-    <w:p>
-      <w:pPr>
-        <w:numPr>
-          <w:ilvl w:val="1"/>
-          <w:numId w:val="1004"/>
-        </w:numPr>
-        <w:pStyle w:val="Compact"/>
-      </w:pPr>
-      <w:r>
-        <w:t xml:space="preserve">Best vs. worst vs. average case</w:t>
-      </w:r>
-    </w:p>
-    <w:p>
-      <w:pPr>
-        <w:numPr>
-          <w:ilvl w:val="1"/>
-          <w:numId w:val="1004"/>
-        </w:numPr>
-        <w:pStyle w:val="Compact"/>
-      </w:pPr>
-      <w:r>
-        <w:t xml:space="preserve">Asymptotic analysis</w:t>
-      </w:r>
+        <w:t xml:space="preserve">Computer-assisted proofs</w:t>
+      </w:r>
+    </w:p>
+    <w:p>
+      <w:pPr>
+        <w:pStyle w:val="FirstParagraph"/>
+      </w:pPr>
+      <w:hyperlink r:id="rId27">
+        <w:r>
+          <w:rPr>
+            <w:rStyle w:val="Hyperlink"/>
+          </w:rPr>
+          <w:t xml:space="preserve">Mathematical proof - Wikipedia</w:t>
+        </w:r>
+      </w:hyperlink>
     </w:p>
     <w:p>
       <w:r>
@@ -349,102 +397,199 @@
         </w:pict>
       </w:r>
     </w:p>
+    <w:bookmarkEnd w:id="28"/>
+    <w:bookmarkStart w:id="29" w:name="introduction-to-analysis-of-algorithms"/>
+    <w:p>
+      <w:pPr>
+        <w:pStyle w:val="Heading2"/>
+      </w:pPr>
+      <w:r>
+        <w:t xml:space="preserve">Introduction to Analysis of Algorithms</w:t>
+      </w:r>
+    </w:p>
     <w:bookmarkEnd w:id="29"/>
-    <w:bookmarkStart w:id="30" w:name="what-is-algorithm"/>
+    <w:bookmarkStart w:id="30" w:name="outline"/>
     <w:p>
       <w:pPr>
         <w:pStyle w:val="Heading2"/>
       </w:pPr>
       <w:r>
-        <w:t xml:space="preserve">What is Algorithm</w:t>
-      </w:r>
-    </w:p>
-    <w:p>
-      <w:pPr>
-        <w:pStyle w:val="FirstParagraph"/>
-      </w:pPr>
-      <w:r>
-        <w:rPr>
-          <w:bCs/>
-          <w:b/>
-        </w:rPr>
-        <w:t xml:space="preserve">Algorithm</w:t>
-      </w:r>
-      <w:r>
-        <w:t xml:space="preserve">: A sequence of computational steps that transform the input to the desired output</w:t>
-      </w:r>
-    </w:p>
-    <w:p>
-      <w:pPr>
-        <w:pStyle w:val="BodyText"/>
-      </w:pPr>
-      <w:r>
-        <w:rPr>
-          <w:bCs/>
-          <w:b/>
-        </w:rPr>
-        <w:t xml:space="preserve">Procedure vs. algorithm</w:t>
-      </w:r>
-      <w:r>
-        <w:t xml:space="preserve"> </w:t>
-      </w:r>
-      <w:r>
-        <w:t xml:space="preserve">An algorithm must halt within finite time with the right output</w:t>
-      </w:r>
-    </w:p>
-    <w:p>
-      <w:pPr>
-        <w:pStyle w:val="BodyText"/>
-      </w:pPr>
-      <w:r>
-        <w:rPr>
-          <w:bCs/>
-          <w:b/>
-        </w:rPr>
-        <w:t xml:space="preserve">We Need to Measure Performance Metrics</w:t>
+        <w:t xml:space="preserve">Outline</w:t>
       </w:r>
     </w:p>
     <w:p>
       <w:pPr>
         <w:numPr>
           <w:ilvl w:val="0"/>
+          <w:numId w:val="1004"/>
+        </w:numPr>
+      </w:pPr>
+      <w:r>
+        <w:t xml:space="preserve">Study two sorting algorithms as examples</w:t>
+      </w:r>
+    </w:p>
+    <w:p>
+      <w:pPr>
+        <w:numPr>
+          <w:ilvl w:val="1"/>
           <w:numId w:val="1005"/>
         </w:numPr>
         <w:pStyle w:val="Compact"/>
       </w:pPr>
       <w:r>
-        <w:t xml:space="preserve">Processing Time</w:t>
+        <w:t xml:space="preserve">Insertion sort: Incremental algorithm</w:t>
       </w:r>
     </w:p>
     <w:p>
       <w:pPr>
         <w:numPr>
-          <w:ilvl w:val="0"/>
+          <w:ilvl w:val="1"/>
           <w:numId w:val="1005"/>
         </w:numPr>
         <w:pStyle w:val="Compact"/>
       </w:pPr>
       <w:r>
-        <w:t xml:space="preserve">Allocated Memory</w:t>
+        <w:t xml:space="preserve">Merge sort: Divide-and-conquer</w:t>
       </w:r>
     </w:p>
     <w:p>
       <w:pPr>
         <w:numPr>
           <w:ilvl w:val="0"/>
-          <w:numId w:val="1005"/>
+          <w:numId w:val="1004"/>
+        </w:numPr>
+      </w:pPr>
+      <w:r>
+        <w:t xml:space="preserve">Introduction to runtime analysis</w:t>
+      </w:r>
+    </w:p>
+    <w:p>
+      <w:pPr>
+        <w:numPr>
+          <w:ilvl w:val="1"/>
+          <w:numId w:val="1006"/>
         </w:numPr>
         <w:pStyle w:val="Compact"/>
       </w:pPr>
       <w:r>
-        <w:t xml:space="preserve">Network Congestion</w:t>
+        <w:t xml:space="preserve">Best vs. worst vs. average case</w:t>
+      </w:r>
+    </w:p>
+    <w:p>
+      <w:pPr>
+        <w:numPr>
+          <w:ilvl w:val="1"/>
+          <w:numId w:val="1006"/>
+        </w:numPr>
+        <w:pStyle w:val="Compact"/>
+      </w:pPr>
+      <w:r>
+        <w:t xml:space="preserve">Asymptotic analysis</w:t>
+      </w:r>
+    </w:p>
+    <w:p>
+      <w:r>
+        <w:pict>
+          <v:rect style="width:0;height:1.5pt" o:hralign="center" o:hrstd="t" o:hr="t"/>
+        </w:pict>
+      </w:r>
+    </w:p>
+    <w:bookmarkEnd w:id="30"/>
+    <w:bookmarkStart w:id="31" w:name="what-is-algorithm"/>
+    <w:p>
+      <w:pPr>
+        <w:pStyle w:val="Heading2"/>
+      </w:pPr>
+      <w:r>
+        <w:t xml:space="preserve">What is Algorithm</w:t>
+      </w:r>
+    </w:p>
+    <w:p>
+      <w:pPr>
+        <w:pStyle w:val="FirstParagraph"/>
+      </w:pPr>
+      <w:r>
+        <w:rPr>
+          <w:bCs/>
+          <w:b/>
+        </w:rPr>
+        <w:t xml:space="preserve">Algorithm</w:t>
+      </w:r>
+      <w:r>
+        <w:t xml:space="preserve">: A sequence of computational steps that transform the input to the desired output</w:t>
+      </w:r>
+    </w:p>
+    <w:p>
+      <w:pPr>
+        <w:pStyle w:val="BodyText"/>
+      </w:pPr>
+      <w:r>
+        <w:rPr>
+          <w:bCs/>
+          <w:b/>
+        </w:rPr>
+        <w:t xml:space="preserve">Procedure vs. algorithm</w:t>
+      </w:r>
+      <w:r>
+        <w:t xml:space="preserve"> </w:t>
+      </w:r>
+      <w:r>
+        <w:t xml:space="preserve">An algorithm must halt within finite time with the right output</w:t>
+      </w:r>
+    </w:p>
+    <w:p>
+      <w:pPr>
+        <w:pStyle w:val="BodyText"/>
+      </w:pPr>
+      <w:r>
+        <w:rPr>
+          <w:bCs/>
+          <w:b/>
+        </w:rPr>
+        <w:t xml:space="preserve">We Need to Measure Performance Metrics</w:t>
       </w:r>
     </w:p>
     <w:p>
       <w:pPr>
         <w:numPr>
           <w:ilvl w:val="0"/>
-          <w:numId w:val="1005"/>
+          <w:numId w:val="1007"/>
+        </w:numPr>
+        <w:pStyle w:val="Compact"/>
+      </w:pPr>
+      <w:r>
+        <w:t xml:space="preserve">Processing Time</w:t>
+      </w:r>
+    </w:p>
+    <w:p>
+      <w:pPr>
+        <w:numPr>
+          <w:ilvl w:val="0"/>
+          <w:numId w:val="1007"/>
+        </w:numPr>
+        <w:pStyle w:val="Compact"/>
+      </w:pPr>
+      <w:r>
+        <w:t xml:space="preserve">Allocated Memory</w:t>
+      </w:r>
+    </w:p>
+    <w:p>
+      <w:pPr>
+        <w:numPr>
+          <w:ilvl w:val="0"/>
+          <w:numId w:val="1007"/>
+        </w:numPr>
+        <w:pStyle w:val="Compact"/>
+      </w:pPr>
+      <w:r>
+        <w:t xml:space="preserve">Network Congestion</w:t>
+      </w:r>
+    </w:p>
+    <w:p>
+      <w:pPr>
+        <w:numPr>
+          <w:ilvl w:val="0"/>
+          <w:numId w:val="1007"/>
         </w:numPr>
         <w:pStyle w:val="Compact"/>
       </w:pPr>
@@ -949,8 +1094,8 @@
         </w:pict>
       </w:r>
     </w:p>
-    <w:bookmarkEnd w:id="30"/>
-    <w:bookmarkStart w:id="36" w:name="pseudo-code-notation"/>
+    <w:bookmarkEnd w:id="31"/>
+    <w:bookmarkStart w:id="37" w:name="pseudo-code-notation"/>
     <w:p>
       <w:pPr>
         <w:pStyle w:val="Heading2"/>
@@ -969,7 +1114,7 @@
       <w:r>
         <w:t xml:space="preserve"> </w:t>
       </w:r>
-      <w:hyperlink r:id="rId31">
+      <w:hyperlink r:id="rId32">
         <w:r>
           <w:rPr>
             <w:rStyle w:val="Hyperlink"/>
@@ -982,7 +1127,7 @@
       <w:pPr>
         <w:numPr>
           <w:ilvl w:val="0"/>
-          <w:numId w:val="1006"/>
+          <w:numId w:val="1008"/>
         </w:numPr>
       </w:pPr>
       <w:r>
@@ -993,7 +1138,7 @@
       <w:pPr>
         <w:numPr>
           <w:ilvl w:val="0"/>
-          <w:numId w:val="1006"/>
+          <w:numId w:val="1008"/>
         </w:numPr>
       </w:pPr>
       <w:r>
@@ -1004,7 +1149,7 @@
       <w:pPr>
         <w:numPr>
           <w:ilvl w:val="0"/>
-          <w:numId w:val="1006"/>
+          <w:numId w:val="1008"/>
         </w:numPr>
       </w:pPr>
       <w:r>
@@ -1015,7 +1160,7 @@
       <w:pPr>
         <w:numPr>
           <w:ilvl w:val="0"/>
-          <w:numId w:val="1006"/>
+          <w:numId w:val="1008"/>
         </w:numPr>
       </w:pPr>
       <w:r>
@@ -1029,7 +1174,7 @@
         </w:pict>
       </w:r>
     </w:p>
-    <w:bookmarkStart w:id="35" w:name="pseudocode-links-to-visit"/>
+    <w:bookmarkStart w:id="36" w:name="pseudocode-links-to-visit"/>
     <w:p>
       <w:pPr>
         <w:pStyle w:val="Heading3"/>
@@ -1042,7 +1187,7 @@
       <w:pPr>
         <w:pStyle w:val="FirstParagraph"/>
       </w:pPr>
-      <w:hyperlink r:id="rId32">
+      <w:hyperlink r:id="rId33">
         <w:r>
           <w:rPr>
             <w:rStyle w:val="Hyperlink"/>
@@ -1055,7 +1200,7 @@
       <w:pPr>
         <w:pStyle w:val="BodyText"/>
       </w:pPr>
-      <w:hyperlink r:id="rId33">
+      <w:hyperlink r:id="rId34">
         <w:r>
           <w:rPr>
             <w:rStyle w:val="Hyperlink"/>
@@ -1068,7 +1213,7 @@
       <w:pPr>
         <w:pStyle w:val="BodyText"/>
       </w:pPr>
-      <w:hyperlink r:id="rId34">
+      <w:hyperlink r:id="rId35">
         <w:r>
           <w:rPr>
             <w:rStyle w:val="Hyperlink"/>
@@ -1084,9 +1229,9 @@
         </w:pict>
       </w:r>
     </w:p>
-    <w:bookmarkEnd w:id="35"/>
     <w:bookmarkEnd w:id="36"/>
-    <w:bookmarkStart w:id="40" w:name="what-is-the-processing-time"/>
+    <w:bookmarkEnd w:id="37"/>
+    <w:bookmarkStart w:id="42" w:name="what-is-the-processing-time"/>
     <w:p>
       <w:pPr>
         <w:pStyle w:val="Heading2"/>
@@ -1102,20 +1247,29 @@
       <w:r>
         <w:drawing>
           <wp:inline>
-            <wp:extent cx="5334000" cy="2661361"/>
+            <wp:extent cx="5334000" cy="3004015"/>
             <wp:effectExtent b="0" l="0" r="0" t="0"/>
-            <wp:docPr descr="alt:“processing time map” height:450px center" title="" id="38" name="Picture"/>
+            <wp:docPr descr="alt:“processing time map” height:550px center" title="" id="39" name="Picture"/>
             <a:graphic>
               <a:graphicData uri="http://schemas.openxmlformats.org/drawingml/2006/picture">
                 <pic:pic>
                   <pic:nvPicPr>
-                    <pic:cNvPr descr="assets/2022-01-26-14-37-23-image.png" id="39" name="Picture"/>
+                    <pic:cNvPr descr="assets/ce100-week-1-intro-processing_time.drawio.svg" id="40" name="Picture"/>
                     <pic:cNvPicPr>
                       <a:picLocks noChangeArrowheads="1" noChangeAspect="1"/>
                     </pic:cNvPicPr>
                   </pic:nvPicPr>
                   <pic:blipFill>
-                    <a:blip r:embed="rId37"/>
+                    <a:blip r:embed="rId41">
+                      <a:extLst>
+                        <a:ext uri="{28A0092B-C50C-407E-A947-70E740481C1C}">
+                          <a14:useLocalDpi xmlns:a14="http://schemas.microsoft.com/office/drawing/2010/main" val="0"/>
+                        </a:ext>
+                        <a:ext uri="{96DAC541-7B7A-43D3-8B79-37D633B846F1}">
+                          <asvg:svgBlip xmlns:asvg="http://schemas.microsoft.com/office/drawing/2016/SVG/main" r:embed="rId38"/>
+                        </a:ext>
+                      </a:extLst>
+                    </a:blip>
                     <a:stretch>
                       <a:fillRect/>
                     </a:stretch>
@@ -1123,7 +1277,7 @@
                   <pic:spPr bwMode="auto">
                     <a:xfrm>
                       <a:off x="0" y="0"/>
-                      <a:ext cx="5334000" cy="2661361"/>
+                      <a:ext cx="5334000" cy="3004015"/>
                     </a:xfrm>
                     <a:prstGeom prst="rect">
                       <a:avLst/>
@@ -1162,7 +1316,7 @@
         <w:t xml:space="preserve"> </w:t>
       </w:r>
       <w:r>
-        <w:t xml:space="preserve">height:450px center</w:t>
+        <w:t xml:space="preserve">height:550px center</w:t>
       </w:r>
     </w:p>
     <w:p>
@@ -1172,8 +1326,8 @@
         </w:pict>
       </w:r>
     </w:p>
-    <w:bookmarkEnd w:id="40"/>
-    <w:bookmarkStart w:id="47" w:name="insertion-sort"/>
+    <w:bookmarkEnd w:id="42"/>
+    <w:bookmarkStart w:id="50" w:name="insertion-sort"/>
     <w:p>
       <w:pPr>
         <w:pStyle w:val="Heading2"/>
@@ -1215,18 +1369,18 @@
           <wp:inline>
             <wp:extent cx="5334000" cy="4840231"/>
             <wp:effectExtent b="0" l="0" r="0" t="0"/>
-            <wp:docPr descr="alt:“playing cards” height:300px center" title="" id="42" name="Picture"/>
+            <wp:docPr descr="alt:“playing cards” height:300px center" title="" id="44" name="Picture"/>
             <a:graphic>
               <a:graphicData uri="http://schemas.openxmlformats.org/drawingml/2006/picture">
                 <pic:pic>
                   <pic:nvPicPr>
-                    <pic:cNvPr descr="assets/2022-01-26-02-14-48-image.png" id="43" name="Picture"/>
+                    <pic:cNvPr descr="assets/playingcard.png" id="45" name="Picture"/>
                     <pic:cNvPicPr>
                       <a:picLocks noChangeArrowheads="1" noChangeAspect="1"/>
                     </pic:cNvPicPr>
                   </pic:nvPicPr>
                   <pic:blipFill>
-                    <a:blip r:embed="rId41"/>
+                    <a:blip r:embed="rId43"/>
                     <a:stretch>
                       <a:fillRect/>
                     </a:stretch>
@@ -1287,7 +1441,7 @@
       <w:pPr>
         <w:numPr>
           <w:ilvl w:val="0"/>
-          <w:numId w:val="1007"/>
+          <w:numId w:val="1009"/>
         </w:numPr>
         <w:pStyle w:val="Compact"/>
       </w:pPr>
@@ -1335,7 +1489,7 @@
       <w:pPr>
         <w:numPr>
           <w:ilvl w:val="0"/>
-          <w:numId w:val="1007"/>
+          <w:numId w:val="1009"/>
         </w:numPr>
         <w:pStyle w:val="Compact"/>
       </w:pPr>
@@ -1386,20 +1540,29 @@
       <w:r>
         <w:drawing>
           <wp:inline>
-            <wp:extent cx="5334000" cy="3023458"/>
+            <wp:extent cx="5334000" cy="3014869"/>
             <wp:effectExtent b="0" l="0" r="0" t="0"/>
-            <wp:docPr descr="alt:“insertion sort movement” height:450px center" title="" id="45" name="Picture"/>
+            <wp:docPr descr="alt:“insertion sort movement” height:450px center" title="" id="47" name="Picture"/>
             <a:graphic>
               <a:graphicData uri="http://schemas.openxmlformats.org/drawingml/2006/picture">
                 <pic:pic>
                   <pic:nvPicPr>
-                    <pic:cNvPr descr="assets/f036676a77a305d409a2f2250a8cc1d7693b5ed4.png" id="46" name="Picture"/>
+                    <pic:cNvPr descr="assets/ce100-week-1-intro-ins_sort_1.drawio.svg" id="48" name="Picture"/>
                     <pic:cNvPicPr>
                       <a:picLocks noChangeArrowheads="1" noChangeAspect="1"/>
                     </pic:cNvPicPr>
                   </pic:nvPicPr>
                   <pic:blipFill>
-                    <a:blip r:embed="rId44"/>
+                    <a:blip r:embed="rId49">
+                      <a:extLst>
+                        <a:ext uri="{28A0092B-C50C-407E-A947-70E740481C1C}">
+                          <a14:useLocalDpi xmlns:a14="http://schemas.microsoft.com/office/drawing/2010/main" val="0"/>
+                        </a:ext>
+                        <a:ext uri="{96DAC541-7B7A-43D3-8B79-37D633B846F1}">
+                          <asvg:svgBlip xmlns:asvg="http://schemas.microsoft.com/office/drawing/2016/SVG/main" r:embed="rId46"/>
+                        </a:ext>
+                      </a:extLst>
+                    </a:blip>
                     <a:stretch>
                       <a:fillRect/>
                     </a:stretch>
@@ -1407,7 +1570,7 @@
                   <pic:spPr bwMode="auto">
                     <a:xfrm>
                       <a:off x="0" y="0"/>
-                      <a:ext cx="5334000" cy="3023458"/>
+                      <a:ext cx="5334000" cy="3014869"/>
                     </a:xfrm>
                     <a:prstGeom prst="rect">
                       <a:avLst/>
@@ -1456,8 +1619,8 @@
         </w:pict>
       </w:r>
     </w:p>
-    <w:bookmarkEnd w:id="47"/>
-    <w:bookmarkStart w:id="51" w:name="insertion-sort-algorithm"/>
+    <w:bookmarkEnd w:id="50"/>
+    <w:bookmarkStart w:id="55" w:name="insertion-sort-algorithm"/>
     <w:p>
       <w:pPr>
         <w:pStyle w:val="Heading2"/>
@@ -1473,20 +1636,29 @@
       <w:r>
         <w:drawing>
           <wp:inline>
-            <wp:extent cx="5334000" cy="2969143"/>
+            <wp:extent cx="1819275" cy="1628775"/>
             <wp:effectExtent b="0" l="0" r="0" t="0"/>
-            <wp:docPr descr="alt:“insertion sort algorithm” height:450px center" title="" id="49" name="Picture"/>
+            <wp:docPr descr="alt:“insertion sort algorithm” height:550px center" title="" id="52" name="Picture"/>
             <a:graphic>
               <a:graphicData uri="http://schemas.openxmlformats.org/drawingml/2006/picture">
                 <pic:pic>
                   <pic:nvPicPr>
-                    <pic:cNvPr descr="assets/2022-01-26-15-29-21-image.png" id="50" name="Picture"/>
+                    <pic:cNvPr descr="assets/ce100-week-1-intro-ins_sort_2.drawio.svg" id="53" name="Picture"/>
                     <pic:cNvPicPr>
                       <a:picLocks noChangeArrowheads="1" noChangeAspect="1"/>
                     </pic:cNvPicPr>
                   </pic:nvPicPr>
                   <pic:blipFill>
-                    <a:blip r:embed="rId48"/>
+                    <a:blip r:embed="rId54">
+                      <a:extLst>
+                        <a:ext uri="{28A0092B-C50C-407E-A947-70E740481C1C}">
+                          <a14:useLocalDpi xmlns:a14="http://schemas.microsoft.com/office/drawing/2010/main" val="0"/>
+                        </a:ext>
+                        <a:ext uri="{96DAC541-7B7A-43D3-8B79-37D633B846F1}">
+                          <asvg:svgBlip xmlns:asvg="http://schemas.microsoft.com/office/drawing/2016/SVG/main" r:embed="rId51"/>
+                        </a:ext>
+                      </a:extLst>
+                    </a:blip>
                     <a:stretch>
                       <a:fillRect/>
                     </a:stretch>
@@ -1494,7 +1666,7 @@
                   <pic:spPr bwMode="auto">
                     <a:xfrm>
                       <a:off x="0" y="0"/>
-                      <a:ext cx="5334000" cy="2969143"/>
+                      <a:ext cx="1819275" cy="1628775"/>
                     </a:xfrm>
                     <a:prstGeom prst="rect">
                       <a:avLst/>
@@ -1533,7 +1705,7 @@
         <w:t xml:space="preserve"> </w:t>
       </w:r>
       <w:r>
-        <w:t xml:space="preserve">height:450px center</w:t>
+        <w:t xml:space="preserve">height:550px center</w:t>
       </w:r>
     </w:p>
     <w:p>
@@ -1543,8 +1715,8 @@
         </w:pict>
       </w:r>
     </w:p>
-    <w:bookmarkEnd w:id="51"/>
-    <w:bookmarkStart w:id="52" w:name="insertion-sort-algorithm-inline"/>
+    <w:bookmarkEnd w:id="55"/>
+    <w:bookmarkStart w:id="56" w:name="insertion-sort-algorithm-inline"/>
     <w:p>
       <w:pPr>
         <w:pStyle w:val="Heading2"/>
@@ -1955,8 +2127,8 @@
         </w:pict>
       </w:r>
     </w:p>
-    <w:bookmarkEnd w:id="52"/>
-    <w:bookmarkStart w:id="56" w:name="X5f937254b96e7e39fe256348aa4991074993d17"/>
+    <w:bookmarkEnd w:id="56"/>
+    <w:bookmarkStart w:id="61" w:name="X5f937254b96e7e39fe256348aa4991074993d17"/>
     <w:p>
       <w:pPr>
         <w:pStyle w:val="Heading2"/>
@@ -1972,20 +2144,29 @@
       <w:r>
         <w:drawing>
           <wp:inline>
-            <wp:extent cx="5334000" cy="2938918"/>
+            <wp:extent cx="2676525" cy="2581275"/>
             <wp:effectExtent b="0" l="0" r="0" t="0"/>
-            <wp:docPr descr="alt:“insertion sort description-1” height:450px center" title="" id="54" name="Picture"/>
+            <wp:docPr descr="alt:“insertion sort description-1” height:550px center" title="" id="58" name="Picture"/>
             <a:graphic>
               <a:graphicData uri="http://schemas.openxmlformats.org/drawingml/2006/picture">
                 <pic:pic>
                   <pic:nvPicPr>
-                    <pic:cNvPr descr="assets/2022-01-26-15-30-22-image.png" id="55" name="Picture"/>
+                    <pic:cNvPr descr="assets/ce100-week-1-intro-ins_sort_3.drawio.svg" id="59" name="Picture"/>
                     <pic:cNvPicPr>
                       <a:picLocks noChangeArrowheads="1" noChangeAspect="1"/>
                     </pic:cNvPicPr>
                   </pic:nvPicPr>
                   <pic:blipFill>
-                    <a:blip r:embed="rId53"/>
+                    <a:blip r:embed="rId60">
+                      <a:extLst>
+                        <a:ext uri="{28A0092B-C50C-407E-A947-70E740481C1C}">
+                          <a14:useLocalDpi xmlns:a14="http://schemas.microsoft.com/office/drawing/2010/main" val="0"/>
+                        </a:ext>
+                        <a:ext uri="{96DAC541-7B7A-43D3-8B79-37D633B846F1}">
+                          <asvg:svgBlip xmlns:asvg="http://schemas.microsoft.com/office/drawing/2016/SVG/main" r:embed="rId57"/>
+                        </a:ext>
+                      </a:extLst>
+                    </a:blip>
                     <a:stretch>
                       <a:fillRect/>
                     </a:stretch>
@@ -1993,7 +2174,7 @@
                   <pic:spPr bwMode="auto">
                     <a:xfrm>
                       <a:off x="0" y="0"/>
-                      <a:ext cx="5334000" cy="2938918"/>
+                      <a:ext cx="2676525" cy="2581275"/>
                     </a:xfrm>
                     <a:prstGeom prst="rect">
                       <a:avLst/>
@@ -2032,7 +2213,7 @@
         <w:t xml:space="preserve"> </w:t>
       </w:r>
       <w:r>
-        <w:t xml:space="preserve">height:450px center</w:t>
+        <w:t xml:space="preserve">height:550px center</w:t>
       </w:r>
     </w:p>
     <w:p>
@@ -2042,8 +2223,8 @@
         </w:pict>
       </w:r>
     </w:p>
-    <w:bookmarkEnd w:id="56"/>
-    <w:bookmarkStart w:id="60" w:name="Xaa650c1f5268664d1606603af3096409dffbde1"/>
+    <w:bookmarkEnd w:id="61"/>
+    <w:bookmarkStart w:id="66" w:name="Xaa650c1f5268664d1606603af3096409dffbde1"/>
     <w:p>
       <w:pPr>
         <w:pStyle w:val="Heading2"/>
@@ -2059,20 +2240,29 @@
       <w:r>
         <w:drawing>
           <wp:inline>
-            <wp:extent cx="5334000" cy="2895442"/>
+            <wp:extent cx="2619375" cy="2486025"/>
             <wp:effectExtent b="0" l="0" r="0" t="0"/>
-            <wp:docPr descr="alt:“insertion sort description-2” height:450px center" title="" id="58" name="Picture"/>
+            <wp:docPr descr="alt:“insertion sort description-2” height:550px center" title="" id="63" name="Picture"/>
             <a:graphic>
               <a:graphicData uri="http://schemas.openxmlformats.org/drawingml/2006/picture">
                 <pic:pic>
                   <pic:nvPicPr>
-                    <pic:cNvPr descr="assets/2022-01-26-15-31-01-image.png" id="59" name="Picture"/>
+                    <pic:cNvPr descr="assets/ce100-week-1-intro-ins_sort_4.drawio.svg" id="64" name="Picture"/>
                     <pic:cNvPicPr>
                       <a:picLocks noChangeArrowheads="1" noChangeAspect="1"/>
                     </pic:cNvPicPr>
                   </pic:nvPicPr>
                   <pic:blipFill>
-                    <a:blip r:embed="rId57"/>
+                    <a:blip r:embed="rId65">
+                      <a:extLst>
+                        <a:ext uri="{28A0092B-C50C-407E-A947-70E740481C1C}">
+                          <a14:useLocalDpi xmlns:a14="http://schemas.microsoft.com/office/drawing/2010/main" val="0"/>
+                        </a:ext>
+                        <a:ext uri="{96DAC541-7B7A-43D3-8B79-37D633B846F1}">
+                          <asvg:svgBlip xmlns:asvg="http://schemas.microsoft.com/office/drawing/2016/SVG/main" r:embed="rId62"/>
+                        </a:ext>
+                      </a:extLst>
+                    </a:blip>
                     <a:stretch>
                       <a:fillRect/>
                     </a:stretch>
@@ -2080,7 +2270,7 @@
                   <pic:spPr bwMode="auto">
                     <a:xfrm>
                       <a:off x="0" y="0"/>
-                      <a:ext cx="5334000" cy="2895442"/>
+                      <a:ext cx="2619375" cy="2486025"/>
                     </a:xfrm>
                     <a:prstGeom prst="rect">
                       <a:avLst/>
@@ -2119,7 +2309,7 @@
         <w:t xml:space="preserve"> </w:t>
       </w:r>
       <w:r>
-        <w:t xml:space="preserve">height:450px center</w:t>
+        <w:t xml:space="preserve">height:550px center</w:t>
       </w:r>
     </w:p>
     <w:p>
@@ -2129,8 +2319,8 @@
         </w:pict>
       </w:r>
     </w:p>
-    <w:bookmarkEnd w:id="60"/>
-    <w:bookmarkStart w:id="64" w:name="X0a23b2a71373e15b6ab23ec7b001f8aaf432f54"/>
+    <w:bookmarkEnd w:id="66"/>
+    <w:bookmarkStart w:id="71" w:name="X0a23b2a71373e15b6ab23ec7b001f8aaf432f54"/>
     <w:p>
       <w:pPr>
         <w:pStyle w:val="Heading2"/>
@@ -2146,20 +2336,29 @@
       <w:r>
         <w:drawing>
           <wp:inline>
-            <wp:extent cx="5334000" cy="2783664"/>
+            <wp:extent cx="3248025" cy="2105025"/>
             <wp:effectExtent b="0" l="0" r="0" t="0"/>
-            <wp:docPr descr="alt:“insertion sort description-3” height:450px center" title="" id="62" name="Picture"/>
+            <wp:docPr descr="alt:“insertion sort description-3” height:500px center" title="" id="68" name="Picture"/>
             <a:graphic>
               <a:graphicData uri="http://schemas.openxmlformats.org/drawingml/2006/picture">
                 <pic:pic>
                   <pic:nvPicPr>
-                    <pic:cNvPr descr="assets/2022-01-26-15-31-48-image.png" id="63" name="Picture"/>
+                    <pic:cNvPr descr="assets/ce100-week-1-intro-ins_sort_5.drawio.svg" id="69" name="Picture"/>
                     <pic:cNvPicPr>
                       <a:picLocks noChangeArrowheads="1" noChangeAspect="1"/>
                     </pic:cNvPicPr>
                   </pic:nvPicPr>
                   <pic:blipFill>
-                    <a:blip r:embed="rId61"/>
+                    <a:blip r:embed="rId70">
+                      <a:extLst>
+                        <a:ext uri="{28A0092B-C50C-407E-A947-70E740481C1C}">
+                          <a14:useLocalDpi xmlns:a14="http://schemas.microsoft.com/office/drawing/2010/main" val="0"/>
+                        </a:ext>
+                        <a:ext uri="{96DAC541-7B7A-43D3-8B79-37D633B846F1}">
+                          <asvg:svgBlip xmlns:asvg="http://schemas.microsoft.com/office/drawing/2016/SVG/main" r:embed="rId67"/>
+                        </a:ext>
+                      </a:extLst>
+                    </a:blip>
                     <a:stretch>
                       <a:fillRect/>
                     </a:stretch>
@@ -2167,7 +2366,7 @@
                   <pic:spPr bwMode="auto">
                     <a:xfrm>
                       <a:off x="0" y="0"/>
-                      <a:ext cx="5334000" cy="2783664"/>
+                      <a:ext cx="3248025" cy="2105025"/>
                     </a:xfrm>
                     <a:prstGeom prst="rect">
                       <a:avLst/>
@@ -2206,7 +2405,7 @@
         <w:t xml:space="preserve"> </w:t>
       </w:r>
       <w:r>
-        <w:t xml:space="preserve">height:450px center</w:t>
+        <w:t xml:space="preserve">height:500px center</w:t>
       </w:r>
     </w:p>
     <w:p>
@@ -2216,8 +2415,8 @@
         </w:pict>
       </w:r>
     </w:p>
-    <w:bookmarkEnd w:id="64"/>
-    <w:bookmarkStart w:id="97" w:name="insertion-sort-example"/>
+    <w:bookmarkEnd w:id="71"/>
+    <w:bookmarkStart w:id="112" w:name="insertion-sort-example"/>
     <w:p>
       <w:pPr>
         <w:pStyle w:val="Heading2"/>
@@ -2226,7 +2425,7 @@
         <w:t xml:space="preserve">Insertion Sort Example</w:t>
       </w:r>
     </w:p>
-    <w:bookmarkStart w:id="68" w:name="insertion-sort-step-1-initial"/>
+    <w:bookmarkStart w:id="76" w:name="insertion-sort-step-1-initial"/>
     <w:p>
       <w:pPr>
         <w:pStyle w:val="Heading3"/>
@@ -2242,20 +2441,29 @@
       <w:r>
         <w:drawing>
           <wp:inline>
-            <wp:extent cx="5334000" cy="2980056"/>
+            <wp:extent cx="2638425" cy="1628775"/>
             <wp:effectExtent b="0" l="0" r="0" t="0"/>
-            <wp:docPr descr="alt:“insertion sort step-1” height:450px center" title="" id="66" name="Picture"/>
+            <wp:docPr descr="alt:“insertion sort step-1” height:450px center" title="" id="73" name="Picture"/>
             <a:graphic>
               <a:graphicData uri="http://schemas.openxmlformats.org/drawingml/2006/picture">
                 <pic:pic>
                   <pic:nvPicPr>
-                    <pic:cNvPr descr="assets/2022-01-26-15-32-34-image.png" id="67" name="Picture"/>
+                    <pic:cNvPr descr="assets/ce100-week-1-intro-ins_sort_6.drawio.svg" id="74" name="Picture"/>
                     <pic:cNvPicPr>
                       <a:picLocks noChangeArrowheads="1" noChangeAspect="1"/>
                     </pic:cNvPicPr>
                   </pic:nvPicPr>
                   <pic:blipFill>
-                    <a:blip r:embed="rId65"/>
+                    <a:blip r:embed="rId75">
+                      <a:extLst>
+                        <a:ext uri="{28A0092B-C50C-407E-A947-70E740481C1C}">
+                          <a14:useLocalDpi xmlns:a14="http://schemas.microsoft.com/office/drawing/2010/main" val="0"/>
+                        </a:ext>
+                        <a:ext uri="{96DAC541-7B7A-43D3-8B79-37D633B846F1}">
+                          <asvg:svgBlip xmlns:asvg="http://schemas.microsoft.com/office/drawing/2016/SVG/main" r:embed="rId72"/>
+                        </a:ext>
+                      </a:extLst>
+                    </a:blip>
                     <a:stretch>
                       <a:fillRect/>
                     </a:stretch>
@@ -2263,7 +2471,7 @@
                   <pic:spPr bwMode="auto">
                     <a:xfrm>
                       <a:off x="0" y="0"/>
-                      <a:ext cx="5334000" cy="2980056"/>
+                      <a:ext cx="2638425" cy="1628775"/>
                     </a:xfrm>
                     <a:prstGeom prst="rect">
                       <a:avLst/>
@@ -2312,8 +2520,8 @@
         </w:pict>
       </w:r>
     </w:p>
-    <w:bookmarkEnd w:id="68"/>
-    <w:bookmarkStart w:id="72" w:name="insertion-sort-step-2-j2"/>
+    <w:bookmarkEnd w:id="76"/>
+    <w:bookmarkStart w:id="81" w:name="insertion-sort-step-2-j2"/>
     <w:p>
       <w:pPr>
         <w:pStyle w:val="Heading3"/>
@@ -2329,20 +2537,29 @@
       <w:r>
         <w:drawing>
           <wp:inline>
-            <wp:extent cx="5334000" cy="2966385"/>
+            <wp:extent cx="3152775" cy="1781175"/>
             <wp:effectExtent b="0" l="0" r="0" t="0"/>
-            <wp:docPr descr="alt:“insertion sort step-2” height:450px center" title="" id="70" name="Picture"/>
+            <wp:docPr descr="alt:“insertion sort step-2” height:450px center" title="" id="78" name="Picture"/>
             <a:graphic>
               <a:graphicData uri="http://schemas.openxmlformats.org/drawingml/2006/picture">
                 <pic:pic>
                   <pic:nvPicPr>
-                    <pic:cNvPr descr="assets/2022-01-26-15-33-26-image.png" id="71" name="Picture"/>
+                    <pic:cNvPr descr="assets/ce100-week-1-intro-ins_sort_7.drawio.svg" id="79" name="Picture"/>
                     <pic:cNvPicPr>
                       <a:picLocks noChangeArrowheads="1" noChangeAspect="1"/>
                     </pic:cNvPicPr>
                   </pic:nvPicPr>
                   <pic:blipFill>
-                    <a:blip r:embed="rId69"/>
+                    <a:blip r:embed="rId80">
+                      <a:extLst>
+                        <a:ext uri="{28A0092B-C50C-407E-A947-70E740481C1C}">
+                          <a14:useLocalDpi xmlns:a14="http://schemas.microsoft.com/office/drawing/2010/main" val="0"/>
+                        </a:ext>
+                        <a:ext uri="{96DAC541-7B7A-43D3-8B79-37D633B846F1}">
+                          <asvg:svgBlip xmlns:asvg="http://schemas.microsoft.com/office/drawing/2016/SVG/main" r:embed="rId77"/>
+                        </a:ext>
+                      </a:extLst>
+                    </a:blip>
                     <a:stretch>
                       <a:fillRect/>
                     </a:stretch>
@@ -2350,7 +2567,7 @@
                   <pic:spPr bwMode="auto">
                     <a:xfrm>
                       <a:off x="0" y="0"/>
-                      <a:ext cx="5334000" cy="2966385"/>
+                      <a:ext cx="3152775" cy="1781175"/>
                     </a:xfrm>
                     <a:prstGeom prst="rect">
                       <a:avLst/>
@@ -2399,8 +2616,8 @@
         </w:pict>
       </w:r>
     </w:p>
-    <w:bookmarkEnd w:id="72"/>
-    <w:bookmarkStart w:id="76" w:name="insertion-sort-step-3-j3"/>
+    <w:bookmarkEnd w:id="81"/>
+    <w:bookmarkStart w:id="86" w:name="insertion-sort-step-3-j3"/>
     <w:p>
       <w:pPr>
         <w:pStyle w:val="Heading3"/>
@@ -2416,20 +2633,29 @@
       <w:r>
         <w:drawing>
           <wp:inline>
-            <wp:extent cx="5334000" cy="2949905"/>
+            <wp:extent cx="3343275" cy="1866900"/>
             <wp:effectExtent b="0" l="0" r="0" t="0"/>
-            <wp:docPr descr="alt:“insertion sort step-3” height:450px center" title="" id="74" name="Picture"/>
+            <wp:docPr descr="alt:“insertion sort step-3” height:450px center" title="" id="83" name="Picture"/>
             <a:graphic>
               <a:graphicData uri="http://schemas.openxmlformats.org/drawingml/2006/picture">
                 <pic:pic>
                   <pic:nvPicPr>
-                    <pic:cNvPr descr="assets/2022-01-26-15-34-08-image.png" id="75" name="Picture"/>
+                    <pic:cNvPr descr="assets/ce100-week-1-intro-ins_sort_8.drawio.svg" id="84" name="Picture"/>
                     <pic:cNvPicPr>
                       <a:picLocks noChangeArrowheads="1" noChangeAspect="1"/>
                     </pic:cNvPicPr>
                   </pic:nvPicPr>
                   <pic:blipFill>
-                    <a:blip r:embed="rId73"/>
+                    <a:blip r:embed="rId85">
+                      <a:extLst>
+                        <a:ext uri="{28A0092B-C50C-407E-A947-70E740481C1C}">
+                          <a14:useLocalDpi xmlns:a14="http://schemas.microsoft.com/office/drawing/2010/main" val="0"/>
+                        </a:ext>
+                        <a:ext uri="{96DAC541-7B7A-43D3-8B79-37D633B846F1}">
+                          <asvg:svgBlip xmlns:asvg="http://schemas.microsoft.com/office/drawing/2016/SVG/main" r:embed="rId82"/>
+                        </a:ext>
+                      </a:extLst>
+                    </a:blip>
                     <a:stretch>
                       <a:fillRect/>
                     </a:stretch>
@@ -2437,7 +2663,7 @@
                   <pic:spPr bwMode="auto">
                     <a:xfrm>
                       <a:off x="0" y="0"/>
-                      <a:ext cx="5334000" cy="2949905"/>
+                      <a:ext cx="3343275" cy="1866900"/>
                     </a:xfrm>
                     <a:prstGeom prst="rect">
                       <a:avLst/>
@@ -2486,8 +2712,8 @@
         </w:pict>
       </w:r>
     </w:p>
-    <w:bookmarkEnd w:id="76"/>
-    <w:bookmarkStart w:id="80" w:name="insertion-sort-step-4-j3"/>
+    <w:bookmarkEnd w:id="86"/>
+    <w:bookmarkStart w:id="91" w:name="insertion-sort-step-4-j3"/>
     <w:p>
       <w:pPr>
         <w:pStyle w:val="Heading3"/>
@@ -2503,20 +2729,29 @@
       <w:r>
         <w:drawing>
           <wp:inline>
-            <wp:extent cx="5334000" cy="2953627"/>
+            <wp:extent cx="3152775" cy="1971675"/>
             <wp:effectExtent b="0" l="0" r="0" t="0"/>
-            <wp:docPr descr="alt:“insertion sort step-4” height:450px center" title="" id="78" name="Picture"/>
+            <wp:docPr descr="alt:“insertion sort step-4” height:450px center" title="" id="88" name="Picture"/>
             <a:graphic>
               <a:graphicData uri="http://schemas.openxmlformats.org/drawingml/2006/picture">
                 <pic:pic>
                   <pic:nvPicPr>
-                    <pic:cNvPr descr="assets/2022-01-26-15-36-42-image.png" id="79" name="Picture"/>
+                    <pic:cNvPr descr="assets/ce100-week-1-intro-ins_sort_9.drawio.svg" id="89" name="Picture"/>
                     <pic:cNvPicPr>
                       <a:picLocks noChangeArrowheads="1" noChangeAspect="1"/>
                     </pic:cNvPicPr>
                   </pic:nvPicPr>
                   <pic:blipFill>
-                    <a:blip r:embed="rId77"/>
+                    <a:blip r:embed="rId90">
+                      <a:extLst>
+                        <a:ext uri="{28A0092B-C50C-407E-A947-70E740481C1C}">
+                          <a14:useLocalDpi xmlns:a14="http://schemas.microsoft.com/office/drawing/2010/main" val="0"/>
+                        </a:ext>
+                        <a:ext uri="{96DAC541-7B7A-43D3-8B79-37D633B846F1}">
+                          <asvg:svgBlip xmlns:asvg="http://schemas.microsoft.com/office/drawing/2016/SVG/main" r:embed="rId87"/>
+                        </a:ext>
+                      </a:extLst>
+                    </a:blip>
                     <a:stretch>
                       <a:fillRect/>
                     </a:stretch>
@@ -2524,7 +2759,7 @@
                   <pic:spPr bwMode="auto">
                     <a:xfrm>
                       <a:off x="0" y="0"/>
-                      <a:ext cx="5334000" cy="2953627"/>
+                      <a:ext cx="3152775" cy="1971675"/>
                     </a:xfrm>
                     <a:prstGeom prst="rect">
                       <a:avLst/>
@@ -2573,8 +2808,8 @@
         </w:pict>
       </w:r>
     </w:p>
-    <w:bookmarkEnd w:id="80"/>
-    <w:bookmarkStart w:id="84" w:name="insertion-sort-step-5-j4"/>
+    <w:bookmarkEnd w:id="91"/>
+    <w:bookmarkStart w:id="96" w:name="insertion-sort-step-5-j4"/>
     <w:p>
       <w:pPr>
         <w:pStyle w:val="Heading3"/>
@@ -2590,20 +2825,29 @@
       <w:r>
         <w:drawing>
           <wp:inline>
-            <wp:extent cx="5334000" cy="2959686"/>
+            <wp:extent cx="3152775" cy="1971675"/>
             <wp:effectExtent b="0" l="0" r="0" t="0"/>
-            <wp:docPr descr="alt:“insertion sort step-5” height:450px center" title="" id="82" name="Picture"/>
+            <wp:docPr descr="alt:“insertion sort step-5” height:450px center" title="" id="93" name="Picture"/>
             <a:graphic>
               <a:graphicData uri="http://schemas.openxmlformats.org/drawingml/2006/picture">
                 <pic:pic>
                   <pic:nvPicPr>
-                    <pic:cNvPr descr="assets/2022-01-26-15-38-55-image.png" id="83" name="Picture"/>
+                    <pic:cNvPr descr="assets/ce100-week-1-intro-ins_sort_10.drawio.svg" id="94" name="Picture"/>
                     <pic:cNvPicPr>
                       <a:picLocks noChangeArrowheads="1" noChangeAspect="1"/>
                     </pic:cNvPicPr>
                   </pic:nvPicPr>
                   <pic:blipFill>
-                    <a:blip r:embed="rId81"/>
+                    <a:blip r:embed="rId95">
+                      <a:extLst>
+                        <a:ext uri="{28A0092B-C50C-407E-A947-70E740481C1C}">
+                          <a14:useLocalDpi xmlns:a14="http://schemas.microsoft.com/office/drawing/2010/main" val="0"/>
+                        </a:ext>
+                        <a:ext uri="{96DAC541-7B7A-43D3-8B79-37D633B846F1}">
+                          <asvg:svgBlip xmlns:asvg="http://schemas.microsoft.com/office/drawing/2016/SVG/main" r:embed="rId92"/>
+                        </a:ext>
+                      </a:extLst>
+                    </a:blip>
                     <a:stretch>
                       <a:fillRect/>
                     </a:stretch>
@@ -2611,7 +2855,7 @@
                   <pic:spPr bwMode="auto">
                     <a:xfrm>
                       <a:off x="0" y="0"/>
-                      <a:ext cx="5334000" cy="2959686"/>
+                      <a:ext cx="3152775" cy="1971675"/>
                     </a:xfrm>
                     <a:prstGeom prst="rect">
                       <a:avLst/>
@@ -2660,8 +2904,8 @@
         </w:pict>
       </w:r>
     </w:p>
-    <w:bookmarkEnd w:id="84"/>
-    <w:bookmarkStart w:id="88" w:name="insertion-sort-step-6-j5"/>
+    <w:bookmarkEnd w:id="96"/>
+    <w:bookmarkStart w:id="101" w:name="insertion-sort-step-6-j5"/>
     <w:p>
       <w:pPr>
         <w:pStyle w:val="Heading3"/>
@@ -2677,20 +2921,29 @@
       <w:r>
         <w:drawing>
           <wp:inline>
-            <wp:extent cx="5334000" cy="2937006"/>
+            <wp:extent cx="3343275" cy="1866900"/>
             <wp:effectExtent b="0" l="0" r="0" t="0"/>
-            <wp:docPr descr="alt:“insertion sort step-6” height:450px center" title="" id="86" name="Picture"/>
+            <wp:docPr descr="alt:“insertion sort step-6” height:450px center" title="" id="98" name="Picture"/>
             <a:graphic>
               <a:graphicData uri="http://schemas.openxmlformats.org/drawingml/2006/picture">
                 <pic:pic>
                   <pic:nvPicPr>
-                    <pic:cNvPr descr="assets/2022-01-26-15-39-46-image.png" id="87" name="Picture"/>
+                    <pic:cNvPr descr="assets/ce100-week-1-intro-ins_sort_11.drawio.svg" id="99" name="Picture"/>
                     <pic:cNvPicPr>
                       <a:picLocks noChangeArrowheads="1" noChangeAspect="1"/>
                     </pic:cNvPicPr>
                   </pic:nvPicPr>
                   <pic:blipFill>
-                    <a:blip r:embed="rId85"/>
+                    <a:blip r:embed="rId100">
+                      <a:extLst>
+                        <a:ext uri="{28A0092B-C50C-407E-A947-70E740481C1C}">
+                          <a14:useLocalDpi xmlns:a14="http://schemas.microsoft.com/office/drawing/2010/main" val="0"/>
+                        </a:ext>
+                        <a:ext uri="{96DAC541-7B7A-43D3-8B79-37D633B846F1}">
+                          <asvg:svgBlip xmlns:asvg="http://schemas.microsoft.com/office/drawing/2016/SVG/main" r:embed="rId97"/>
+                        </a:ext>
+                      </a:extLst>
+                    </a:blip>
                     <a:stretch>
                       <a:fillRect/>
                     </a:stretch>
@@ -2698,7 +2951,7 @@
                   <pic:spPr bwMode="auto">
                     <a:xfrm>
                       <a:off x="0" y="0"/>
-                      <a:ext cx="5334000" cy="2937006"/>
+                      <a:ext cx="3343275" cy="1866900"/>
                     </a:xfrm>
                     <a:prstGeom prst="rect">
                       <a:avLst/>
@@ -2747,8 +3000,8 @@
         </w:pict>
       </w:r>
     </w:p>
-    <w:bookmarkEnd w:id="88"/>
-    <w:bookmarkStart w:id="92" w:name="insertion-sort-step-7-j5"/>
+    <w:bookmarkEnd w:id="101"/>
+    <w:bookmarkStart w:id="106" w:name="insertion-sort-step-7-j5"/>
     <w:p>
       <w:pPr>
         <w:pStyle w:val="Heading3"/>
@@ -2764,20 +3017,29 @@
       <w:r>
         <w:drawing>
           <wp:inline>
-            <wp:extent cx="5334000" cy="2945723"/>
+            <wp:extent cx="3152775" cy="1876425"/>
             <wp:effectExtent b="0" l="0" r="0" t="0"/>
-            <wp:docPr descr="alt:“insertion sort step-7” height:450px center" title="" id="90" name="Picture"/>
+            <wp:docPr descr="alt:“insertion sort step-7” height:450px center" title="" id="103" name="Picture"/>
             <a:graphic>
               <a:graphicData uri="http://schemas.openxmlformats.org/drawingml/2006/picture">
                 <pic:pic>
                   <pic:nvPicPr>
-                    <pic:cNvPr descr="assets/2022-01-26-15-40-29-image.png" id="91" name="Picture"/>
+                    <pic:cNvPr descr="assets/ce100-week-1-intro-ins_sort_12.drawio.svg" id="104" name="Picture"/>
                     <pic:cNvPicPr>
                       <a:picLocks noChangeArrowheads="1" noChangeAspect="1"/>
                     </pic:cNvPicPr>
                   </pic:nvPicPr>
                   <pic:blipFill>
-                    <a:blip r:embed="rId89"/>
+                    <a:blip r:embed="rId105">
+                      <a:extLst>
+                        <a:ext uri="{28A0092B-C50C-407E-A947-70E740481C1C}">
+                          <a14:useLocalDpi xmlns:a14="http://schemas.microsoft.com/office/drawing/2010/main" val="0"/>
+                        </a:ext>
+                        <a:ext uri="{96DAC541-7B7A-43D3-8B79-37D633B846F1}">
+                          <asvg:svgBlip xmlns:asvg="http://schemas.microsoft.com/office/drawing/2016/SVG/main" r:embed="rId102"/>
+                        </a:ext>
+                      </a:extLst>
+                    </a:blip>
                     <a:stretch>
                       <a:fillRect/>
                     </a:stretch>
@@ -2785,7 +3047,7 @@
                   <pic:spPr bwMode="auto">
                     <a:xfrm>
                       <a:off x="0" y="0"/>
-                      <a:ext cx="5334000" cy="2945723"/>
+                      <a:ext cx="3152775" cy="1876425"/>
                     </a:xfrm>
                     <a:prstGeom prst="rect">
                       <a:avLst/>
@@ -2834,8 +3096,8 @@
         </w:pict>
       </w:r>
     </w:p>
-    <w:bookmarkEnd w:id="92"/>
-    <w:bookmarkStart w:id="96" w:name="insertion-sort-step-8-j6"/>
+    <w:bookmarkEnd w:id="106"/>
+    <w:bookmarkStart w:id="111" w:name="insertion-sort-step-8-j6"/>
     <w:p>
       <w:pPr>
         <w:pStyle w:val="Heading3"/>
@@ -2851,20 +3113,29 @@
       <w:r>
         <w:drawing>
           <wp:inline>
-            <wp:extent cx="5334000" cy="2755208"/>
+            <wp:extent cx="3162300" cy="1819275"/>
             <wp:effectExtent b="0" l="0" r="0" t="0"/>
-            <wp:docPr descr="alt:“insertion sort step-8” height:450px center" title="" id="94" name="Picture"/>
+            <wp:docPr descr="alt:“insertion sort step-8” height:450px center" title="" id="108" name="Picture"/>
             <a:graphic>
               <a:graphicData uri="http://schemas.openxmlformats.org/drawingml/2006/picture">
                 <pic:pic>
                   <pic:nvPicPr>
-                    <pic:cNvPr descr="assets/2022-01-26-15-45-09-image.png" id="95" name="Picture"/>
+                    <pic:cNvPr descr="assets/ce100-week-1-intro-ins_sort_13.drawio.svg" id="109" name="Picture"/>
                     <pic:cNvPicPr>
                       <a:picLocks noChangeArrowheads="1" noChangeAspect="1"/>
                     </pic:cNvPicPr>
                   </pic:nvPicPr>
                   <pic:blipFill>
-                    <a:blip r:embed="rId93"/>
+                    <a:blip r:embed="rId110">
+                      <a:extLst>
+                        <a:ext uri="{28A0092B-C50C-407E-A947-70E740481C1C}">
+                          <a14:useLocalDpi xmlns:a14="http://schemas.microsoft.com/office/drawing/2010/main" val="0"/>
+                        </a:ext>
+                        <a:ext uri="{96DAC541-7B7A-43D3-8B79-37D633B846F1}">
+                          <asvg:svgBlip xmlns:asvg="http://schemas.microsoft.com/office/drawing/2016/SVG/main" r:embed="rId107"/>
+                        </a:ext>
+                      </a:extLst>
+                    </a:blip>
                     <a:stretch>
                       <a:fillRect/>
                     </a:stretch>
@@ -2872,7 +3143,7 @@
                   <pic:spPr bwMode="auto">
                     <a:xfrm>
                       <a:off x="0" y="0"/>
-                      <a:ext cx="5334000" cy="2755208"/>
+                      <a:ext cx="3162300" cy="1819275"/>
                     </a:xfrm>
                     <a:prstGeom prst="rect">
                       <a:avLst/>
@@ -2921,90 +3192,15 @@
         </w:pict>
       </w:r>
     </w:p>
-    <w:bookmarkEnd w:id="96"/>
-    <w:bookmarkEnd w:id="97"/>
-    <w:bookmarkStart w:id="98" w:name="insertion-sort-review-1"/>
+    <w:bookmarkEnd w:id="111"/>
+    <w:bookmarkEnd w:id="112"/>
+    <w:bookmarkStart w:id="113" w:name="insertion-sort-review-1"/>
     <w:p>
       <w:pPr>
         <w:pStyle w:val="Heading2"/>
       </w:pPr>
       <w:r>
         <w:t xml:space="preserve">Insertion Sort Review (1)</w:t>
-      </w:r>
-    </w:p>
-    <w:p>
-      <w:pPr>
-        <w:numPr>
-          <w:ilvl w:val="0"/>
-          <w:numId w:val="1008"/>
-        </w:numPr>
-      </w:pPr>
-      <w:r>
-        <w:t xml:space="preserve">Items sorted in-place</w:t>
-      </w:r>
-    </w:p>
-    <w:p>
-      <w:pPr>
-        <w:numPr>
-          <w:ilvl w:val="1"/>
-          <w:numId w:val="1009"/>
-        </w:numPr>
-      </w:pPr>
-      <w:r>
-        <w:t xml:space="preserve">Elements are rearranged within the array.</w:t>
-      </w:r>
-    </w:p>
-    <w:p>
-      <w:pPr>
-        <w:numPr>
-          <w:ilvl w:val="1"/>
-          <w:numId w:val="1009"/>
-        </w:numPr>
-      </w:pPr>
-      <w:r>
-        <w:t xml:space="preserve">At a most constant number of items stored outside the array at any time (e.,g. the variable key)</w:t>
-      </w:r>
-    </w:p>
-    <w:p>
-      <w:pPr>
-        <w:numPr>
-          <w:ilvl w:val="1"/>
-          <w:numId w:val="1009"/>
-        </w:numPr>
-      </w:pPr>
-      <w:r>
-        <w:t xml:space="preserve">Input array</w:t>
-      </w:r>
-      <w:r>
-        <w:t xml:space="preserve"> </w:t>
-      </w:r>
-      <m:oMath>
-        <m:r>
-          <m:t>A</m:t>
-        </m:r>
-      </m:oMath>
-      <w:r>
-        <w:t xml:space="preserve"> </w:t>
-      </w:r>
-      <w:r>
-        <w:t xml:space="preserve">contains a sorted output sequence when the algorithm ends</w:t>
-      </w:r>
-    </w:p>
-    <w:p>
-      <w:r>
-        <w:pict>
-          <v:rect style="width:0;height:1.5pt" o:hralign="center" o:hrstd="t" o:hr="t"/>
-        </w:pict>
-      </w:r>
-    </w:p>
-    <w:bookmarkEnd w:id="98"/>
-    <w:bookmarkStart w:id="99" w:name="insertion-sort-review-2"/>
-    <w:p>
-      <w:pPr>
-        <w:pStyle w:val="Heading2"/>
-      </w:pPr>
-      <w:r>
-        <w:t xml:space="preserve">Insertion Sort Review (2)</w:t>
       </w:r>
     </w:p>
     <w:p>
@@ -3015,7 +3211,7 @@
         </w:numPr>
       </w:pPr>
       <w:r>
-        <w:t xml:space="preserve">Incremental approach</w:t>
+        <w:t xml:space="preserve">Items sorted in-place</w:t>
       </w:r>
     </w:p>
     <w:p>
@@ -3023,6 +3219,81 @@
         <w:numPr>
           <w:ilvl w:val="1"/>
           <w:numId w:val="1011"/>
+        </w:numPr>
+      </w:pPr>
+      <w:r>
+        <w:t xml:space="preserve">Elements are rearranged within the array.</w:t>
+      </w:r>
+    </w:p>
+    <w:p>
+      <w:pPr>
+        <w:numPr>
+          <w:ilvl w:val="1"/>
+          <w:numId w:val="1011"/>
+        </w:numPr>
+      </w:pPr>
+      <w:r>
+        <w:t xml:space="preserve">At a most constant number of items stored outside the array at any time (e.,g. the variable key)</w:t>
+      </w:r>
+    </w:p>
+    <w:p>
+      <w:pPr>
+        <w:numPr>
+          <w:ilvl w:val="1"/>
+          <w:numId w:val="1011"/>
+        </w:numPr>
+      </w:pPr>
+      <w:r>
+        <w:t xml:space="preserve">Input array</w:t>
+      </w:r>
+      <w:r>
+        <w:t xml:space="preserve"> </w:t>
+      </w:r>
+      <m:oMath>
+        <m:r>
+          <m:t>A</m:t>
+        </m:r>
+      </m:oMath>
+      <w:r>
+        <w:t xml:space="preserve"> </w:t>
+      </w:r>
+      <w:r>
+        <w:t xml:space="preserve">contains a sorted output sequence when the algorithm ends</w:t>
+      </w:r>
+    </w:p>
+    <w:p>
+      <w:r>
+        <w:pict>
+          <v:rect style="width:0;height:1.5pt" o:hralign="center" o:hrstd="t" o:hr="t"/>
+        </w:pict>
+      </w:r>
+    </w:p>
+    <w:bookmarkEnd w:id="113"/>
+    <w:bookmarkStart w:id="114" w:name="insertion-sort-review-2"/>
+    <w:p>
+      <w:pPr>
+        <w:pStyle w:val="Heading2"/>
+      </w:pPr>
+      <w:r>
+        <w:t xml:space="preserve">Insertion Sort Review (2)</w:t>
+      </w:r>
+    </w:p>
+    <w:p>
+      <w:pPr>
+        <w:numPr>
+          <w:ilvl w:val="0"/>
+          <w:numId w:val="1012"/>
+        </w:numPr>
+      </w:pPr>
+      <w:r>
+        <w:t xml:space="preserve">Incremental approach</w:t>
+      </w:r>
+    </w:p>
+    <w:p>
+      <w:pPr>
+        <w:numPr>
+          <w:ilvl w:val="1"/>
+          <w:numId w:val="1013"/>
         </w:numPr>
         <w:pStyle w:val="Compact"/>
       </w:pPr>
@@ -3154,7 +3425,7 @@
       <w:pPr>
         <w:numPr>
           <w:ilvl w:val="0"/>
-          <w:numId w:val="1010"/>
+          <w:numId w:val="1012"/>
         </w:numPr>
       </w:pPr>
       <w:r>
@@ -3165,7 +3436,7 @@
       <w:pPr>
         <w:numPr>
           <w:ilvl w:val="1"/>
-          <w:numId w:val="1012"/>
+          <w:numId w:val="1014"/>
         </w:numPr>
         <w:pStyle w:val="Compact"/>
       </w:pPr>
@@ -3177,7 +3448,7 @@
       <w:pPr>
         <w:numPr>
           <w:ilvl w:val="0"/>
-          <w:numId w:val="1010"/>
+          <w:numId w:val="1012"/>
         </w:numPr>
       </w:pPr>
       <w:r>
@@ -3207,8 +3478,8 @@
         </w:pict>
       </w:r>
     </w:p>
-    <w:bookmarkEnd w:id="99"/>
-    <w:bookmarkStart w:id="102" w:name="visualization-of-insertion-sort"/>
+    <w:bookmarkEnd w:id="114"/>
+    <w:bookmarkStart w:id="117" w:name="visualization-of-insertion-sort"/>
     <w:p>
       <w:pPr>
         <w:pStyle w:val="Heading2"/>
@@ -3221,7 +3492,7 @@
       <w:pPr>
         <w:pStyle w:val="FirstParagraph"/>
       </w:pPr>
-      <w:hyperlink r:id="rId100">
+      <w:hyperlink r:id="rId115">
         <w:r>
           <w:rPr>
             <w:rStyle w:val="Hyperlink"/>
@@ -3250,7 +3521,7 @@
       <w:pPr>
         <w:pStyle w:val="BodyText"/>
       </w:pPr>
-      <w:hyperlink r:id="rId101">
+      <w:hyperlink r:id="rId116">
         <w:r>
           <w:rPr>
             <w:rStyle w:val="Hyperlink"/>
@@ -3259,22 +3530,8 @@
         </w:r>
       </w:hyperlink>
     </w:p>
-    <w:p>
-      <w:r>
-        <w:pict>
-          <v:rect style="width:0;height:1.5pt" o:hralign="center" o:hrstd="t" o:hr="t"/>
-        </w:pict>
-      </w:r>
-    </w:p>
-    <w:p>
-      <w:r>
-        <w:pict>
-          <v:rect style="width:0;height:1.5pt" o:hralign="center" o:hrstd="t" o:hr="t"/>
-        </w:pict>
-      </w:r>
-    </w:p>
-    <w:bookmarkEnd w:id="102"/>
-    <w:bookmarkStart w:id="106" w:name="X50f1357eb9f677a77394d5bb75338d2a16b7b61"/>
+    <w:bookmarkEnd w:id="117"/>
+    <w:bookmarkStart w:id="118" w:name="X50f1357eb9f677a77394d5bb75338d2a16b7b61"/>
     <w:p>
       <w:pPr>
         <w:pStyle w:val="Heading2"/>
@@ -3287,7 +3544,7 @@
       <w:pPr>
         <w:numPr>
           <w:ilvl w:val="0"/>
-          <w:numId w:val="1013"/>
+          <w:numId w:val="1015"/>
         </w:numPr>
         <w:pStyle w:val="Compact"/>
       </w:pPr>
@@ -3303,7 +3560,7 @@
       <w:pPr>
         <w:numPr>
           <w:ilvl w:val="1"/>
-          <w:numId w:val="1014"/>
+          <w:numId w:val="1016"/>
         </w:numPr>
         <w:pStyle w:val="Compact"/>
       </w:pPr>
@@ -3344,7 +3601,7 @@
       <w:pPr>
         <w:numPr>
           <w:ilvl w:val="1"/>
-          <w:numId w:val="1014"/>
+          <w:numId w:val="1016"/>
         </w:numPr>
         <w:pStyle w:val="Compact"/>
       </w:pPr>
@@ -3377,7 +3634,7 @@
       <w:pPr>
         <w:numPr>
           <w:ilvl w:val="0"/>
-          <w:numId w:val="1013"/>
+          <w:numId w:val="1015"/>
         </w:numPr>
         <w:pStyle w:val="Compact"/>
       </w:pPr>
@@ -3393,7 +3650,7 @@
       <w:pPr>
         <w:numPr>
           <w:ilvl w:val="1"/>
-          <w:numId w:val="1015"/>
+          <w:numId w:val="1017"/>
         </w:numPr>
         <w:pStyle w:val="Compact"/>
       </w:pPr>
@@ -3437,7 +3694,7 @@
       <w:pPr>
         <w:numPr>
           <w:ilvl w:val="1"/>
-          <w:numId w:val="1015"/>
+          <w:numId w:val="1017"/>
         </w:numPr>
         <w:pStyle w:val="Compact"/>
       </w:pPr>
@@ -3470,7 +3727,7 @@
       <w:pPr>
         <w:numPr>
           <w:ilvl w:val="0"/>
-          <w:numId w:val="1013"/>
+          <w:numId w:val="1015"/>
         </w:numPr>
         <w:pStyle w:val="Compact"/>
       </w:pPr>
@@ -3486,7 +3743,7 @@
       <w:pPr>
         <w:numPr>
           <w:ilvl w:val="1"/>
-          <w:numId w:val="1016"/>
+          <w:numId w:val="1018"/>
         </w:numPr>
         <w:pStyle w:val="Compact"/>
       </w:pPr>
@@ -3530,7 +3787,7 @@
       <w:pPr>
         <w:numPr>
           <w:ilvl w:val="1"/>
-          <w:numId w:val="1016"/>
+          <w:numId w:val="1018"/>
         </w:numPr>
         <w:pStyle w:val="Compact"/>
       </w:pPr>
@@ -3566,6 +3823,16 @@
         </w:pict>
       </w:r>
     </w:p>
+    <w:bookmarkEnd w:id="118"/>
+    <w:bookmarkStart w:id="123" w:name="X191c1ad3c4b6957ff8c7df038e6a13dff4dc354"/>
+    <w:p>
+      <w:pPr>
+        <w:pStyle w:val="Heading2"/>
+      </w:pPr>
+      <w:r>
+        <w:t xml:space="preserve">Array Sorting Algorithms Time and Space Complexity</w:t>
+      </w:r>
+    </w:p>
     <w:p>
       <w:pPr>
         <w:pStyle w:val="CaptionedFigure"/>
@@ -3573,20 +3840,29 @@
       <w:r>
         <w:drawing>
           <wp:inline>
-            <wp:extent cx="5334000" cy="4096512"/>
+            <wp:extent cx="4486275" cy="3038475"/>
             <wp:effectExtent b="0" l="0" r="0" t="0"/>
-            <wp:docPr descr="alt:“array sorting algorithms” height:550px center" title="" id="104" name="Picture"/>
+            <wp:docPr descr="alt:“array sorting algorithms” height:550px center" title="" id="120" name="Picture"/>
             <a:graphic>
               <a:graphicData uri="http://schemas.openxmlformats.org/drawingml/2006/picture">
                 <pic:pic>
                   <pic:nvPicPr>
-                    <pic:cNvPr descr="https://4.bp.blogspot.com/-wDrG9mg1xk4/WASmvjkG6ZI/AAAAAAAAAeA/1v3FGEhPn38dGDgT5Z3YBjS-WLMDA_Z4wCEw/s1600/bigo3.png" id="105" name="Picture"/>
+                    <pic:cNvPr descr="assets/ce100-week-1-intro-bigo3.drawio.svg" id="121" name="Picture"/>
                     <pic:cNvPicPr>
                       <a:picLocks noChangeArrowheads="1" noChangeAspect="1"/>
                     </pic:cNvPicPr>
                   </pic:nvPicPr>
                   <pic:blipFill>
-                    <a:blip r:embed="rId103"/>
+                    <a:blip r:embed="rId122">
+                      <a:extLst>
+                        <a:ext uri="{28A0092B-C50C-407E-A947-70E740481C1C}">
+                          <a14:useLocalDpi xmlns:a14="http://schemas.microsoft.com/office/drawing/2010/main" val="0"/>
+                        </a:ext>
+                        <a:ext uri="{96DAC541-7B7A-43D3-8B79-37D633B846F1}">
+                          <asvg:svgBlip xmlns:asvg="http://schemas.microsoft.com/office/drawing/2016/SVG/main" r:embed="rId119"/>
+                        </a:ext>
+                      </a:extLst>
+                    </a:blip>
                     <a:stretch>
                       <a:fillRect/>
                     </a:stretch>
@@ -3594,7 +3870,7 @@
                   <pic:spPr bwMode="auto">
                     <a:xfrm>
                       <a:off x="0" y="0"/>
-                      <a:ext cx="5334000" cy="4096512"/>
+                      <a:ext cx="4486275" cy="3038475"/>
                     </a:xfrm>
                     <a:prstGeom prst="rect">
                       <a:avLst/>
@@ -3643,8 +3919,8 @@
         </w:pict>
       </w:r>
     </w:p>
-    <w:bookmarkEnd w:id="106"/>
-    <w:bookmarkStart w:id="107" w:name="comparison-of-time-analysis-cases"/>
+    <w:bookmarkEnd w:id="123"/>
+    <w:bookmarkStart w:id="124" w:name="comparison-of-time-analysis-cases"/>
     <w:p>
       <w:pPr>
         <w:pStyle w:val="Heading2"/>
@@ -3665,7 +3941,7 @@
       <w:pPr>
         <w:numPr>
           <w:ilvl w:val="0"/>
-          <w:numId w:val="1017"/>
+          <w:numId w:val="1019"/>
         </w:numPr>
       </w:pPr>
       <w:r>
@@ -3686,7 +3962,7 @@
       <w:pPr>
         <w:numPr>
           <w:ilvl w:val="0"/>
-          <w:numId w:val="1017"/>
+          <w:numId w:val="1019"/>
         </w:numPr>
       </w:pPr>
       <w:r>
@@ -3707,7 +3983,7 @@
       <w:pPr>
         <w:numPr>
           <w:ilvl w:val="0"/>
-          <w:numId w:val="1017"/>
+          <w:numId w:val="1019"/>
         </w:numPr>
       </w:pPr>
       <w:r>
@@ -3718,7 +3994,7 @@
       <w:pPr>
         <w:numPr>
           <w:ilvl w:val="1"/>
-          <w:numId w:val="1018"/>
+          <w:numId w:val="1020"/>
         </w:numPr>
       </w:pPr>
       <w:r>
@@ -3729,7 +4005,7 @@
       <w:pPr>
         <w:numPr>
           <w:ilvl w:val="1"/>
-          <w:numId w:val="1018"/>
+          <w:numId w:val="1020"/>
         </w:numPr>
       </w:pPr>
       <w:r>
@@ -3785,8 +4061,8 @@
         </w:pict>
       </w:r>
     </w:p>
-    <w:bookmarkEnd w:id="107"/>
-    <w:bookmarkStart w:id="111" w:name="asymptotic-analysis-1"/>
+    <w:bookmarkEnd w:id="124"/>
+    <w:bookmarkStart w:id="129" w:name="asymptotic-analysis-1"/>
     <w:p>
       <w:pPr>
         <w:pStyle w:val="Heading2"/>
@@ -3802,20 +4078,29 @@
       <w:r>
         <w:drawing>
           <wp:inline>
-            <wp:extent cx="5334000" cy="3418416"/>
+            <wp:extent cx="4057650" cy="3067050"/>
             <wp:effectExtent b="0" l="0" r="0" t="0"/>
-            <wp:docPr descr="alt:“algorithm analysis comparisons” height:550px center" title="" id="109" name="Picture"/>
+            <wp:docPr descr="alt:“algorithm analysis comparisons” height:450px center" title="" id="126" name="Picture"/>
             <a:graphic>
               <a:graphicData uri="http://schemas.openxmlformats.org/drawingml/2006/picture">
                 <pic:pic>
                   <pic:nvPicPr>
-                    <pic:cNvPr descr="assets/32f1a1149fa8543a9c7c70854064c71b00a18079.jpg" id="110" name="Picture"/>
+                    <pic:cNvPr descr="assets/ce100-week-1-intro-bigo_chart_1.drawio.svg" id="127" name="Picture"/>
                     <pic:cNvPicPr>
                       <a:picLocks noChangeArrowheads="1" noChangeAspect="1"/>
                     </pic:cNvPicPr>
                   </pic:nvPicPr>
                   <pic:blipFill>
-                    <a:blip r:embed="rId108"/>
+                    <a:blip r:embed="rId128">
+                      <a:extLst>
+                        <a:ext uri="{28A0092B-C50C-407E-A947-70E740481C1C}">
+                          <a14:useLocalDpi xmlns:a14="http://schemas.microsoft.com/office/drawing/2010/main" val="0"/>
+                        </a:ext>
+                        <a:ext uri="{96DAC541-7B7A-43D3-8B79-37D633B846F1}">
+                          <asvg:svgBlip xmlns:asvg="http://schemas.microsoft.com/office/drawing/2016/SVG/main" r:embed="rId125"/>
+                        </a:ext>
+                      </a:extLst>
+                    </a:blip>
                     <a:stretch>
                       <a:fillRect/>
                     </a:stretch>
@@ -3823,7 +4108,7 @@
                   <pic:spPr bwMode="auto">
                     <a:xfrm>
                       <a:off x="0" y="0"/>
-                      <a:ext cx="5334000" cy="3418416"/>
+                      <a:ext cx="4057650" cy="3067050"/>
                     </a:xfrm>
                     <a:prstGeom prst="rect">
                       <a:avLst/>
@@ -3862,7 +4147,7 @@
         <w:t xml:space="preserve"> </w:t>
       </w:r>
       <w:r>
-        <w:t xml:space="preserve">height:550px center</w:t>
+        <w:t xml:space="preserve">height:450px center</w:t>
       </w:r>
     </w:p>
     <w:p>
@@ -3872,8 +4157,8 @@
         </w:pict>
       </w:r>
     </w:p>
-    <w:bookmarkEnd w:id="111"/>
-    <w:bookmarkStart w:id="112" w:name="asymptotic-analysis-2"/>
+    <w:bookmarkEnd w:id="129"/>
+    <w:bookmarkStart w:id="130" w:name="asymptotic-analysis-2"/>
     <w:p>
       <w:pPr>
         <w:pStyle w:val="Heading2"/>
@@ -3882,8 +4167,8 @@
         <w:t xml:space="preserve">Asymptotic Analysis (2)</w:t>
       </w:r>
     </w:p>
-    <w:bookmarkEnd w:id="112"/>
-    <w:bookmarkStart w:id="113" w:name="theta-notation-average-case"/>
+    <w:bookmarkEnd w:id="130"/>
+    <w:bookmarkStart w:id="131" w:name="theta-notation-average-case"/>
     <w:p>
       <w:pPr>
         <w:pStyle w:val="Heading2"/>
@@ -3896,7 +4181,7 @@
       <w:pPr>
         <w:numPr>
           <w:ilvl w:val="0"/>
-          <w:numId w:val="1019"/>
+          <w:numId w:val="1021"/>
         </w:numPr>
       </w:pPr>
       <w:r>
@@ -3907,7 +4192,7 @@
       <w:pPr>
         <w:numPr>
           <w:ilvl w:val="0"/>
-          <w:numId w:val="1019"/>
+          <w:numId w:val="1021"/>
         </w:numPr>
       </w:pPr>
       <w:r>
@@ -4105,7 +4390,7 @@
       <w:pPr>
         <w:numPr>
           <w:ilvl w:val="0"/>
-          <w:numId w:val="1020"/>
+          <w:numId w:val="1022"/>
         </w:numPr>
         <w:pStyle w:val="Compact"/>
       </w:pPr>
@@ -4206,8 +4491,8 @@
         </w:pict>
       </w:r>
     </w:p>
-    <w:bookmarkEnd w:id="113"/>
-    <w:bookmarkStart w:id="117" w:name="asymptotic-analysis-3"/>
+    <w:bookmarkEnd w:id="131"/>
+    <w:bookmarkStart w:id="136" w:name="asymptotic-analysis-3"/>
     <w:p>
       <w:pPr>
         <w:pStyle w:val="Heading2"/>
@@ -4231,20 +4516,29 @@
       <w:r>
         <w:drawing>
           <wp:inline>
-            <wp:extent cx="5334000" cy="3567060"/>
+            <wp:extent cx="4057650" cy="2886075"/>
             <wp:effectExtent b="0" l="0" r="0" t="0"/>
-            <wp:docPr descr="alt:“T(n) and n change graph” height:350px center" title="" id="115" name="Picture"/>
+            <wp:docPr descr="alt:“T(n) and n change graph” height:350px center" title="" id="133" name="Picture"/>
             <a:graphic>
               <a:graphicData uri="http://schemas.openxmlformats.org/drawingml/2006/picture">
                 <pic:pic>
                   <pic:nvPicPr>
-                    <pic:cNvPr descr="assets/2022-01-26-13-59-16-image.png" id="116" name="Picture"/>
+                    <pic:cNvPr descr="assets/ce100-week-1-intro-bigo_chart2.drawio.svg" id="134" name="Picture"/>
                     <pic:cNvPicPr>
                       <a:picLocks noChangeArrowheads="1" noChangeAspect="1"/>
                     </pic:cNvPicPr>
                   </pic:nvPicPr>
                   <pic:blipFill>
-                    <a:blip r:embed="rId114"/>
+                    <a:blip r:embed="rId135">
+                      <a:extLst>
+                        <a:ext uri="{28A0092B-C50C-407E-A947-70E740481C1C}">
+                          <a14:useLocalDpi xmlns:a14="http://schemas.microsoft.com/office/drawing/2010/main" val="0"/>
+                        </a:ext>
+                        <a:ext uri="{96DAC541-7B7A-43D3-8B79-37D633B846F1}">
+                          <asvg:svgBlip xmlns:asvg="http://schemas.microsoft.com/office/drawing/2016/SVG/main" r:embed="rId132"/>
+                        </a:ext>
+                      </a:extLst>
+                    </a:blip>
                     <a:stretch>
                       <a:fillRect/>
                     </a:stretch>
@@ -4252,7 +4546,7 @@
                   <pic:spPr bwMode="auto">
                     <a:xfrm>
                       <a:off x="0" y="0"/>
-                      <a:ext cx="5334000" cy="3567060"/>
+                      <a:ext cx="4057650" cy="2886075"/>
                     </a:xfrm>
                     <a:prstGeom prst="rect">
                       <a:avLst/>
@@ -4301,8 +4595,8 @@
         </w:pict>
       </w:r>
     </w:p>
-    <w:bookmarkEnd w:id="117"/>
-    <w:bookmarkStart w:id="118" w:name="insertion-sort---runtime-analysis-1"/>
+    <w:bookmarkEnd w:id="136"/>
+    <w:bookmarkStart w:id="137" w:name="insertion-sort---runtime-analysis-1"/>
     <w:p>
       <w:pPr>
         <w:pStyle w:val="Heading2"/>
@@ -4338,6 +4632,39 @@
           <w:rStyle w:val="NormalTok"/>
         </w:rPr>
         <w:t xml:space="preserve">(A)</w:t>
+      </w:r>
+      <w:r>
+        <w:br/>
+      </w:r>
+      <w:r>
+        <w:rPr>
+          <w:rStyle w:val="SpecialCharTok"/>
+        </w:rPr>
+        <w:t xml:space="preserve">----</w:t>
+      </w:r>
+      <w:r>
+        <w:rPr>
+          <w:rStyle w:val="NormalTok"/>
+        </w:rPr>
+        <w:t xml:space="preserve">   </w:t>
+      </w:r>
+      <w:r>
+        <w:rPr>
+          <w:rStyle w:val="SpecialCharTok"/>
+        </w:rPr>
+        <w:t xml:space="preserve">-----</w:t>
+      </w:r>
+      <w:r>
+        <w:rPr>
+          <w:rStyle w:val="NormalTok"/>
+        </w:rPr>
+        <w:t xml:space="preserve">   </w:t>
+      </w:r>
+      <w:r>
+        <w:rPr>
+          <w:rStyle w:val="SpecialCharTok"/>
+        </w:rPr>
+        <w:t xml:space="preserve">---------------------</w:t>
       </w:r>
       <w:r>
         <w:br/>
@@ -4954,9 +5281,11 @@
           </m:e>
         </m:nary>
       </m:oMath>
-      <w:r>
-        <w:t xml:space="preserve"> </w:t>
-      </w:r>
+    </w:p>
+    <w:p>
+      <w:pPr>
+        <w:pStyle w:val="BodyText"/>
+      </w:pPr>
       <w:r>
         <w:t xml:space="preserve">for operation counts</w:t>
       </w:r>
@@ -4968,8 +5297,8 @@
         </w:pict>
       </w:r>
     </w:p>
-    <w:bookmarkEnd w:id="118"/>
-    <w:bookmarkStart w:id="119" w:name="insertion-sort---runtime-analysis-2"/>
+    <w:bookmarkEnd w:id="137"/>
+    <w:bookmarkStart w:id="138" w:name="insertion-sort---runtime-analysis-2"/>
     <w:p>
       <w:pPr>
         <w:pStyle w:val="Heading2"/>
@@ -5383,8 +5712,8 @@
         </w:pict>
       </w:r>
     </w:p>
-    <w:bookmarkEnd w:id="119"/>
-    <w:bookmarkStart w:id="120" w:name="insertion-sort---runtime-analysis-3"/>
+    <w:bookmarkEnd w:id="138"/>
+    <w:bookmarkStart w:id="139" w:name="insertion-sort---runtime-analysis-3"/>
     <w:p>
       <w:pPr>
         <w:pStyle w:val="Heading2"/>
@@ -5594,8 +5923,8 @@
         </w:pict>
       </w:r>
     </w:p>
-    <w:bookmarkEnd w:id="120"/>
-    <w:bookmarkStart w:id="121" w:name="insertion-sort---runtime-analysis-4"/>
+    <w:bookmarkEnd w:id="139"/>
+    <w:bookmarkStart w:id="140" w:name="insertion-sort---runtime-analysis-4"/>
     <w:p>
       <w:pPr>
         <w:pStyle w:val="Heading2"/>
@@ -5985,8 +6314,8 @@
         </w:pict>
       </w:r>
     </w:p>
-    <w:bookmarkEnd w:id="121"/>
-    <w:bookmarkStart w:id="122" w:name="insertion-sort---runtime-analysis-5"/>
+    <w:bookmarkEnd w:id="140"/>
+    <w:bookmarkStart w:id="141" w:name="insertion-sort---runtime-analysis-5"/>
     <w:p>
       <w:pPr>
         <w:pStyle w:val="Heading2"/>
@@ -6067,8 +6396,8 @@
         </w:pict>
       </w:r>
     </w:p>
-    <w:bookmarkEnd w:id="122"/>
-    <w:bookmarkStart w:id="123" w:name="insertion-sort---runtime-analysis-6"/>
+    <w:bookmarkEnd w:id="141"/>
+    <w:bookmarkStart w:id="142" w:name="insertion-sort---runtime-analysis-6"/>
     <w:p>
       <w:pPr>
         <w:pStyle w:val="Heading2"/>
@@ -6116,8 +6445,8 @@
         </w:pict>
       </w:r>
     </w:p>
-    <w:bookmarkEnd w:id="123"/>
-    <w:bookmarkStart w:id="127" w:name="best-case-scenario-sorted-array-1"/>
+    <w:bookmarkEnd w:id="142"/>
+    <w:bookmarkStart w:id="146" w:name="best-case-scenario-sorted-array-1"/>
     <w:p>
       <w:pPr>
         <w:pStyle w:val="Heading2"/>
@@ -6218,20 +6547,29 @@
       <w:r>
         <w:drawing>
           <wp:inline>
-            <wp:extent cx="5334000" cy="2867160"/>
+            <wp:extent cx="3152775" cy="1971675"/>
             <wp:effectExtent b="0" l="0" r="0" t="0"/>
-            <wp:docPr descr="alt:“Insertion Sort Best-Case Scenario (Sorted Array)” height:400px center" title="" id="125" name="Picture"/>
+            <wp:docPr descr="alt:“Insertion Sort Best-Case Scenario (Sorted Array)” height:400px center" title="" id="143" name="Picture"/>
             <a:graphic>
               <a:graphicData uri="http://schemas.openxmlformats.org/drawingml/2006/picture">
                 <pic:pic>
                   <pic:nvPicPr>
-                    <pic:cNvPr descr="assets/2022-01-26-15-28-02-image.png" id="126" name="Picture"/>
+                    <pic:cNvPr descr="assets/ce100-week-1-intro-ins_sort_10.drawio.svg" id="144" name="Picture"/>
                     <pic:cNvPicPr>
                       <a:picLocks noChangeArrowheads="1" noChangeAspect="1"/>
                     </pic:cNvPicPr>
                   </pic:nvPicPr>
                   <pic:blipFill>
-                    <a:blip r:embed="rId124"/>
+                    <a:blip r:embed="rId145">
+                      <a:extLst>
+                        <a:ext uri="{28A0092B-C50C-407E-A947-70E740481C1C}">
+                          <a14:useLocalDpi xmlns:a14="http://schemas.microsoft.com/office/drawing/2010/main" val="0"/>
+                        </a:ext>
+                        <a:ext uri="{96DAC541-7B7A-43D3-8B79-37D633B846F1}">
+                          <asvg:svgBlip xmlns:asvg="http://schemas.microsoft.com/office/drawing/2016/SVG/main" r:embed="rId92"/>
+                        </a:ext>
+                      </a:extLst>
+                    </a:blip>
                     <a:stretch>
                       <a:fillRect/>
                     </a:stretch>
@@ -6239,7 +6577,7 @@
                   <pic:spPr bwMode="auto">
                     <a:xfrm>
                       <a:off x="0" y="0"/>
-                      <a:ext cx="5334000" cy="2867160"/>
+                      <a:ext cx="3152775" cy="1971675"/>
                     </a:xfrm>
                     <a:prstGeom prst="rect">
                       <a:avLst/>
@@ -6282,14 +6620,42 @@
       </w:r>
     </w:p>
     <w:p>
+      <w:pPr>
+        <w:pStyle w:val="BodyText"/>
+      </w:pPr>
+      <m:oMath>
+        <m:sSub>
+          <m:e>
+            <m:r>
+              <m:t>t</m:t>
+            </m:r>
+          </m:e>
+          <m:sub>
+            <m:r>
+              <m:t>j</m:t>
+            </m:r>
+          </m:sub>
+        </m:sSub>
+        <m:r>
+          <m:rPr>
+            <m:sty m:val="p"/>
+          </m:rPr>
+          <m:t>=</m:t>
+        </m:r>
+        <m:r>
+          <m:t>1</m:t>
+        </m:r>
+      </m:oMath>
+    </w:p>
+    <w:p>
       <w:r>
         <w:pict>
           <v:rect style="width:0;height:1.5pt" o:hralign="center" o:hrstd="t" o:hr="t"/>
         </w:pict>
       </w:r>
     </w:p>
-    <w:bookmarkEnd w:id="127"/>
-    <w:bookmarkStart w:id="128" w:name="best-case-scenario-sorted-array-2"/>
+    <w:bookmarkEnd w:id="146"/>
+    <w:bookmarkStart w:id="147" w:name="best-case-scenario-sorted-array-2"/>
     <w:p>
       <w:pPr>
         <w:pStyle w:val="Heading2"/>
@@ -7013,8 +7379,8 @@
         </w:pict>
       </w:r>
     </w:p>
-    <w:bookmarkEnd w:id="128"/>
-    <w:bookmarkStart w:id="132" w:name="worst-case-scenario-reversed-array-1"/>
+    <w:bookmarkEnd w:id="147"/>
+    <w:bookmarkStart w:id="151" w:name="worst-case-scenario-reversed-array-1"/>
     <w:p>
       <w:pPr>
         <w:pStyle w:val="Heading2"/>
@@ -7148,20 +7514,29 @@
       <w:r>
         <w:drawing>
           <wp:inline>
-            <wp:extent cx="5334000" cy="2906452"/>
+            <wp:extent cx="3343275" cy="1866900"/>
             <wp:effectExtent b="0" l="0" r="0" t="0"/>
-            <wp:docPr descr="alt:“Insertion Sort Worst-Case Scenario (Reversed Array)” height:400px center" title="" id="130" name="Picture"/>
+            <wp:docPr descr="alt:“Insertion Sort Worst-Case Scenario (Reversed Array)” height:400px center" title="" id="148" name="Picture"/>
             <a:graphic>
               <a:graphicData uri="http://schemas.openxmlformats.org/drawingml/2006/picture">
                 <pic:pic>
                   <pic:nvPicPr>
-                    <pic:cNvPr descr="assets/2022-01-26-15-27-09-image.png" id="131" name="Picture"/>
+                    <pic:cNvPr descr="assets/ce100-week-1-intro-ins_sort_11.drawio.svg" id="149" name="Picture"/>
                     <pic:cNvPicPr>
                       <a:picLocks noChangeArrowheads="1" noChangeAspect="1"/>
                     </pic:cNvPicPr>
                   </pic:nvPicPr>
                   <pic:blipFill>
-                    <a:blip r:embed="rId129"/>
+                    <a:blip r:embed="rId150">
+                      <a:extLst>
+                        <a:ext uri="{28A0092B-C50C-407E-A947-70E740481C1C}">
+                          <a14:useLocalDpi xmlns:a14="http://schemas.microsoft.com/office/drawing/2010/main" val="0"/>
+                        </a:ext>
+                        <a:ext uri="{96DAC541-7B7A-43D3-8B79-37D633B846F1}">
+                          <asvg:svgBlip xmlns:asvg="http://schemas.microsoft.com/office/drawing/2016/SVG/main" r:embed="rId97"/>
+                        </a:ext>
+                      </a:extLst>
+                    </a:blip>
                     <a:stretch>
                       <a:fillRect/>
                     </a:stretch>
@@ -7169,7 +7544,7 @@
                   <pic:spPr bwMode="auto">
                     <a:xfrm>
                       <a:off x="0" y="0"/>
-                      <a:ext cx="5334000" cy="2906452"/>
+                      <a:ext cx="3343275" cy="1866900"/>
                     </a:xfrm>
                     <a:prstGeom prst="rect">
                       <a:avLst/>
@@ -7212,14 +7587,45 @@
       </w:r>
     </w:p>
     <w:p>
+      <w:pPr>
+        <w:pStyle w:val="BodyText"/>
+      </w:pPr>
+      <m:oMath>
+        <m:sSub>
+          <m:e>
+            <m:r>
+              <m:t>t</m:t>
+            </m:r>
+          </m:e>
+          <m:sub>
+            <m:r>
+              <m:t>j</m:t>
+            </m:r>
+          </m:sub>
+        </m:sSub>
+        <m:r>
+          <m:rPr>
+            <m:sty m:val="p"/>
+          </m:rPr>
+          <m:t>=</m:t>
+        </m:r>
+        <m:r>
+          <m:rPr>
+            <m:sty m:val="p"/>
+          </m:rPr>
+          <m:t>?</m:t>
+        </m:r>
+      </m:oMath>
+    </w:p>
+    <w:p>
       <w:r>
         <w:pict>
           <v:rect style="width:0;height:1.5pt" o:hralign="center" o:hrstd="t" o:hr="t"/>
         </w:pict>
       </w:r>
     </w:p>
-    <w:bookmarkEnd w:id="132"/>
-    <w:bookmarkStart w:id="133" w:name="worst-case-scenario-reversed-array-2"/>
+    <w:bookmarkEnd w:id="151"/>
+    <w:bookmarkStart w:id="152" w:name="worst-case-scenario-reversed-array-2"/>
     <w:p>
       <w:pPr>
         <w:pStyle w:val="Heading2"/>
@@ -7752,8 +8158,8 @@
         </w:pict>
       </w:r>
     </w:p>
-    <w:bookmarkEnd w:id="133"/>
-    <w:bookmarkStart w:id="139" w:name="X49cb14bbafd856e34c4346d18ce0a758540935e"/>
+    <w:bookmarkEnd w:id="152"/>
+    <w:bookmarkStart w:id="159" w:name="X49cb14bbafd856e34c4346d18ce0a758540935e"/>
     <w:p>
       <w:pPr>
         <w:pStyle w:val="Heading2"/>
@@ -7769,20 +8175,29 @@
       <w:r>
         <w:drawing>
           <wp:inline>
-            <wp:extent cx="5334000" cy="2780008"/>
+            <wp:extent cx="2466975" cy="1628775"/>
             <wp:effectExtent b="0" l="0" r="0" t="0"/>
-            <wp:docPr descr="alt:“Asymptotic Runtime Analysis of Insertion-Sort” height:450px center" title="" id="135" name="Picture"/>
+            <wp:docPr descr="alt:“Asymptotic Runtime Analysis of Insertion-Sort” height:450px center" title="" id="154" name="Picture"/>
             <a:graphic>
               <a:graphicData uri="http://schemas.openxmlformats.org/drawingml/2006/picture">
                 <pic:pic>
                   <pic:nvPicPr>
-                    <pic:cNvPr descr="assets/2022-01-26-16-22-45-image.png" id="136" name="Picture"/>
+                    <pic:cNvPr descr="assets/ce100-week-1-intro-ins_sort_bigo.drawio.svg" id="155" name="Picture"/>
                     <pic:cNvPicPr>
                       <a:picLocks noChangeArrowheads="1" noChangeAspect="1"/>
                     </pic:cNvPicPr>
                   </pic:nvPicPr>
                   <pic:blipFill>
-                    <a:blip r:embed="rId134"/>
+                    <a:blip r:embed="rId156">
+                      <a:extLst>
+                        <a:ext uri="{28A0092B-C50C-407E-A947-70E740481C1C}">
+                          <a14:useLocalDpi xmlns:a14="http://schemas.microsoft.com/office/drawing/2010/main" val="0"/>
+                        </a:ext>
+                        <a:ext uri="{96DAC541-7B7A-43D3-8B79-37D633B846F1}">
+                          <asvg:svgBlip xmlns:asvg="http://schemas.microsoft.com/office/drawing/2016/SVG/main" r:embed="rId153"/>
+                        </a:ext>
+                      </a:extLst>
+                    </a:blip>
                     <a:stretch>
                       <a:fillRect/>
                     </a:stretch>
@@ -7790,7 +8205,7 @@
                   <pic:spPr bwMode="auto">
                     <a:xfrm>
                       <a:off x="0" y="0"/>
-                      <a:ext cx="5334000" cy="2780008"/>
+                      <a:ext cx="2466975" cy="1628775"/>
                     </a:xfrm>
                     <a:prstGeom prst="rect">
                       <a:avLst/>
@@ -7839,7 +8254,7 @@
         </w:pict>
       </w:r>
     </w:p>
-    <w:bookmarkStart w:id="137" w:name="X879ca7c085ce1c101c75483dba270ad8de03e9a"/>
+    <w:bookmarkStart w:id="157" w:name="X879ca7c085ce1c101c75483dba270ad8de03e9a"/>
     <w:p>
       <w:pPr>
         <w:pStyle w:val="Heading3"/>
@@ -8040,8 +8455,8 @@
         </w:pict>
       </w:r>
     </w:p>
-    <w:bookmarkEnd w:id="137"/>
-    <w:bookmarkStart w:id="138" w:name="X69a8b5c9f758e3d394eeab9359cb8b71223d4cd"/>
+    <w:bookmarkEnd w:id="157"/>
+    <w:bookmarkStart w:id="158" w:name="X69a8b5c9f758e3d394eeab9359cb8b71223d4cd"/>
     <w:p>
       <w:pPr>
         <w:pStyle w:val="Heading3"/>
@@ -8260,9 +8675,9 @@
         </w:pict>
       </w:r>
     </w:p>
-    <w:bookmarkEnd w:id="138"/>
-    <w:bookmarkEnd w:id="139"/>
-    <w:bookmarkStart w:id="142" w:name="X25013ebf7c56f9a70ea1d010e286f514f25ef07"/>
+    <w:bookmarkEnd w:id="158"/>
+    <w:bookmarkEnd w:id="159"/>
+    <w:bookmarkStart w:id="163" w:name="X25013ebf7c56f9a70ea1d010e286f514f25ef07"/>
     <w:p>
       <w:pPr>
         <w:pStyle w:val="Heading2"/>
@@ -8286,20 +8701,29 @@
       <w:r>
         <w:drawing>
           <wp:inline>
-            <wp:extent cx="5334000" cy="4096512"/>
+            <wp:extent cx="4486275" cy="3038475"/>
             <wp:effectExtent b="0" l="0" r="0" t="0"/>
-            <wp:docPr descr="alt:“Array Sorting Algorithms Time/Space Complexities” height:450px center" title="" id="140" name="Picture"/>
+            <wp:docPr descr="alt:“array sorting algorithms” height:450px center" title="" id="160" name="Picture"/>
             <a:graphic>
               <a:graphicData uri="http://schemas.openxmlformats.org/drawingml/2006/picture">
                 <pic:pic>
                   <pic:nvPicPr>
-                    <pic:cNvPr descr="https://4.bp.blogspot.com/-wDrG9mg1xk4/WASmvjkG6ZI/AAAAAAAAAeA/1v3FGEhPn38dGDgT5Z3YBjS-WLMDA_Z4wCEw/s1600/bigo3.png" id="141" name="Picture"/>
+                    <pic:cNvPr descr="assets/ce100-week-1-intro-bigo3.drawio.svg" id="161" name="Picture"/>
                     <pic:cNvPicPr>
                       <a:picLocks noChangeArrowheads="1" noChangeAspect="1"/>
                     </pic:cNvPicPr>
                   </pic:nvPicPr>
                   <pic:blipFill>
-                    <a:blip r:embed="rId103"/>
+                    <a:blip r:embed="rId162">
+                      <a:extLst>
+                        <a:ext uri="{28A0092B-C50C-407E-A947-70E740481C1C}">
+                          <a14:useLocalDpi xmlns:a14="http://schemas.microsoft.com/office/drawing/2010/main" val="0"/>
+                        </a:ext>
+                        <a:ext uri="{96DAC541-7B7A-43D3-8B79-37D633B846F1}">
+                          <asvg:svgBlip xmlns:asvg="http://schemas.microsoft.com/office/drawing/2016/SVG/main" r:embed="rId119"/>
+                        </a:ext>
+                      </a:extLst>
+                    </a:blip>
                     <a:stretch>
                       <a:fillRect/>
                     </a:stretch>
@@ -8307,7 +8731,7 @@
                   <pic:spPr bwMode="auto">
                     <a:xfrm>
                       <a:off x="0" y="0"/>
-                      <a:ext cx="5334000" cy="4096512"/>
+                      <a:ext cx="4486275" cy="3038475"/>
                     </a:xfrm>
                     <a:prstGeom prst="rect">
                       <a:avLst/>
@@ -8337,7 +8761,7 @@
         <w:t xml:space="preserve">“</w:t>
       </w:r>
       <w:r>
-        <w:t xml:space="preserve">Array Sorting Algorithms Time/Space Complexities</w:t>
+        <w:t xml:space="preserve">array sorting algorithms</w:t>
       </w:r>
       <w:r>
         <w:t xml:space="preserve">”</w:t>
@@ -8356,8 +8780,8 @@
         </w:pict>
       </w:r>
     </w:p>
-    <w:bookmarkEnd w:id="142"/>
-    <w:bookmarkStart w:id="146" w:name="merge-sort-divide-conquer-combine-1"/>
+    <w:bookmarkEnd w:id="163"/>
+    <w:bookmarkStart w:id="168" w:name="merge-sort-divide-conquer-combine-1"/>
     <w:p>
       <w:pPr>
         <w:pStyle w:val="Heading2"/>
@@ -8373,20 +8797,29 @@
       <w:r>
         <w:drawing>
           <wp:inline>
-            <wp:extent cx="5334000" cy="2516037"/>
+            <wp:extent cx="5334000" cy="2757188"/>
             <wp:effectExtent b="0" l="0" r="0" t="0"/>
-            <wp:docPr descr="alt:“Merge Sort : Divide / Conquer / Combine” height:450px center" title="" id="144" name="Picture"/>
+            <wp:docPr descr="alt:“Merge Sort : Divide / Conquer / Combine” height:450px center" title="" id="165" name="Picture"/>
             <a:graphic>
               <a:graphicData uri="http://schemas.openxmlformats.org/drawingml/2006/picture">
                 <pic:pic>
                   <pic:nvPicPr>
-                    <pic:cNvPr descr="assets/2022-01-26-17-14-42-image.png" id="145" name="Picture"/>
+                    <pic:cNvPr descr="assets/ce100-week-1-intro-merge_sort_1.drawio.svg" id="166" name="Picture"/>
                     <pic:cNvPicPr>
                       <a:picLocks noChangeArrowheads="1" noChangeAspect="1"/>
                     </pic:cNvPicPr>
                   </pic:nvPicPr>
                   <pic:blipFill>
-                    <a:blip r:embed="rId143"/>
+                    <a:blip r:embed="rId167">
+                      <a:extLst>
+                        <a:ext uri="{28A0092B-C50C-407E-A947-70E740481C1C}">
+                          <a14:useLocalDpi xmlns:a14="http://schemas.microsoft.com/office/drawing/2010/main" val="0"/>
+                        </a:ext>
+                        <a:ext uri="{96DAC541-7B7A-43D3-8B79-37D633B846F1}">
+                          <asvg:svgBlip xmlns:asvg="http://schemas.microsoft.com/office/drawing/2016/SVG/main" r:embed="rId164"/>
+                        </a:ext>
+                      </a:extLst>
+                    </a:blip>
                     <a:stretch>
                       <a:fillRect/>
                     </a:stretch>
@@ -8394,7 +8827,7 @@
                   <pic:spPr bwMode="auto">
                     <a:xfrm>
                       <a:off x="0" y="0"/>
-                      <a:ext cx="5334000" cy="2516037"/>
+                      <a:ext cx="5334000" cy="2757188"/>
                     </a:xfrm>
                     <a:prstGeom prst="rect">
                       <a:avLst/>
@@ -8443,8 +8876,8 @@
         </w:pict>
       </w:r>
     </w:p>
-    <w:bookmarkEnd w:id="146"/>
-    <w:bookmarkStart w:id="147" w:name="merge-sort-divide-conquer-combine-2"/>
+    <w:bookmarkEnd w:id="168"/>
+    <w:bookmarkStart w:id="169" w:name="merge-sort-divide-conquer-combine-2"/>
     <w:p>
       <w:pPr>
         <w:pStyle w:val="Heading2"/>
@@ -8520,14 +8953,14 @@
         </w:pict>
       </w:r>
     </w:p>
-    <w:bookmarkEnd w:id="147"/>
-    <w:bookmarkStart w:id="151" w:name="merge-sort-example"/>
+    <w:bookmarkEnd w:id="169"/>
+    <w:bookmarkStart w:id="173" w:name="merge-sort-example-todo-update-image"/>
     <w:p>
       <w:pPr>
         <w:pStyle w:val="Heading2"/>
       </w:pPr>
       <w:r>
-        <w:t xml:space="preserve">Merge Sort Example</w:t>
+        <w:t xml:space="preserve">Merge Sort Example (TODO : update image)</w:t>
       </w:r>
     </w:p>
     <w:p>
@@ -8539,18 +8972,18 @@
           <wp:inline>
             <wp:extent cx="5334000" cy="3520440"/>
             <wp:effectExtent b="0" l="0" r="0" t="0"/>
-            <wp:docPr descr="alt:“Merge Sort Example” height:450px center" title="" id="149" name="Picture"/>
+            <wp:docPr descr="alt:“Merge Sort Example” height:450px center" title="" id="171" name="Picture"/>
             <a:graphic>
               <a:graphicData uri="http://schemas.openxmlformats.org/drawingml/2006/picture">
                 <pic:pic>
                   <pic:nvPicPr>
-                    <pic:cNvPr descr="https://facingissuesonitcom.files.wordpress.com/2019/07/merge-sort.jpg?w=1000" id="150" name="Picture"/>
+                    <pic:cNvPr descr="assets/merge-sort.jpg" id="172" name="Picture"/>
                     <pic:cNvPicPr>
                       <a:picLocks noChangeArrowheads="1" noChangeAspect="1"/>
                     </pic:cNvPicPr>
                   </pic:nvPicPr>
                   <pic:blipFill>
-                    <a:blip r:embed="rId148"/>
+                    <a:blip r:embed="rId170"/>
                     <a:stretch>
                       <a:fillRect/>
                     </a:stretch>
@@ -8607,8 +9040,8 @@
         </w:pict>
       </w:r>
     </w:p>
-    <w:bookmarkEnd w:id="151"/>
-    <w:bookmarkStart w:id="152" w:name="merge-sort-algorithm-initial-setup"/>
+    <w:bookmarkEnd w:id="173"/>
+    <w:bookmarkStart w:id="174" w:name="merge-sort-algorithm-initial-setup"/>
     <w:p>
       <w:pPr>
         <w:pStyle w:val="Heading2"/>
@@ -8819,8 +9252,8 @@
         </w:pict>
       </w:r>
     </w:p>
-    <w:bookmarkEnd w:id="152"/>
-    <w:bookmarkStart w:id="153" w:name="merge-sort-algorithm-internal-iterations"/>
+    <w:bookmarkEnd w:id="174"/>
+    <w:bookmarkStart w:id="175" w:name="merge-sort-algorithm-internal-iterations"/>
     <w:p>
       <w:pPr>
         <w:pStyle w:val="Heading2"/>
@@ -9182,8 +9615,8 @@
         </w:pict>
       </w:r>
     </w:p>
-    <w:bookmarkEnd w:id="153"/>
-    <w:bookmarkStart w:id="157" w:name="merge-sort-algorithm-combine-1"/>
+    <w:bookmarkEnd w:id="175"/>
+    <w:bookmarkStart w:id="179" w:name="merge-sort-algorithm-combine-1"/>
     <w:p>
       <w:pPr>
         <w:pStyle w:val="Heading2"/>
@@ -9341,18 +9774,18 @@
           <wp:inline>
             <wp:extent cx="5334000" cy="3005622"/>
             <wp:effectExtent b="0" l="0" r="0" t="0"/>
-            <wp:docPr descr="alt:“Merge Sort Algorithm (Combine-1)” height:450px center" title="" id="155" name="Picture"/>
+            <wp:docPr descr="alt:“Merge Sort Algorithm (Combine-1)” height:450px center" title="" id="177" name="Picture"/>
             <a:graphic>
               <a:graphicData uri="http://schemas.openxmlformats.org/drawingml/2006/picture">
                 <pic:pic>
                   <pic:nvPicPr>
-                    <pic:cNvPr descr="assets/2022-01-26-17-43-08-image.png" id="156" name="Picture"/>
+                    <pic:cNvPr descr="assets/2022-01-26-17-43-08-image.png" id="178" name="Picture"/>
                     <pic:cNvPicPr>
                       <a:picLocks noChangeArrowheads="1" noChangeAspect="1"/>
                     </pic:cNvPicPr>
                   </pic:nvPicPr>
                   <pic:blipFill>
-                    <a:blip r:embed="rId154"/>
+                    <a:blip r:embed="rId176"/>
                     <a:stretch>
                       <a:fillRect/>
                     </a:stretch>
@@ -9409,8 +9842,8 @@
         </w:pict>
       </w:r>
     </w:p>
-    <w:bookmarkEnd w:id="157"/>
-    <w:bookmarkStart w:id="161" w:name="merge-sort-algorithm-combine-2"/>
+    <w:bookmarkEnd w:id="179"/>
+    <w:bookmarkStart w:id="183" w:name="merge-sort-algorithm-combine-2"/>
     <w:p>
       <w:pPr>
         <w:pStyle w:val="Heading2"/>
@@ -9444,18 +9877,18 @@
           <wp:inline>
             <wp:extent cx="5334000" cy="2130117"/>
             <wp:effectExtent b="0" l="0" r="0" t="0"/>
-            <wp:docPr descr="alt:“Merge Sort Algorithm (Combine-2)” height:350px center" title="" id="159" name="Picture"/>
+            <wp:docPr descr="alt:“Merge Sort Algorithm (Combine-2)” height:350px center" title="" id="181" name="Picture"/>
             <a:graphic>
               <a:graphicData uri="http://schemas.openxmlformats.org/drawingml/2006/picture">
                 <pic:pic>
                   <pic:nvPicPr>
-                    <pic:cNvPr descr="assets/2022-01-26-17-45-01-image.png" id="160" name="Picture"/>
+                    <pic:cNvPr descr="assets/2022-01-26-17-45-01-image.png" id="182" name="Picture"/>
                     <pic:cNvPicPr>
                       <a:picLocks noChangeArrowheads="1" noChangeAspect="1"/>
                     </pic:cNvPicPr>
                   </pic:nvPicPr>
                   <pic:blipFill>
-                    <a:blip r:embed="rId158"/>
+                    <a:blip r:embed="rId180"/>
                     <a:stretch>
                       <a:fillRect/>
                     </a:stretch>
@@ -9512,8 +9945,8 @@
         </w:pict>
       </w:r>
     </w:p>
-    <w:bookmarkEnd w:id="161"/>
-    <w:bookmarkStart w:id="162" w:name="merge-sort-combine-algorithm-1"/>
+    <w:bookmarkEnd w:id="183"/>
+    <w:bookmarkStart w:id="184" w:name="merge-sort-combine-algorithm-1"/>
     <w:p>
       <w:pPr>
         <w:pStyle w:val="Heading2"/>
@@ -10392,8 +10825,8 @@
         </w:pict>
       </w:r>
     </w:p>
-    <w:bookmarkEnd w:id="162"/>
-    <w:bookmarkStart w:id="166" w:name="merge-sort-combine-algorithm-2"/>
+    <w:bookmarkEnd w:id="184"/>
+    <w:bookmarkStart w:id="188" w:name="merge-sort-combine-algorithm-2"/>
     <w:p>
       <w:pPr>
         <w:pStyle w:val="Heading2"/>
@@ -10411,18 +10844,18 @@
           <wp:inline>
             <wp:extent cx="5334000" cy="2892704"/>
             <wp:effectExtent b="0" l="0" r="0" t="0"/>
-            <wp:docPr descr="alt:“p,q,r” height:450px center" title="" id="164" name="Picture"/>
+            <wp:docPr descr="alt:“p,q,r” height:450px center" title="" id="186" name="Picture"/>
             <a:graphic>
               <a:graphicData uri="http://schemas.openxmlformats.org/drawingml/2006/picture">
                 <pic:pic>
                   <pic:nvPicPr>
-                    <pic:cNvPr descr="assets/2022-01-26-17-41-55-image.png" id="165" name="Picture"/>
+                    <pic:cNvPr descr="assets/2022-01-26-17-41-55-image.png" id="187" name="Picture"/>
                     <pic:cNvPicPr>
                       <a:picLocks noChangeArrowheads="1" noChangeAspect="1"/>
                     </pic:cNvPicPr>
                   </pic:nvPicPr>
                   <pic:blipFill>
-                    <a:blip r:embed="rId163"/>
+                    <a:blip r:embed="rId185"/>
                     <a:stretch>
                       <a:fillRect/>
                     </a:stretch>
@@ -10479,8 +10912,8 @@
         </w:pict>
       </w:r>
     </w:p>
-    <w:bookmarkEnd w:id="166"/>
-    <w:bookmarkStart w:id="167" w:name="X36bfd98e23f8fa94d6f0875d902d976b13e73e1"/>
+    <w:bookmarkEnd w:id="188"/>
+    <w:bookmarkStart w:id="189" w:name="X36bfd98e23f8fa94d6f0875d902d976b13e73e1"/>
     <w:p>
       <w:pPr>
         <w:pStyle w:val="Heading2"/>
@@ -10564,8 +10997,8 @@
         </w:pict>
       </w:r>
     </w:p>
-    <w:bookmarkEnd w:id="167"/>
-    <w:bookmarkStart w:id="168" w:name="merge-sort-correctness"/>
+    <w:bookmarkEnd w:id="189"/>
+    <w:bookmarkStart w:id="190" w:name="merge-sort-correctness"/>
     <w:p>
       <w:pPr>
         <w:pStyle w:val="Heading2"/>
@@ -10578,7 +11011,7 @@
       <w:pPr>
         <w:numPr>
           <w:ilvl w:val="0"/>
-          <w:numId w:val="1021"/>
+          <w:numId w:val="1023"/>
         </w:numPr>
       </w:pPr>
       <w:r>
@@ -10593,7 +11026,7 @@
       <w:pPr>
         <w:numPr>
           <w:ilvl w:val="1"/>
-          <w:numId w:val="1022"/>
+          <w:numId w:val="1024"/>
         </w:numPr>
         <w:pStyle w:val="Compact"/>
       </w:pPr>
@@ -10622,7 +11055,7 @@
       <w:pPr>
         <w:numPr>
           <w:ilvl w:val="0"/>
-          <w:numId w:val="1021"/>
+          <w:numId w:val="1023"/>
         </w:numPr>
       </w:pPr>
       <w:r>
@@ -10637,7 +11070,7 @@
       <w:pPr>
         <w:numPr>
           <w:ilvl w:val="1"/>
-          <w:numId w:val="1023"/>
+          <w:numId w:val="1025"/>
         </w:numPr>
         <w:pStyle w:val="Compact"/>
       </w:pPr>
@@ -10682,7 +11115,7 @@
       <w:pPr>
         <w:numPr>
           <w:ilvl w:val="0"/>
-          <w:numId w:val="1021"/>
+          <w:numId w:val="1023"/>
         </w:numPr>
       </w:pPr>
       <w:r>
@@ -10697,7 +11130,7 @@
       <w:pPr>
         <w:numPr>
           <w:ilvl w:val="1"/>
-          <w:numId w:val="1024"/>
+          <w:numId w:val="1026"/>
         </w:numPr>
         <w:pStyle w:val="Compact"/>
       </w:pPr>
@@ -10745,8 +11178,8 @@
         </w:pict>
       </w:r>
     </w:p>
-    <w:bookmarkEnd w:id="168"/>
-    <w:bookmarkStart w:id="169" w:name="merge-sort-algorithm-pseudo-code"/>
+    <w:bookmarkEnd w:id="190"/>
+    <w:bookmarkStart w:id="191" w:name="merge-sort-algorithm-pseudo-code"/>
     <w:p>
       <w:pPr>
         <w:pStyle w:val="Heading2"/>
@@ -11100,8 +11533,8 @@
         </w:pict>
       </w:r>
     </w:p>
-    <w:bookmarkEnd w:id="169"/>
-    <w:bookmarkStart w:id="170" w:name="merge-sort-algorithm-complexity"/>
+    <w:bookmarkEnd w:id="191"/>
+    <w:bookmarkStart w:id="192" w:name="merge-sort-algorithm-complexity"/>
     <w:p>
       <w:pPr>
         <w:pStyle w:val="Heading2"/>
@@ -11653,8 +12086,8 @@
         </w:pict>
       </w:r>
     </w:p>
-    <w:bookmarkEnd w:id="170"/>
-    <w:bookmarkStart w:id="171" w:name="merge-sort-algorithm-recurrence"/>
+    <w:bookmarkEnd w:id="192"/>
+    <w:bookmarkStart w:id="193" w:name="merge-sort-algorithm-recurrence"/>
     <w:p>
       <w:pPr>
         <w:pStyle w:val="Heading2"/>
@@ -11854,8 +12287,8 @@
         </w:pict>
       </w:r>
     </w:p>
-    <w:bookmarkEnd w:id="171"/>
-    <w:bookmarkStart w:id="172" w:name="how-to-solve-recurrence-1"/>
+    <w:bookmarkEnd w:id="193"/>
+    <w:bookmarkStart w:id="194" w:name="how-to-solve-recurrence-1"/>
     <w:p>
       <w:pPr>
         <w:pStyle w:val="Heading2"/>
@@ -12047,8 +12480,8 @@
         </w:pict>
       </w:r>
     </w:p>
-    <w:bookmarkEnd w:id="172"/>
-    <w:bookmarkStart w:id="173" w:name="how-to-solve-recurrence-2"/>
+    <w:bookmarkEnd w:id="194"/>
+    <w:bookmarkStart w:id="195" w:name="how-to-solve-recurrence-2"/>
     <w:p>
       <w:pPr>
         <w:pStyle w:val="Heading2"/>
@@ -12263,8 +12696,8 @@
         </w:pict>
       </w:r>
     </w:p>
-    <w:bookmarkEnd w:id="173"/>
-    <w:bookmarkStart w:id="174" w:name="how-to-solve-recurrence-3"/>
+    <w:bookmarkEnd w:id="195"/>
+    <w:bookmarkStart w:id="196" w:name="how-to-solve-recurrence-3"/>
     <w:p>
       <w:pPr>
         <w:pStyle w:val="Heading2"/>
@@ -12378,8 +12811,8 @@
         </w:pict>
       </w:r>
     </w:p>
-    <w:bookmarkEnd w:id="174"/>
-    <w:bookmarkStart w:id="178" w:name="how-to-solve-recurrence-4"/>
+    <w:bookmarkEnd w:id="196"/>
+    <w:bookmarkStart w:id="201" w:name="how-to-solve-recurrence-4"/>
     <w:p>
       <w:pPr>
         <w:pStyle w:val="Heading2"/>
@@ -12403,20 +12836,29 @@
       <w:r>
         <w:drawing>
           <wp:inline>
-            <wp:extent cx="5334000" cy="2895904"/>
+            <wp:extent cx="3990975" cy="2676525"/>
             <wp:effectExtent b="0" l="0" r="0" t="0"/>
-            <wp:docPr descr="alt:“Merge Sort Recursive Tree” height:450px center" title="" id="176" name="Picture"/>
+            <wp:docPr descr="alt:“Merge Sort Recursive Tree” height:500px center" title="" id="198" name="Picture"/>
             <a:graphic>
               <a:graphicData uri="http://schemas.openxmlformats.org/drawingml/2006/picture">
                 <pic:pic>
                   <pic:nvPicPr>
-                    <pic:cNvPr descr="assets/2022-01-26-18-39-11-image.png" id="177" name="Picture"/>
+                    <pic:cNvPr descr="assets/ce100-week-1-intro-solve_recursion.drawio.svg" id="199" name="Picture"/>
                     <pic:cNvPicPr>
                       <a:picLocks noChangeArrowheads="1" noChangeAspect="1"/>
                     </pic:cNvPicPr>
                   </pic:nvPicPr>
                   <pic:blipFill>
-                    <a:blip r:embed="rId175"/>
+                    <a:blip r:embed="rId200">
+                      <a:extLst>
+                        <a:ext uri="{28A0092B-C50C-407E-A947-70E740481C1C}">
+                          <a14:useLocalDpi xmlns:a14="http://schemas.microsoft.com/office/drawing/2010/main" val="0"/>
+                        </a:ext>
+                        <a:ext uri="{96DAC541-7B7A-43D3-8B79-37D633B846F1}">
+                          <asvg:svgBlip xmlns:asvg="http://schemas.microsoft.com/office/drawing/2016/SVG/main" r:embed="rId197"/>
+                        </a:ext>
+                      </a:extLst>
+                    </a:blip>
                     <a:stretch>
                       <a:fillRect/>
                     </a:stretch>
@@ -12424,7 +12866,7 @@
                   <pic:spPr bwMode="auto">
                     <a:xfrm>
                       <a:off x="0" y="0"/>
-                      <a:ext cx="5334000" cy="2895904"/>
+                      <a:ext cx="3990975" cy="2676525"/>
                     </a:xfrm>
                     <a:prstGeom prst="rect">
                       <a:avLst/>
@@ -12463,7 +12905,7 @@
         <w:t xml:space="preserve"> </w:t>
       </w:r>
       <w:r>
-        <w:t xml:space="preserve">height:450px center</w:t>
+        <w:t xml:space="preserve">height:500px center</w:t>
       </w:r>
     </w:p>
     <w:p>
@@ -12473,8 +12915,8 @@
         </w:pict>
       </w:r>
     </w:p>
-    <w:bookmarkEnd w:id="178"/>
-    <w:bookmarkStart w:id="179" w:name="X61154c22a72d7a1b121f3fc8eff02d1ef06db5f"/>
+    <w:bookmarkEnd w:id="201"/>
+    <w:bookmarkStart w:id="202" w:name="X61154c22a72d7a1b121f3fc8eff02d1ef06db5f"/>
     <w:p>
       <w:pPr>
         <w:pStyle w:val="Heading2"/>
@@ -12521,8 +12963,8 @@
         </w:pict>
       </w:r>
     </w:p>
-    <w:bookmarkEnd w:id="179"/>
-    <w:bookmarkStart w:id="180" w:name="Xeb6079ea5b65d410ca958a747c20edc3921194c"/>
+    <w:bookmarkEnd w:id="202"/>
+    <w:bookmarkStart w:id="203" w:name="Xeb6079ea5b65d410ca958a747c20edc3921194c"/>
     <w:p>
       <w:pPr>
         <w:pStyle w:val="Heading2"/>
@@ -12603,7 +13045,7 @@
       <w:pPr>
         <w:numPr>
           <w:ilvl w:val="0"/>
-          <w:numId w:val="1025"/>
+          <w:numId w:val="1027"/>
         </w:numPr>
       </w:pPr>
       <m:oMath>
@@ -12661,7 +13103,7 @@
       <w:pPr>
         <w:numPr>
           <w:ilvl w:val="0"/>
-          <w:numId w:val="1025"/>
+          <w:numId w:val="1027"/>
         </w:numPr>
       </w:pPr>
       <m:oMath>
@@ -12698,7 +13140,7 @@
       <w:pPr>
         <w:numPr>
           <w:ilvl w:val="0"/>
-          <w:numId w:val="1025"/>
+          <w:numId w:val="1027"/>
         </w:numPr>
       </w:pPr>
       <w:r>
@@ -12749,8 +13191,8 @@
         </w:pict>
       </w:r>
     </w:p>
-    <w:bookmarkEnd w:id="180"/>
-    <w:bookmarkStart w:id="181" w:name="Xba4d0677b81a6dd87ee7e60d94975bab57b0f83"/>
+    <w:bookmarkEnd w:id="203"/>
+    <w:bookmarkStart w:id="204" w:name="Xba4d0677b81a6dd87ee7e60d94975bab57b0f83"/>
     <w:p>
       <w:pPr>
         <w:pStyle w:val="Heading2"/>
@@ -13421,8 +13863,8 @@
         </w:pict>
       </w:r>
     </w:p>
-    <w:bookmarkEnd w:id="181"/>
-    <w:bookmarkStart w:id="182" w:name="X66fa4ec956635056b946ed336dc3cc596fe767a"/>
+    <w:bookmarkEnd w:id="204"/>
+    <w:bookmarkStart w:id="205" w:name="X66fa4ec956635056b946ed336dc3cc596fe767a"/>
     <w:p>
       <w:pPr>
         <w:pStyle w:val="Heading2"/>
@@ -13661,8 +14103,8 @@
         </w:pict>
       </w:r>
     </w:p>
-    <w:bookmarkEnd w:id="182"/>
-    <w:bookmarkStart w:id="183" w:name="review"/>
+    <w:bookmarkEnd w:id="205"/>
+    <w:bookmarkStart w:id="206" w:name="review"/>
     <w:p>
       <w:pPr>
         <w:pStyle w:val="Heading2"/>
@@ -13785,8 +14227,8 @@
         </w:pict>
       </w:r>
     </w:p>
-    <w:bookmarkEnd w:id="183"/>
-    <w:bookmarkStart w:id="295" w:name="asymptotic-notations"/>
+    <w:bookmarkEnd w:id="206"/>
+    <w:bookmarkStart w:id="318" w:name="asymptotic-notations"/>
     <w:p>
       <w:pPr>
         <w:pStyle w:val="Heading2"/>
@@ -13802,7 +14244,7 @@
         </w:pict>
       </w:r>
     </w:p>
-    <w:bookmarkStart w:id="184" w:name="X899bb3f5ec003bab06e5fed330a0e7a085446ae"/>
+    <w:bookmarkStart w:id="207" w:name="X899bb3f5ec003bab06e5fed330a0e7a085446ae"/>
     <w:p>
       <w:pPr>
         <w:pStyle w:val="Heading3"/>
@@ -14039,8 +14481,8 @@
         </w:pict>
       </w:r>
     </w:p>
-    <w:bookmarkEnd w:id="184"/>
-    <w:bookmarkStart w:id="188" w:name="X1ec73cebda7c75eb6ecd09731605306f7d87e57"/>
+    <w:bookmarkEnd w:id="207"/>
+    <w:bookmarkStart w:id="211" w:name="X1ec73cebda7c75eb6ecd09731605306f7d87e57"/>
     <w:p>
       <w:pPr>
         <w:pStyle w:val="Heading3"/>
@@ -14069,18 +14511,18 @@
           <wp:inline>
             <wp:extent cx="5334000" cy="3552527"/>
             <wp:effectExtent b="0" l="0" r="0" t="0"/>
-            <wp:docPr descr="alt:“Big-O Function-1” height:450px center" title="" id="186" name="Picture"/>
+            <wp:docPr descr="alt:“Big-O Function-1” height:450px center" title="" id="209" name="Picture"/>
             <a:graphic>
               <a:graphicData uri="http://schemas.openxmlformats.org/drawingml/2006/picture">
                 <pic:pic>
                   <pic:nvPicPr>
-                    <pic:cNvPr descr="assets/2022-01-26-23-38-56-image.png" id="187" name="Picture"/>
+                    <pic:cNvPr descr="assets/2022-01-26-23-38-56-image.png" id="210" name="Picture"/>
                     <pic:cNvPicPr>
                       <a:picLocks noChangeArrowheads="1" noChangeAspect="1"/>
                     </pic:cNvPicPr>
                   </pic:nvPicPr>
                   <pic:blipFill>
-                    <a:blip r:embed="rId185"/>
+                    <a:blip r:embed="rId208"/>
                     <a:stretch>
                       <a:fillRect/>
                     </a:stretch>
@@ -14137,8 +14579,8 @@
         </w:pict>
       </w:r>
     </w:p>
-    <w:bookmarkEnd w:id="188"/>
-    <w:bookmarkStart w:id="192" w:name="Xfeead7c791e5b9c994e991c6be231fda45e2bad"/>
+    <w:bookmarkEnd w:id="211"/>
+    <w:bookmarkStart w:id="215" w:name="Xfeead7c791e5b9c994e991c6be231fda45e2bad"/>
     <w:p>
       <w:pPr>
         <w:pStyle w:val="Heading3"/>
@@ -14167,18 +14609,18 @@
           <wp:inline>
             <wp:extent cx="5334000" cy="3073231"/>
             <wp:effectExtent b="0" l="0" r="0" t="0"/>
-            <wp:docPr descr="alt:“Big-O Function-2” height:450px center" title="" id="190" name="Picture"/>
+            <wp:docPr descr="alt:“Big-O Function-2” height:450px center" title="" id="213" name="Picture"/>
             <a:graphic>
               <a:graphicData uri="http://schemas.openxmlformats.org/drawingml/2006/picture">
                 <pic:pic>
                   <pic:nvPicPr>
-                    <pic:cNvPr descr="https://xlinux.nist.gov/dads/Images/bigOGraph.gif" id="191" name="Picture"/>
+                    <pic:cNvPr descr="https://xlinux.nist.gov/dads/Images/bigOGraph.gif" id="214" name="Picture"/>
                     <pic:cNvPicPr>
                       <a:picLocks noChangeArrowheads="1" noChangeAspect="1"/>
                     </pic:cNvPicPr>
                   </pic:nvPicPr>
                   <pic:blipFill>
-                    <a:blip r:embed="rId189"/>
+                    <a:blip r:embed="rId212"/>
                     <a:stretch>
                       <a:fillRect/>
                     </a:stretch>
@@ -14235,8 +14677,8 @@
         </w:pict>
       </w:r>
     </w:p>
-    <w:bookmarkEnd w:id="192"/>
-    <w:bookmarkStart w:id="193" w:name="Xb446c446e2b4fb908cef17c22232b23ed0fd5cb"/>
+    <w:bookmarkEnd w:id="215"/>
+    <w:bookmarkStart w:id="216" w:name="Xb446c446e2b4fb908cef17c22232b23ed0fd5cb"/>
     <w:p>
       <w:pPr>
         <w:pStyle w:val="Heading3"/>
@@ -14324,8 +14766,8 @@
         </w:pict>
       </w:r>
     </w:p>
-    <w:bookmarkEnd w:id="193"/>
-    <w:bookmarkStart w:id="195" w:name="Xcb4254c0eb00a279f1c7a4da11f52c29fd3e9f1"/>
+    <w:bookmarkEnd w:id="216"/>
+    <w:bookmarkStart w:id="218" w:name="Xcb4254c0eb00a279f1c7a4da11f52c29fd3e9f1"/>
     <w:p>
       <w:pPr>
         <w:pStyle w:val="Heading3"/>
@@ -14345,7 +14787,7 @@
         <w:t xml:space="preserve">- Notation : Asymptotic Upper Bound (Worst-Case) (5)</w:t>
       </w:r>
     </w:p>
-    <w:bookmarkStart w:id="194" w:name="example-1"/>
+    <w:bookmarkStart w:id="217" w:name="example-1"/>
     <w:p>
       <w:pPr>
         <w:pStyle w:val="Heading4"/>
@@ -14795,9 +15237,9 @@
         </w:pict>
       </w:r>
     </w:p>
-    <w:bookmarkEnd w:id="194"/>
-    <w:bookmarkEnd w:id="195"/>
-    <w:bookmarkStart w:id="197" w:name="Xe8d1d5f5a41c45617712a499965b15dc6520beb"/>
+    <w:bookmarkEnd w:id="217"/>
+    <w:bookmarkEnd w:id="218"/>
+    <w:bookmarkStart w:id="220" w:name="Xe8d1d5f5a41c45617712a499965b15dc6520beb"/>
     <w:p>
       <w:pPr>
         <w:pStyle w:val="Heading3"/>
@@ -14817,7 +15259,7 @@
         <w:t xml:space="preserve">- Notation : Asymptotic Upper Bound (Worst-Case) (6)</w:t>
       </w:r>
     </w:p>
-    <w:bookmarkStart w:id="196" w:name="example-2"/>
+    <w:bookmarkStart w:id="219" w:name="example-2"/>
     <w:p>
       <w:pPr>
         <w:pStyle w:val="Heading4"/>
@@ -15253,9 +15695,9 @@
         </w:pict>
       </w:r>
     </w:p>
-    <w:bookmarkEnd w:id="196"/>
-    <w:bookmarkEnd w:id="197"/>
-    <w:bookmarkStart w:id="198" w:name="Xf45b2f6e58b0bc831e10fb641d3c129724ecdda"/>
+    <w:bookmarkEnd w:id="219"/>
+    <w:bookmarkEnd w:id="220"/>
+    <w:bookmarkStart w:id="221" w:name="Xf45b2f6e58b0bc831e10fb641d3c129724ecdda"/>
     <w:p>
       <w:pPr>
         <w:pStyle w:val="Heading3"/>
@@ -15470,8 +15912,8 @@
         </w:pict>
       </w:r>
     </w:p>
-    <w:bookmarkEnd w:id="198"/>
-    <w:bookmarkStart w:id="199" w:name="X15ad0ae190975fa176299df7d70e239b3f2a8e6"/>
+    <w:bookmarkEnd w:id="221"/>
+    <w:bookmarkStart w:id="222" w:name="X15ad0ae190975fa176299df7d70e239b3f2a8e6"/>
     <w:p>
       <w:pPr>
         <w:pStyle w:val="Heading3"/>
@@ -15740,8 +16182,8 @@
         </w:pict>
       </w:r>
     </w:p>
-    <w:bookmarkEnd w:id="199"/>
-    <w:bookmarkStart w:id="200" w:name="X9aac224d97f8326e25bba29a306a8316d949dc3"/>
+    <w:bookmarkEnd w:id="222"/>
+    <w:bookmarkStart w:id="223" w:name="X9aac224d97f8326e25bba29a306a8316d949dc3"/>
     <w:p>
       <w:pPr>
         <w:pStyle w:val="Heading3"/>
@@ -15953,8 +16395,8 @@
         </w:pict>
       </w:r>
     </w:p>
-    <w:bookmarkEnd w:id="200"/>
-    <w:bookmarkStart w:id="202" w:name="X433f9ad4361b940c3213814f067e22680562061"/>
+    <w:bookmarkEnd w:id="223"/>
+    <w:bookmarkStart w:id="225" w:name="X433f9ad4361b940c3213814f067e22680562061"/>
     <w:p>
       <w:pPr>
         <w:pStyle w:val="Heading3"/>
@@ -15974,7 +16416,7 @@
         <w:t xml:space="preserve">- Notation : Asymptotic Upper Bound (Worst-Case) (10)</w:t>
       </w:r>
     </w:p>
-    <w:bookmarkStart w:id="201" w:name="example-1-1"/>
+    <w:bookmarkStart w:id="224" w:name="example-1-1"/>
     <w:p>
       <w:pPr>
         <w:pStyle w:val="Heading4"/>
@@ -16308,9 +16750,9 @@
         </w:pict>
       </w:r>
     </w:p>
-    <w:bookmarkEnd w:id="201"/>
-    <w:bookmarkEnd w:id="202"/>
-    <w:bookmarkStart w:id="204" w:name="Xe5db281e87e61c979f1dfe8e24d09a39b42f88b"/>
+    <w:bookmarkEnd w:id="224"/>
+    <w:bookmarkEnd w:id="225"/>
+    <w:bookmarkStart w:id="227" w:name="Xe5db281e87e61c979f1dfe8e24d09a39b42f88b"/>
     <w:p>
       <w:pPr>
         <w:pStyle w:val="Heading3"/>
@@ -16330,7 +16772,7 @@
         <w:t xml:space="preserve">- Notation : Asymptotic Upper Bound (Worst-Case) (11)</w:t>
       </w:r>
     </w:p>
-    <w:bookmarkStart w:id="203" w:name="example-2-1"/>
+    <w:bookmarkStart w:id="226" w:name="example-2-1"/>
     <w:p>
       <w:pPr>
         <w:pStyle w:val="Heading4"/>
@@ -16619,9 +17061,9 @@
         </w:pict>
       </w:r>
     </w:p>
-    <w:bookmarkEnd w:id="203"/>
-    <w:bookmarkEnd w:id="204"/>
-    <w:bookmarkStart w:id="206" w:name="Xbd15bb46bafddadcb8ea2af739d058bdbbb235c"/>
+    <w:bookmarkEnd w:id="226"/>
+    <w:bookmarkEnd w:id="227"/>
+    <w:bookmarkStart w:id="229" w:name="Xbd15bb46bafddadcb8ea2af739d058bdbbb235c"/>
     <w:p>
       <w:pPr>
         <w:pStyle w:val="Heading3"/>
@@ -16641,7 +17083,7 @@
         <w:t xml:space="preserve">- Notation : Asymptotic Upper Bound (Worst-Case) (12)</w:t>
       </w:r>
     </w:p>
-    <w:bookmarkStart w:id="205" w:name="example-3"/>
+    <w:bookmarkStart w:id="228" w:name="example-3"/>
     <w:p>
       <w:pPr>
         <w:pStyle w:val="Heading4"/>
@@ -16912,9 +17354,9 @@
         </w:pict>
       </w:r>
     </w:p>
-    <w:bookmarkEnd w:id="205"/>
-    <w:bookmarkEnd w:id="206"/>
-    <w:bookmarkStart w:id="207" w:name="X5348b190c292ea307a301aa20005b5cf67a4e7a"/>
+    <w:bookmarkEnd w:id="228"/>
+    <w:bookmarkEnd w:id="229"/>
+    <w:bookmarkStart w:id="230" w:name="X5348b190c292ea307a301aa20005b5cf67a4e7a"/>
     <w:p>
       <w:pPr>
         <w:pStyle w:val="Heading3"/>
@@ -17396,8 +17838,8 @@
         </w:pict>
       </w:r>
     </w:p>
-    <w:bookmarkEnd w:id="207"/>
-    <w:bookmarkStart w:id="208" w:name="Xc7caf5e020ded17b9ac13e6f80a812889a0a162"/>
+    <w:bookmarkEnd w:id="230"/>
+    <w:bookmarkStart w:id="231" w:name="Xc7caf5e020ded17b9ac13e6f80a812889a0a162"/>
     <w:p>
       <w:pPr>
         <w:pStyle w:val="Heading3"/>
@@ -17625,8 +18067,8 @@
         </w:pict>
       </w:r>
     </w:p>
-    <w:bookmarkEnd w:id="208"/>
-    <w:bookmarkStart w:id="212" w:name="X23f7f3a23ac694c770543bfc3463b8c2e141636"/>
+    <w:bookmarkEnd w:id="231"/>
+    <w:bookmarkStart w:id="235" w:name="X23f7f3a23ac694c770543bfc3463b8c2e141636"/>
     <w:p>
       <w:pPr>
         <w:pStyle w:val="Heading3"/>
@@ -17655,18 +18097,18 @@
           <wp:inline>
             <wp:extent cx="5334000" cy="3556000"/>
             <wp:effectExtent b="0" l="0" r="0" t="0"/>
-            <wp:docPr descr="alt:“Big-Omega Function-1” height:450px center" title="" id="210" name="Picture"/>
+            <wp:docPr descr="alt:“Big-Omega Function-1” height:450px center" title="" id="233" name="Picture"/>
             <a:graphic>
               <a:graphicData uri="http://schemas.openxmlformats.org/drawingml/2006/picture">
                 <pic:pic>
                   <pic:nvPicPr>
-                    <pic:cNvPr descr="assets/2022-01-27-01-05-11-image.png" id="211" name="Picture"/>
+                    <pic:cNvPr descr="assets/2022-01-27-01-05-11-image.png" id="234" name="Picture"/>
                     <pic:cNvPicPr>
                       <a:picLocks noChangeArrowheads="1" noChangeAspect="1"/>
                     </pic:cNvPicPr>
                   </pic:nvPicPr>
                   <pic:blipFill>
-                    <a:blip r:embed="rId209"/>
+                    <a:blip r:embed="rId232"/>
                     <a:stretch>
                       <a:fillRect/>
                     </a:stretch>
@@ -17723,8 +18165,8 @@
         </w:pict>
       </w:r>
     </w:p>
-    <w:bookmarkEnd w:id="212"/>
-    <w:bookmarkStart w:id="216" w:name="Xc196cbba595496c21c4dd0d8d692683161938c9"/>
+    <w:bookmarkEnd w:id="235"/>
+    <w:bookmarkStart w:id="239" w:name="Xc196cbba595496c21c4dd0d8d692683161938c9"/>
     <w:p>
       <w:pPr>
         <w:pStyle w:val="Heading3"/>
@@ -17753,18 +18195,18 @@
           <wp:inline>
             <wp:extent cx="5334000" cy="3178726"/>
             <wp:effectExtent b="0" l="0" r="0" t="0"/>
-            <wp:docPr descr="alt:“Big-Omega Function-2” height:450px center" title="" id="214" name="Picture"/>
+            <wp:docPr descr="alt:“Big-Omega Function-2” height:450px center" title="" id="237" name="Picture"/>
             <a:graphic>
               <a:graphicData uri="http://schemas.openxmlformats.org/drawingml/2006/picture">
                 <pic:pic>
                   <pic:nvPicPr>
-                    <pic:cNvPr descr="https://xlinux.nist.gov/dads/Images/omegaGraph.gif" id="215" name="Picture"/>
+                    <pic:cNvPr descr="https://xlinux.nist.gov/dads/Images/omegaGraph.gif" id="238" name="Picture"/>
                     <pic:cNvPicPr>
                       <a:picLocks noChangeArrowheads="1" noChangeAspect="1"/>
                     </pic:cNvPicPr>
                   </pic:nvPicPr>
                   <pic:blipFill>
-                    <a:blip r:embed="rId213"/>
+                    <a:blip r:embed="rId236"/>
                     <a:stretch>
                       <a:fillRect/>
                     </a:stretch>
@@ -17821,8 +18263,8 @@
         </w:pict>
       </w:r>
     </w:p>
-    <w:bookmarkEnd w:id="216"/>
-    <w:bookmarkStart w:id="218" w:name="X682e0242c3d70f6b40fdc0794cfda36f474f847"/>
+    <w:bookmarkEnd w:id="239"/>
+    <w:bookmarkStart w:id="241" w:name="X682e0242c3d70f6b40fdc0794cfda36f474f847"/>
     <w:p>
       <w:pPr>
         <w:pStyle w:val="Heading3"/>
@@ -17842,7 +18284,7 @@
         <w:t xml:space="preserve">-Notation : Asymptotic Lower Bound (Best-Case) (4)</w:t>
       </w:r>
     </w:p>
-    <w:bookmarkStart w:id="217" w:name="example-1-2"/>
+    <w:bookmarkStart w:id="240" w:name="example-1-2"/>
     <w:p>
       <w:pPr>
         <w:pStyle w:val="Heading4"/>
@@ -18168,9 +18610,9 @@
         </w:pict>
       </w:r>
     </w:p>
-    <w:bookmarkEnd w:id="217"/>
-    <w:bookmarkEnd w:id="218"/>
-    <w:bookmarkStart w:id="220" w:name="X0a09dafabd2366b88d7993d34378abce35e85ed"/>
+    <w:bookmarkEnd w:id="240"/>
+    <w:bookmarkEnd w:id="241"/>
+    <w:bookmarkStart w:id="243" w:name="X0a09dafabd2366b88d7993d34378abce35e85ed"/>
     <w:p>
       <w:pPr>
         <w:pStyle w:val="Heading3"/>
@@ -18190,7 +18632,7 @@
         <w:t xml:space="preserve">-Notation : Asymptotic Lower Bound (Best-Case) (5)</w:t>
       </w:r>
     </w:p>
-    <w:bookmarkStart w:id="219" w:name="example-4"/>
+    <w:bookmarkStart w:id="242" w:name="example-4"/>
     <w:p>
       <w:pPr>
         <w:pStyle w:val="Heading4"/>
@@ -18486,9 +18928,9 @@
         </w:pict>
       </w:r>
     </w:p>
-    <w:bookmarkEnd w:id="219"/>
-    <w:bookmarkEnd w:id="220"/>
-    <w:bookmarkStart w:id="221" w:name="Xce42b40dc80f51b3a14b473ada88340a934d172"/>
+    <w:bookmarkEnd w:id="242"/>
+    <w:bookmarkEnd w:id="243"/>
+    <w:bookmarkStart w:id="244" w:name="Xce42b40dc80f51b3a14b473ada88340a934d172"/>
     <w:p>
       <w:pPr>
         <w:pStyle w:val="Heading3"/>
@@ -18783,8 +19225,8 @@
         </w:pict>
       </w:r>
     </w:p>
-    <w:bookmarkEnd w:id="221"/>
-    <w:bookmarkStart w:id="223" w:name="X3512eaa54b808e483a6656956355d894c14c1d6"/>
+    <w:bookmarkEnd w:id="244"/>
+    <w:bookmarkStart w:id="246" w:name="X3512eaa54b808e483a6656956355d894c14c1d6"/>
     <w:p>
       <w:pPr>
         <w:pStyle w:val="Heading3"/>
@@ -18804,7 +19246,7 @@
         <w:t xml:space="preserve">-Notation : Asymptotic Lower Bound (Best-Case) (7)</w:t>
       </w:r>
     </w:p>
-    <w:bookmarkStart w:id="222" w:name="example-1-3"/>
+    <w:bookmarkStart w:id="245" w:name="example-1-3"/>
     <w:p>
       <w:pPr>
         <w:pStyle w:val="Heading4"/>
@@ -19138,9 +19580,9 @@
         </w:pict>
       </w:r>
     </w:p>
-    <w:bookmarkEnd w:id="222"/>
-    <w:bookmarkEnd w:id="223"/>
-    <w:bookmarkStart w:id="225" w:name="Xa1c29190d7bd5d905f2c4261ff4351b80c2272b"/>
+    <w:bookmarkEnd w:id="245"/>
+    <w:bookmarkEnd w:id="246"/>
+    <w:bookmarkStart w:id="248" w:name="Xa1c29190d7bd5d905f2c4261ff4351b80c2272b"/>
     <w:p>
       <w:pPr>
         <w:pStyle w:val="Heading3"/>
@@ -19160,7 +19602,7 @@
         <w:t xml:space="preserve">-Notation : Asymptotic Lower Bound (Best-Case) (8)</w:t>
       </w:r>
     </w:p>
-    <w:bookmarkStart w:id="224" w:name="example-2-2"/>
+    <w:bookmarkStart w:id="247" w:name="example-2-2"/>
     <w:p>
       <w:pPr>
         <w:pStyle w:val="Heading4"/>
@@ -19399,9 +19841,9 @@
         </w:pict>
       </w:r>
     </w:p>
-    <w:bookmarkEnd w:id="224"/>
-    <w:bookmarkEnd w:id="225"/>
-    <w:bookmarkStart w:id="227" w:name="Xde2f411a861f9ad9cf47a2525ddeaa7a112ee29"/>
+    <w:bookmarkEnd w:id="247"/>
+    <w:bookmarkEnd w:id="248"/>
+    <w:bookmarkStart w:id="250" w:name="Xde2f411a861f9ad9cf47a2525ddeaa7a112ee29"/>
     <w:p>
       <w:pPr>
         <w:pStyle w:val="Heading3"/>
@@ -19421,7 +19863,7 @@
         <w:t xml:space="preserve">-Notation : Asymptotic Lower Bound (Best-Case) (9)</w:t>
       </w:r>
     </w:p>
-    <w:bookmarkStart w:id="226" w:name="example-3-1"/>
+    <w:bookmarkStart w:id="249" w:name="example-3-1"/>
     <w:p>
       <w:pPr>
         <w:pStyle w:val="Heading4"/>
@@ -19785,9 +20227,9 @@
         </w:pict>
       </w:r>
     </w:p>
-    <w:bookmarkEnd w:id="226"/>
-    <w:bookmarkEnd w:id="227"/>
-    <w:bookmarkStart w:id="234" w:name="comparison-of-notations-1"/>
+    <w:bookmarkEnd w:id="249"/>
+    <w:bookmarkEnd w:id="250"/>
+    <w:bookmarkStart w:id="257" w:name="comparison-of-notations-1"/>
     <w:p>
       <w:pPr>
         <w:pStyle w:val="Heading3"/>
@@ -19805,18 +20247,18 @@
           <wp:inline>
             <wp:extent cx="5334000" cy="3556000"/>
             <wp:effectExtent b="0" l="0" r="0" t="0"/>
-            <wp:docPr descr="alt:“Big-Omega Function for Comparison” height:250px center" title="" id="229" name="Picture"/>
+            <wp:docPr descr="alt:“Big-Omega Function for Comparison” height:250px center" title="" id="252" name="Picture"/>
             <a:graphic>
               <a:graphicData uri="http://schemas.openxmlformats.org/drawingml/2006/picture">
                 <pic:pic>
                   <pic:nvPicPr>
-                    <pic:cNvPr descr="assets/2022-01-27-01-34-39-image.png" id="230" name="Picture"/>
+                    <pic:cNvPr descr="assets/2022-01-27-01-34-39-image.png" id="253" name="Picture"/>
                     <pic:cNvPicPr>
                       <a:picLocks noChangeArrowheads="1" noChangeAspect="1"/>
                     </pic:cNvPicPr>
                   </pic:nvPicPr>
                   <pic:blipFill>
-                    <a:blip r:embed="rId228"/>
+                    <a:blip r:embed="rId251"/>
                     <a:stretch>
                       <a:fillRect/>
                     </a:stretch>
@@ -19875,18 +20317,18 @@
           <wp:inline>
             <wp:extent cx="5334000" cy="3556000"/>
             <wp:effectExtent b="0" l="0" r="0" t="0"/>
-            <wp:docPr descr="alt:“Big-O Function for Comparison” height:250px center" title="" id="232" name="Picture"/>
+            <wp:docPr descr="alt:“Big-O Function for Comparison” height:250px center" title="" id="255" name="Picture"/>
             <a:graphic>
               <a:graphicData uri="http://schemas.openxmlformats.org/drawingml/2006/picture">
                 <pic:pic>
                   <pic:nvPicPr>
-                    <pic:cNvPr descr="assets/2022-01-27-01-34-34-image.png" id="233" name="Picture"/>
+                    <pic:cNvPr descr="assets/2022-01-27-01-34-34-image.png" id="256" name="Picture"/>
                     <pic:cNvPicPr>
                       <a:picLocks noChangeArrowheads="1" noChangeAspect="1"/>
                     </pic:cNvPicPr>
                   </pic:nvPicPr>
                   <pic:blipFill>
-                    <a:blip r:embed="rId231"/>
+                    <a:blip r:embed="rId254"/>
                     <a:stretch>
                       <a:fillRect/>
                     </a:stretch>
@@ -19943,8 +20385,8 @@
         </w:pict>
       </w:r>
     </w:p>
-    <w:bookmarkEnd w:id="234"/>
-    <w:bookmarkStart w:id="238" w:name="comparison-of-notations-2"/>
+    <w:bookmarkEnd w:id="257"/>
+    <w:bookmarkStart w:id="261" w:name="comparison-of-notations-2"/>
     <w:p>
       <w:pPr>
         <w:pStyle w:val="Heading3"/>
@@ -19962,18 +20404,18 @@
           <wp:inline>
             <wp:extent cx="5334000" cy="1902573"/>
             <wp:effectExtent b="0" l="0" r="0" t="0"/>
-            <wp:docPr descr="alt:“Comparison of Notations” height:450px center" title="" id="236" name="Picture"/>
+            <wp:docPr descr="alt:“Comparison of Notations” height:450px center" title="" id="259" name="Picture"/>
             <a:graphic>
               <a:graphicData uri="http://schemas.openxmlformats.org/drawingml/2006/picture">
                 <pic:pic>
                   <pic:nvPicPr>
-                    <pic:cNvPr descr="https://www.dotnetlovers.com/images/coolnikhilj2256c883d1-b9fc-46e9-b225-588ac5063c3d.png?1/24/2016%202:56:15%20AM" id="237" name="Picture"/>
+                    <pic:cNvPr descr="https://www.dotnetlovers.com/images/coolnikhilj2256c883d1-b9fc-46e9-b225-588ac5063c3d.png?1/24/2016%202:56:15%20AM" id="260" name="Picture"/>
                     <pic:cNvPicPr>
                       <a:picLocks noChangeArrowheads="1" noChangeAspect="1"/>
                     </pic:cNvPicPr>
                   </pic:nvPicPr>
                   <pic:blipFill>
-                    <a:blip r:embed="rId235"/>
+                    <a:blip r:embed="rId258"/>
                     <a:stretch>
                       <a:fillRect/>
                     </a:stretch>
@@ -20030,8 +20472,8 @@
         </w:pict>
       </w:r>
     </w:p>
-    <w:bookmarkEnd w:id="238"/>
-    <w:bookmarkStart w:id="239" w:name="X0b6372623dc06a599c1d9bdc9f5de072eb6ef1a"/>
+    <w:bookmarkEnd w:id="261"/>
+    <w:bookmarkStart w:id="262" w:name="X0b6372623dc06a599c1d9bdc9f5de072eb6ef1a"/>
     <w:p>
       <w:pPr>
         <w:pStyle w:val="Heading3"/>
@@ -20326,8 +20768,8 @@
         </w:pict>
       </w:r>
     </w:p>
-    <w:bookmarkEnd w:id="239"/>
-    <w:bookmarkStart w:id="243" w:name="X79333b6c889b717638dc849035fb42874f80a66"/>
+    <w:bookmarkEnd w:id="262"/>
+    <w:bookmarkStart w:id="266" w:name="X79333b6c889b717638dc849035fb42874f80a66"/>
     <w:p>
       <w:pPr>
         <w:pStyle w:val="Heading3"/>
@@ -20353,18 +20795,18 @@
           <wp:inline>
             <wp:extent cx="5334000" cy="2667000"/>
             <wp:effectExtent b="0" l="0" r="0" t="0"/>
-            <wp:docPr descr="alt:“Big-Theta Function” height:450px center" title="" id="241" name="Picture"/>
+            <wp:docPr descr="alt:“Big-Theta Function” height:450px center" title="" id="264" name="Picture"/>
             <a:graphic>
               <a:graphicData uri="http://schemas.openxmlformats.org/drawingml/2006/picture">
                 <pic:pic>
                   <pic:nvPicPr>
-                    <pic:cNvPr descr="assets/2022-01-27-03-05-18-image.png" id="242" name="Picture"/>
+                    <pic:cNvPr descr="assets/2022-01-27-03-05-18-image.png" id="265" name="Picture"/>
                     <pic:cNvPicPr>
                       <a:picLocks noChangeArrowheads="1" noChangeAspect="1"/>
                     </pic:cNvPicPr>
                   </pic:nvPicPr>
                   <pic:blipFill>
-                    <a:blip r:embed="rId240"/>
+                    <a:blip r:embed="rId263"/>
                     <a:stretch>
                       <a:fillRect/>
                     </a:stretch>
@@ -20421,8 +20863,8 @@
         </w:pict>
       </w:r>
     </w:p>
-    <w:bookmarkEnd w:id="243"/>
-    <w:bookmarkStart w:id="245" w:name="X533d2ec69764553554c65b82cf0e861f27b1519"/>
+    <w:bookmarkEnd w:id="266"/>
+    <w:bookmarkStart w:id="268" w:name="X533d2ec69764553554c65b82cf0e861f27b1519"/>
     <w:p>
       <w:pPr>
         <w:pStyle w:val="Heading3"/>
@@ -20439,7 +20881,7 @@
         <w:t xml:space="preserve">-Notation : Asymptotically tight bound (Average Case) (3)</w:t>
       </w:r>
     </w:p>
-    <w:bookmarkStart w:id="244" w:name="example-1-4"/>
+    <w:bookmarkStart w:id="267" w:name="example-1-4"/>
     <w:p>
       <w:pPr>
         <w:pStyle w:val="Heading4"/>
@@ -21022,9 +21464,9 @@
         </w:pict>
       </w:r>
     </w:p>
-    <w:bookmarkEnd w:id="244"/>
-    <w:bookmarkEnd w:id="245"/>
-    <w:bookmarkStart w:id="247" w:name="Xd08cf0ebb955f00fa5f3573d8cd864128150660"/>
+    <w:bookmarkEnd w:id="267"/>
+    <w:bookmarkEnd w:id="268"/>
+    <w:bookmarkStart w:id="270" w:name="Xd08cf0ebb955f00fa5f3573d8cd864128150660"/>
     <w:p>
       <w:pPr>
         <w:pStyle w:val="Heading3"/>
@@ -21041,7 +21483,7 @@
         <w:t xml:space="preserve">-Notation : Asymptotically tight bound (Average Case) (4)</w:t>
       </w:r>
     </w:p>
-    <w:bookmarkStart w:id="246" w:name="example-2.1"/>
+    <w:bookmarkStart w:id="269" w:name="example-2.1"/>
     <w:p>
       <w:pPr>
         <w:pStyle w:val="Heading4"/>
@@ -21620,9 +22062,9 @@
         </w:pict>
       </w:r>
     </w:p>
-    <w:bookmarkEnd w:id="246"/>
-    <w:bookmarkEnd w:id="247"/>
-    <w:bookmarkStart w:id="252" w:name="X9814b550fa8a6bc30e35fcf216b1eb34302e3f0"/>
+    <w:bookmarkEnd w:id="269"/>
+    <w:bookmarkEnd w:id="270"/>
+    <w:bookmarkStart w:id="275" w:name="X9814b550fa8a6bc30e35fcf216b1eb34302e3f0"/>
     <w:p>
       <w:pPr>
         <w:pStyle w:val="Heading3"/>
@@ -21639,7 +22081,7 @@
         <w:t xml:space="preserve">-Notation : Asymptotically tight bound (Average Case) (5)</w:t>
       </w:r>
     </w:p>
-    <w:bookmarkStart w:id="251" w:name="example-2.2"/>
+    <w:bookmarkStart w:id="274" w:name="example-2.2"/>
     <w:p>
       <w:pPr>
         <w:pStyle w:val="Heading4"/>
@@ -21657,18 +22099,18 @@
           <wp:inline>
             <wp:extent cx="5334000" cy="3556000"/>
             <wp:effectExtent b="0" l="0" r="0" t="0"/>
-            <wp:docPr descr="alt:“Big-Theta Example” height:450px center" title="" id="249" name="Picture"/>
+            <wp:docPr descr="alt:“Big-Theta Example” height:450px center" title="" id="272" name="Picture"/>
             <a:graphic>
               <a:graphicData uri="http://schemas.openxmlformats.org/drawingml/2006/picture">
                 <pic:pic>
                   <pic:nvPicPr>
-                    <pic:cNvPr descr="assets/2022-01-27-03-28-40-image.png" id="250" name="Picture"/>
+                    <pic:cNvPr descr="assets/2022-01-27-03-28-40-image.png" id="273" name="Picture"/>
                     <pic:cNvPicPr>
                       <a:picLocks noChangeArrowheads="1" noChangeAspect="1"/>
                     </pic:cNvPicPr>
                   </pic:nvPicPr>
                   <pic:blipFill>
-                    <a:blip r:embed="rId248"/>
+                    <a:blip r:embed="rId271"/>
                     <a:stretch>
                       <a:fillRect/>
                     </a:stretch>
@@ -21725,9 +22167,9 @@
         </w:pict>
       </w:r>
     </w:p>
-    <w:bookmarkEnd w:id="251"/>
-    <w:bookmarkEnd w:id="252"/>
-    <w:bookmarkStart w:id="254" w:name="Xa6a7a5d842ebd0aa91f3c48357ed40d1793b3c9"/>
+    <w:bookmarkEnd w:id="274"/>
+    <w:bookmarkEnd w:id="275"/>
+    <w:bookmarkStart w:id="277" w:name="Xa6a7a5d842ebd0aa91f3c48357ed40d1793b3c9"/>
     <w:p>
       <w:pPr>
         <w:pStyle w:val="Heading3"/>
@@ -21744,7 +22186,7 @@
         <w:t xml:space="preserve">-Notation : Asymptotically tight bound (Average Case) (6)</w:t>
       </w:r>
     </w:p>
-    <w:bookmarkStart w:id="253" w:name="example-2.3"/>
+    <w:bookmarkStart w:id="276" w:name="example-2.3"/>
     <w:p>
       <w:pPr>
         <w:pStyle w:val="Heading4"/>
@@ -22024,9 +22466,9 @@
         </w:pict>
       </w:r>
     </w:p>
-    <w:bookmarkEnd w:id="253"/>
-    <w:bookmarkEnd w:id="254"/>
-    <w:bookmarkStart w:id="255" w:name="Xe383bcb15e832b32e7246e7476a704585a3b27c"/>
+    <w:bookmarkEnd w:id="276"/>
+    <w:bookmarkEnd w:id="277"/>
+    <w:bookmarkStart w:id="278" w:name="Xe383bcb15e832b32e7246e7476a704585a3b27c"/>
     <w:p>
       <w:pPr>
         <w:pStyle w:val="Heading3"/>
@@ -22080,8 +22522,8 @@
         </w:pict>
       </w:r>
     </w:p>
-    <w:bookmarkEnd w:id="255"/>
-    <w:bookmarkStart w:id="257" w:name="X78d9c49821ef1aaeef5bbf6b5033f3bf172633d"/>
+    <w:bookmarkEnd w:id="278"/>
+    <w:bookmarkStart w:id="280" w:name="X78d9c49821ef1aaeef5bbf6b5033f3bf172633d"/>
     <w:p>
       <w:pPr>
         <w:pStyle w:val="Heading3"/>
@@ -22098,7 +22540,7 @@
         <w:t xml:space="preserve">-Notation : Asymptotically tight bound (Average Case) (8)</w:t>
       </w:r>
     </w:p>
-    <w:bookmarkStart w:id="256" w:name="example-1-5"/>
+    <w:bookmarkStart w:id="279" w:name="example-1-5"/>
     <w:p>
       <w:pPr>
         <w:pStyle w:val="Heading4"/>
@@ -22321,9 +22763,9 @@
         </w:pict>
       </w:r>
     </w:p>
-    <w:bookmarkEnd w:id="256"/>
-    <w:bookmarkEnd w:id="257"/>
-    <w:bookmarkStart w:id="258" w:name="Xb76ac811104fbbb546c1e8006d76b1818af4ccc"/>
+    <w:bookmarkEnd w:id="279"/>
+    <w:bookmarkEnd w:id="280"/>
+    <w:bookmarkStart w:id="281" w:name="Xb76ac811104fbbb546c1e8006d76b1818af4ccc"/>
     <w:p>
       <w:pPr>
         <w:pStyle w:val="Heading3"/>
@@ -22680,8 +23122,8 @@
         </w:pict>
       </w:r>
     </w:p>
-    <w:bookmarkEnd w:id="258"/>
-    <w:bookmarkStart w:id="259" w:name="Xafebbb92ae1530fb39963ef37c6f9dcdb8072a3"/>
+    <w:bookmarkEnd w:id="281"/>
+    <w:bookmarkStart w:id="282" w:name="Xafebbb92ae1530fb39963ef37c6f9dcdb8072a3"/>
     <w:p>
       <w:pPr>
         <w:pStyle w:val="Heading3"/>
@@ -23082,8 +23524,8 @@
         </w:pict>
       </w:r>
     </w:p>
-    <w:bookmarkEnd w:id="259"/>
-    <w:bookmarkStart w:id="261" w:name="X825c709914e2f701110433993831940b56f9bba"/>
+    <w:bookmarkEnd w:id="282"/>
+    <w:bookmarkStart w:id="284" w:name="X825c709914e2f701110433993831940b56f9bba"/>
     <w:p>
       <w:pPr>
         <w:pStyle w:val="Heading3"/>
@@ -23100,7 +23542,7 @@
         <w:t xml:space="preserve">-Notation : Asymptotically tight bound (Average Case) (11)</w:t>
       </w:r>
     </w:p>
-    <w:bookmarkStart w:id="260" w:name="example-1.1"/>
+    <w:bookmarkStart w:id="283" w:name="example-1.1"/>
     <w:p>
       <w:pPr>
         <w:pStyle w:val="Heading4"/>
@@ -23549,9 +23991,9 @@
         </w:pict>
       </w:r>
     </w:p>
-    <w:bookmarkEnd w:id="260"/>
-    <w:bookmarkEnd w:id="261"/>
-    <w:bookmarkStart w:id="263" w:name="X139001f918b895859ecd63d35e255dc53ddc3c7"/>
+    <w:bookmarkEnd w:id="283"/>
+    <w:bookmarkEnd w:id="284"/>
+    <w:bookmarkStart w:id="286" w:name="X139001f918b895859ecd63d35e255dc53ddc3c7"/>
     <w:p>
       <w:pPr>
         <w:pStyle w:val="Heading3"/>
@@ -23568,7 +24010,7 @@
         <w:t xml:space="preserve">-Notation : Asymptotically tight bound (Average Case) (12)</w:t>
       </w:r>
     </w:p>
-    <w:bookmarkStart w:id="262" w:name="example-1.2"/>
+    <w:bookmarkStart w:id="285" w:name="example-1.2"/>
     <w:p>
       <w:pPr>
         <w:pStyle w:val="Heading4"/>
@@ -23846,9 +24288,9 @@
         </w:pict>
       </w:r>
     </w:p>
-    <w:bookmarkEnd w:id="262"/>
-    <w:bookmarkEnd w:id="263"/>
-    <w:bookmarkStart w:id="264" w:name="summary-of-oomega-and-theta-notations-1"/>
+    <w:bookmarkEnd w:id="285"/>
+    <w:bookmarkEnd w:id="286"/>
+    <w:bookmarkStart w:id="287" w:name="summary-of-oomega-and-theta-notations-1"/>
     <w:p>
       <w:pPr>
         <w:pStyle w:val="Heading3"/>
@@ -24247,8 +24689,8 @@
         </w:pict>
       </w:r>
     </w:p>
-    <w:bookmarkEnd w:id="264"/>
-    <w:bookmarkStart w:id="274" w:name="summary-of-oomega-and-theta-notations-2"/>
+    <w:bookmarkEnd w:id="287"/>
+    <w:bookmarkStart w:id="297" w:name="summary-of-oomega-and-theta-notations-2"/>
     <w:p>
       <w:pPr>
         <w:pStyle w:val="Heading3"/>
@@ -24303,18 +24745,18 @@
           <wp:inline>
             <wp:extent cx="4673600" cy="3111500"/>
             <wp:effectExtent b="0" l="0" r="0" t="0"/>
-            <wp:docPr descr="alt:“Summary Big-O” height:200px center" title="" id="266" name="Picture"/>
+            <wp:docPr descr="alt:“Summary Big-O” height:200px center" title="" id="289" name="Picture"/>
             <a:graphic>
               <a:graphicData uri="http://schemas.openxmlformats.org/drawingml/2006/picture">
                 <pic:pic>
                   <pic:nvPicPr>
-                    <pic:cNvPr descr="assets/2022-01-27-04-23-03-image.png" id="267" name="Picture"/>
+                    <pic:cNvPr descr="assets/2022-01-27-04-23-03-image.png" id="290" name="Picture"/>
                     <pic:cNvPicPr>
                       <a:picLocks noChangeArrowheads="1" noChangeAspect="1"/>
                     </pic:cNvPicPr>
                   </pic:nvPicPr>
                   <pic:blipFill>
-                    <a:blip r:embed="rId265"/>
+                    <a:blip r:embed="rId288"/>
                     <a:stretch>
                       <a:fillRect/>
                     </a:stretch>
@@ -24373,18 +24815,18 @@
           <wp:inline>
             <wp:extent cx="5080000" cy="3390900"/>
             <wp:effectExtent b="0" l="0" r="0" t="0"/>
-            <wp:docPr descr="alt:“Summary Big-Omega” height:200px center" title="" id="269" name="Picture"/>
+            <wp:docPr descr="alt:“Summary Big-Omega” height:200px center" title="" id="292" name="Picture"/>
             <a:graphic>
               <a:graphicData uri="http://schemas.openxmlformats.org/drawingml/2006/picture">
                 <pic:pic>
                   <pic:nvPicPr>
-                    <pic:cNvPr descr="assets/2022-01-27-04-23-10-image.png" id="270" name="Picture"/>
+                    <pic:cNvPr descr="assets/2022-01-27-04-23-10-image.png" id="293" name="Picture"/>
                     <pic:cNvPicPr>
                       <a:picLocks noChangeArrowheads="1" noChangeAspect="1"/>
                     </pic:cNvPicPr>
                   </pic:nvPicPr>
                   <pic:blipFill>
-                    <a:blip r:embed="rId268"/>
+                    <a:blip r:embed="rId291"/>
                     <a:stretch>
                       <a:fillRect/>
                     </a:stretch>
@@ -24443,18 +24885,18 @@
           <wp:inline>
             <wp:extent cx="5334000" cy="2667000"/>
             <wp:effectExtent b="0" l="0" r="0" t="0"/>
-            <wp:docPr descr="alt:“Summary Big-Theta” height:200px center" title="" id="272" name="Picture"/>
+            <wp:docPr descr="alt:“Summary Big-Theta” height:200px center" title="" id="295" name="Picture"/>
             <a:graphic>
               <a:graphicData uri="http://schemas.openxmlformats.org/drawingml/2006/picture">
                 <pic:pic>
                   <pic:nvPicPr>
-                    <pic:cNvPr descr="assets/2022-01-27-04-23-16-image.png" id="273" name="Picture"/>
+                    <pic:cNvPr descr="assets/2022-01-27-04-23-16-image.png" id="296" name="Picture"/>
                     <pic:cNvPicPr>
                       <a:picLocks noChangeArrowheads="1" noChangeAspect="1"/>
                     </pic:cNvPicPr>
                   </pic:nvPicPr>
                   <pic:blipFill>
-                    <a:blip r:embed="rId271"/>
+                    <a:blip r:embed="rId294"/>
                     <a:stretch>
                       <a:fillRect/>
                     </a:stretch>
@@ -24511,8 +24953,8 @@
         </w:pict>
       </w:r>
     </w:p>
-    <w:bookmarkEnd w:id="274"/>
-    <w:bookmarkStart w:id="275" w:name="X4963c5a62a47fafa86ecd98f161db5b9c4fb6f3"/>
+    <w:bookmarkEnd w:id="297"/>
+    <w:bookmarkStart w:id="298" w:name="X4963c5a62a47fafa86ecd98f161db5b9c4fb6f3"/>
     <w:p>
       <w:pPr>
         <w:pStyle w:val="Heading3"/>
@@ -24705,8 +25147,8 @@
         </w:pict>
       </w:r>
     </w:p>
-    <w:bookmarkEnd w:id="275"/>
-    <w:bookmarkStart w:id="276" w:name="Xec1279b63764233813d3cd609378d3b823f032f"/>
+    <w:bookmarkEnd w:id="298"/>
+    <w:bookmarkStart w:id="299" w:name="Xec1279b63764233813d3cd609378d3b823f032f"/>
     <w:p>
       <w:pPr>
         <w:pStyle w:val="Heading3"/>
@@ -25209,8 +25651,8 @@
         </w:pict>
       </w:r>
     </w:p>
-    <w:bookmarkEnd w:id="276"/>
-    <w:bookmarkStart w:id="277" w:name="X344cc2accae118e52a48d8a056a2274f909256a"/>
+    <w:bookmarkEnd w:id="299"/>
+    <w:bookmarkStart w:id="300" w:name="X344cc2accae118e52a48d8a056a2274f909256a"/>
     <w:p>
       <w:pPr>
         <w:pStyle w:val="Heading3"/>
@@ -25716,8 +26158,8 @@
         </w:pict>
       </w:r>
     </w:p>
-    <w:bookmarkEnd w:id="277"/>
-    <w:bookmarkStart w:id="278" w:name="X5f65f59d1855ace9426bdb0ea6a853b7668314a"/>
+    <w:bookmarkEnd w:id="300"/>
+    <w:bookmarkStart w:id="301" w:name="X5f65f59d1855ace9426bdb0ea6a853b7668314a"/>
     <w:p>
       <w:pPr>
         <w:pStyle w:val="Heading3"/>
@@ -26138,8 +26580,8 @@
         </w:pict>
       </w:r>
     </w:p>
-    <w:bookmarkEnd w:id="278"/>
-    <w:bookmarkStart w:id="279" w:name="Xe94e869e9527f539e3c4c087049584b9f8241c2"/>
+    <w:bookmarkEnd w:id="301"/>
+    <w:bookmarkStart w:id="302" w:name="Xe94e869e9527f539e3c4c087049584b9f8241c2"/>
     <w:p>
       <w:pPr>
         <w:pStyle w:val="Heading3"/>
@@ -26500,8 +26942,8 @@
         </w:pict>
       </w:r>
     </w:p>
-    <w:bookmarkEnd w:id="279"/>
-    <w:bookmarkStart w:id="280" w:name="examples"/>
+    <w:bookmarkEnd w:id="302"/>
+    <w:bookmarkStart w:id="303" w:name="examples"/>
     <w:p>
       <w:pPr>
         <w:pStyle w:val="Heading3"/>
@@ -27627,8 +28069,8 @@
         </w:pict>
       </w:r>
     </w:p>
-    <w:bookmarkEnd w:id="280"/>
-    <w:bookmarkStart w:id="281" w:name="asymptotic-function-properties"/>
+    <w:bookmarkEnd w:id="303"/>
+    <w:bookmarkStart w:id="304" w:name="asymptotic-function-properties"/>
     <w:p>
       <w:pPr>
         <w:pStyle w:val="Heading3"/>
@@ -28270,8 +28712,8 @@
         </w:pict>
       </w:r>
     </w:p>
-    <w:bookmarkEnd w:id="281"/>
-    <w:bookmarkStart w:id="282" w:name="X2b2afe7d44dfee556627937943c91f98f6c6044"/>
+    <w:bookmarkEnd w:id="304"/>
+    <w:bookmarkStart w:id="305" w:name="X2b2afe7d44dfee556627937943c91f98f6c6044"/>
     <w:p>
       <w:pPr>
         <w:pStyle w:val="Heading3"/>
@@ -28365,7 +28807,7 @@
       <w:pPr>
         <w:numPr>
           <w:ilvl w:val="0"/>
-          <w:numId w:val="1026"/>
+          <w:numId w:val="1028"/>
         </w:numPr>
       </w:pPr>
       <w:r>
@@ -28412,7 +28854,7 @@
       <w:pPr>
         <w:numPr>
           <w:ilvl w:val="1"/>
-          <w:numId w:val="1027"/>
+          <w:numId w:val="1029"/>
         </w:numPr>
         <w:pStyle w:val="Compact"/>
       </w:pPr>
@@ -28466,7 +28908,7 @@
       <w:pPr>
         <w:numPr>
           <w:ilvl w:val="0"/>
-          <w:numId w:val="1026"/>
+          <w:numId w:val="1028"/>
         </w:numPr>
       </w:pPr>
       <w:r>
@@ -28496,7 +28938,7 @@
       <w:pPr>
         <w:numPr>
           <w:ilvl w:val="1"/>
-          <w:numId w:val="1028"/>
+          <w:numId w:val="1030"/>
         </w:numPr>
         <w:pStyle w:val="Compact"/>
       </w:pPr>
@@ -28516,7 +28958,7 @@
       <w:pPr>
         <w:numPr>
           <w:ilvl w:val="0"/>
-          <w:numId w:val="1026"/>
+          <w:numId w:val="1028"/>
         </w:numPr>
       </w:pPr>
       <w:r>
@@ -28554,8 +28996,8 @@
         </w:pict>
       </w:r>
     </w:p>
-    <w:bookmarkEnd w:id="282"/>
-    <w:bookmarkStart w:id="283" w:name="X7bf14c7a1777b03675c71be6a05f59103cc02d9"/>
+    <w:bookmarkEnd w:id="305"/>
+    <w:bookmarkStart w:id="306" w:name="X7bf14c7a1777b03675c71be6a05f59103cc02d9"/>
     <w:p>
       <w:pPr>
         <w:pStyle w:val="Heading3"/>
@@ -28579,7 +29021,7 @@
       <w:pPr>
         <w:numPr>
           <w:ilvl w:val="0"/>
-          <w:numId w:val="1029"/>
+          <w:numId w:val="1031"/>
         </w:numPr>
       </w:pPr>
       <w:r>
@@ -28590,7 +29032,7 @@
       <w:pPr>
         <w:numPr>
           <w:ilvl w:val="1"/>
-          <w:numId w:val="1030"/>
+          <w:numId w:val="1032"/>
         </w:numPr>
         <w:pStyle w:val="Compact"/>
       </w:pPr>
@@ -28632,7 +29074,7 @@
       <w:pPr>
         <w:numPr>
           <w:ilvl w:val="0"/>
-          <w:numId w:val="1029"/>
+          <w:numId w:val="1031"/>
         </w:numPr>
       </w:pPr>
       <w:r>
@@ -28643,7 +29085,7 @@
       <w:pPr>
         <w:numPr>
           <w:ilvl w:val="1"/>
-          <w:numId w:val="1031"/>
+          <w:numId w:val="1033"/>
         </w:numPr>
         <w:pStyle w:val="Compact"/>
       </w:pPr>
@@ -28685,7 +29127,7 @@
       <w:pPr>
         <w:numPr>
           <w:ilvl w:val="0"/>
-          <w:numId w:val="1029"/>
+          <w:numId w:val="1031"/>
         </w:numPr>
       </w:pPr>
       <w:r>
@@ -28696,7 +29138,7 @@
       <w:pPr>
         <w:numPr>
           <w:ilvl w:val="1"/>
-          <w:numId w:val="1032"/>
+          <w:numId w:val="1034"/>
         </w:numPr>
         <w:pStyle w:val="Compact"/>
       </w:pPr>
@@ -28741,8 +29183,8 @@
         </w:pict>
       </w:r>
     </w:p>
-    <w:bookmarkEnd w:id="283"/>
-    <w:bookmarkStart w:id="284" w:name="X570f9d7af1949560028738f24b52ed2dc7ba25b"/>
+    <w:bookmarkEnd w:id="306"/>
+    <w:bookmarkStart w:id="307" w:name="X570f9d7af1949560028738f24b52ed2dc7ba25b"/>
     <w:p>
       <w:pPr>
         <w:pStyle w:val="Heading3"/>
@@ -28830,7 +29272,7 @@
       <w:pPr>
         <w:numPr>
           <w:ilvl w:val="0"/>
-          <w:numId w:val="1033"/>
+          <w:numId w:val="1035"/>
         </w:numPr>
         <w:pStyle w:val="Compact"/>
       </w:pPr>
@@ -28872,8 +29314,8 @@
         </w:pict>
       </w:r>
     </w:p>
-    <w:bookmarkEnd w:id="284"/>
-    <w:bookmarkStart w:id="285" w:name="X79d2163d48d8f374c19ceb97abaed22a206a9bb"/>
+    <w:bookmarkEnd w:id="307"/>
+    <w:bookmarkStart w:id="308" w:name="X79d2163d48d8f374c19ceb97abaed22a206a9bb"/>
     <w:p>
       <w:pPr>
         <w:pStyle w:val="Heading3"/>
@@ -28897,7 +29339,7 @@
       <w:pPr>
         <w:numPr>
           <w:ilvl w:val="0"/>
-          <w:numId w:val="1034"/>
+          <w:numId w:val="1036"/>
         </w:numPr>
       </w:pPr>
       <w:r>
@@ -28908,7 +29350,7 @@
       <w:pPr>
         <w:numPr>
           <w:ilvl w:val="1"/>
-          <w:numId w:val="1035"/>
+          <w:numId w:val="1037"/>
         </w:numPr>
         <w:pStyle w:val="Compact"/>
       </w:pPr>
@@ -28954,7 +29396,7 @@
       <w:pPr>
         <w:numPr>
           <w:ilvl w:val="0"/>
-          <w:numId w:val="1034"/>
+          <w:numId w:val="1036"/>
         </w:numPr>
       </w:pPr>
       <w:r>
@@ -28965,7 +29407,7 @@
       <w:pPr>
         <w:numPr>
           <w:ilvl w:val="1"/>
-          <w:numId w:val="1036"/>
+          <w:numId w:val="1038"/>
         </w:numPr>
         <w:pStyle w:val="Compact"/>
       </w:pPr>
@@ -29039,7 +29481,7 @@
       <w:pPr>
         <w:numPr>
           <w:ilvl w:val="0"/>
-          <w:numId w:val="1034"/>
+          <w:numId w:val="1036"/>
         </w:numPr>
       </w:pPr>
       <w:r>
@@ -29050,7 +29492,7 @@
       <w:pPr>
         <w:numPr>
           <w:ilvl w:val="1"/>
-          <w:numId w:val="1037"/>
+          <w:numId w:val="1039"/>
         </w:numPr>
       </w:pPr>
       <w:r>
@@ -29101,7 +29543,7 @@
       <w:pPr>
         <w:numPr>
           <w:ilvl w:val="1"/>
-          <w:numId w:val="1037"/>
+          <w:numId w:val="1039"/>
         </w:numPr>
       </w:pPr>
       <w:r>
@@ -29145,8 +29587,8 @@
         </w:pict>
       </w:r>
     </w:p>
-    <w:bookmarkEnd w:id="285"/>
-    <w:bookmarkStart w:id="286" w:name="Xdd72e2c265268c2a081f1226bf488097a8be758"/>
+    <w:bookmarkEnd w:id="308"/>
+    <w:bookmarkStart w:id="309" w:name="Xdd72e2c265268c2a081f1226bf488097a8be758"/>
     <w:p>
       <w:pPr>
         <w:pStyle w:val="Heading3"/>
@@ -29178,7 +29620,7 @@
       <w:pPr>
         <w:numPr>
           <w:ilvl w:val="0"/>
-          <w:numId w:val="1038"/>
+          <w:numId w:val="1040"/>
         </w:numPr>
       </w:pPr>
       <w:r>
@@ -29189,97 +29631,34 @@
       <w:pPr>
         <w:numPr>
           <w:ilvl w:val="1"/>
-          <w:numId w:val="1039"/>
-        </w:numPr>
-        <w:pStyle w:val="Compact"/>
-      </w:pPr>
-      <w:r>
-        <w:t xml:space="preserve">Use</w:t>
-      </w:r>
-      <w:r>
-        <w:t xml:space="preserve"> </w:t>
-      </w:r>
-      <m:oMath>
-        <m:r>
-          <m:t>Θ</m:t>
-        </m:r>
-      </m:oMath>
-      <w:r>
-        <w:t xml:space="preserve">-notation to bound worst-case and best-case runtimes separately</w:t>
-      </w:r>
-    </w:p>
-    <w:p>
-      <w:pPr>
-        <w:numPr>
-          <w:ilvl w:val="0"/>
-          <w:numId w:val="1038"/>
-        </w:numPr>
-      </w:pPr>
-      <w:r>
-        <w:t xml:space="preserve">Case 2: Worst-case and best-case asymptotically equal</w:t>
-      </w:r>
-    </w:p>
-    <w:p>
-      <w:pPr>
-        <w:numPr>
-          <w:ilvl w:val="1"/>
-          <w:numId w:val="1040"/>
-        </w:numPr>
-        <w:pStyle w:val="Compact"/>
-      </w:pPr>
-      <w:r>
-        <w:t xml:space="preserve">Use</w:t>
-      </w:r>
-      <w:r>
-        <w:t xml:space="preserve"> </w:t>
-      </w:r>
-      <m:oMath>
-        <m:r>
-          <m:t>Θ</m:t>
-        </m:r>
-      </m:oMath>
-      <w:r>
-        <w:t xml:space="preserve">-notation to bound the runtime for any input</w:t>
-      </w:r>
-    </w:p>
-    <w:p>
-      <w:r>
-        <w:pict>
-          <v:rect style="width:0;height:1.5pt" o:hralign="center" o:hrstd="t" o:hr="t"/>
-        </w:pict>
-      </w:r>
-    </w:p>
-    <w:bookmarkEnd w:id="286"/>
-    <w:bookmarkStart w:id="287" w:name="Xe29913ce2b4a742c864984cdaed0b2a5402e24c"/>
-    <w:p>
-      <w:pPr>
-        <w:pStyle w:val="Heading3"/>
-      </w:pPr>
-      <w:r>
-        <w:t xml:space="preserve">Using</w:t>
-      </w:r>
-      <w:r>
-        <w:t xml:space="preserve"> </w:t>
-      </w:r>
-      <m:oMath>
-        <m:r>
-          <m:t>Θ</m:t>
-        </m:r>
-      </m:oMath>
-      <w:r>
-        <w:t xml:space="preserve">-Notation to Describe Running Times (2)</w:t>
-      </w:r>
-    </w:p>
-    <w:p>
-      <w:pPr>
-        <w:numPr>
-          <w:ilvl w:val="0"/>
           <w:numId w:val="1041"/>
         </w:numPr>
         <w:pStyle w:val="Compact"/>
       </w:pPr>
       <w:r>
-        <w:t xml:space="preserve">Case 1: Worst-case and best-case not asymptotically equal</w:t>
+        <w:t xml:space="preserve">Use</w:t>
+      </w:r>
+      <w:r>
+        <w:t xml:space="preserve"> </w:t>
+      </w:r>
+      <m:oMath>
+        <m:r>
+          <m:t>Θ</m:t>
+        </m:r>
+      </m:oMath>
+      <w:r>
+        <w:t xml:space="preserve">-notation to bound worst-case and best-case runtimes separately</w:t>
+      </w:r>
+    </w:p>
+    <w:p>
+      <w:pPr>
+        <w:numPr>
+          <w:ilvl w:val="0"/>
+          <w:numId w:val="1040"/>
+        </w:numPr>
+      </w:pPr>
+      <w:r>
+        <w:t xml:space="preserve">Case 2: Worst-case and best-case asymptotically equal</w:t>
       </w:r>
     </w:p>
     <w:p>
@@ -29302,18 +29681,81 @@
         </m:r>
       </m:oMath>
       <w:r>
-        <w:t xml:space="preserve">-notation to bound the worst-case and best-case runtimes separately</w:t>
+        <w:t xml:space="preserve">-notation to bound the runtime for any input</w:t>
+      </w:r>
+    </w:p>
+    <w:p>
+      <w:r>
+        <w:pict>
+          <v:rect style="width:0;height:1.5pt" o:hralign="center" o:hrstd="t" o:hr="t"/>
+        </w:pict>
+      </w:r>
+    </w:p>
+    <w:bookmarkEnd w:id="309"/>
+    <w:bookmarkStart w:id="310" w:name="Xe29913ce2b4a742c864984cdaed0b2a5402e24c"/>
+    <w:p>
+      <w:pPr>
+        <w:pStyle w:val="Heading3"/>
+      </w:pPr>
+      <w:r>
+        <w:t xml:space="preserve">Using</w:t>
+      </w:r>
+      <w:r>
+        <w:t xml:space="preserve"> </w:t>
+      </w:r>
+      <m:oMath>
+        <m:r>
+          <m:t>Θ</m:t>
+        </m:r>
+      </m:oMath>
+      <w:r>
+        <w:t xml:space="preserve">-Notation to Describe Running Times (2)</w:t>
+      </w:r>
+    </w:p>
+    <w:p>
+      <w:pPr>
+        <w:numPr>
+          <w:ilvl w:val="0"/>
+          <w:numId w:val="1043"/>
+        </w:numPr>
+        <w:pStyle w:val="Compact"/>
+      </w:pPr>
+      <w:r>
+        <w:t xml:space="preserve">Case 1: Worst-case and best-case not asymptotically equal</w:t>
       </w:r>
     </w:p>
     <w:p>
       <w:pPr>
         <w:numPr>
           <w:ilvl w:val="1"/>
-          <w:numId w:val="1042"/>
+          <w:numId w:val="1044"/>
         </w:numPr>
         <w:pStyle w:val="Compact"/>
       </w:pPr>
       <w:r>
+        <w:t xml:space="preserve">Use</w:t>
+      </w:r>
+      <w:r>
+        <w:t xml:space="preserve"> </w:t>
+      </w:r>
+      <m:oMath>
+        <m:r>
+          <m:t>Θ</m:t>
+        </m:r>
+      </m:oMath>
+      <w:r>
+        <w:t xml:space="preserve">-notation to bound the worst-case and best-case runtimes separately</w:t>
+      </w:r>
+    </w:p>
+    <w:p>
+      <w:pPr>
+        <w:numPr>
+          <w:ilvl w:val="1"/>
+          <w:numId w:val="1044"/>
+        </w:numPr>
+        <w:pStyle w:val="Compact"/>
+      </w:pPr>
+      <w:r>
         <w:t xml:space="preserve">We can say:</w:t>
       </w:r>
     </w:p>
@@ -29321,7 +29763,7 @@
       <w:pPr>
         <w:numPr>
           <w:ilvl w:val="2"/>
-          <w:numId w:val="1043"/>
+          <w:numId w:val="1045"/>
         </w:numPr>
         <w:pStyle w:val="Compact"/>
       </w:pPr>
@@ -29369,7 +29811,7 @@
       <w:pPr>
         <w:numPr>
           <w:ilvl w:val="2"/>
-          <w:numId w:val="1043"/>
+          <w:numId w:val="1045"/>
         </w:numPr>
         <w:pStyle w:val="Compact"/>
       </w:pPr>
@@ -29408,7 +29850,7 @@
       <w:pPr>
         <w:numPr>
           <w:ilvl w:val="1"/>
-          <w:numId w:val="1042"/>
+          <w:numId w:val="1044"/>
         </w:numPr>
         <w:pStyle w:val="Compact"/>
       </w:pPr>
@@ -29420,7 +29862,7 @@
       <w:pPr>
         <w:numPr>
           <w:ilvl w:val="2"/>
-          <w:numId w:val="1044"/>
+          <w:numId w:val="1046"/>
         </w:numPr>
         <w:pStyle w:val="Compact"/>
       </w:pPr>
@@ -29474,7 +29916,7 @@
       <w:pPr>
         <w:numPr>
           <w:ilvl w:val="1"/>
-          <w:numId w:val="1042"/>
+          <w:numId w:val="1044"/>
         </w:numPr>
         <w:pStyle w:val="Compact"/>
       </w:pPr>
@@ -29500,8 +29942,8 @@
         </w:pict>
       </w:r>
     </w:p>
-    <w:bookmarkEnd w:id="287"/>
-    <w:bookmarkStart w:id="288" w:name="X59b03b03a27f92d01eede997df9cf98ac9ca616"/>
+    <w:bookmarkEnd w:id="310"/>
+    <w:bookmarkStart w:id="311" w:name="X59b03b03a27f92d01eede997df9cf98ac9ca616"/>
     <w:p>
       <w:pPr>
         <w:pStyle w:val="Heading3"/>
@@ -29710,8 +30152,8 @@
         </w:pict>
       </w:r>
     </w:p>
-    <w:bookmarkEnd w:id="288"/>
-    <w:bookmarkStart w:id="289" w:name="X3dbb2afa640f6107fb855d2e5f490738b482cdd"/>
+    <w:bookmarkEnd w:id="311"/>
+    <w:bookmarkStart w:id="312" w:name="X3dbb2afa640f6107fb855d2e5f490738b482cdd"/>
     <w:p>
       <w:pPr>
         <w:pStyle w:val="Heading3"/>
@@ -29724,7 +30166,7 @@
       <w:pPr>
         <w:numPr>
           <w:ilvl w:val="0"/>
-          <w:numId w:val="1045"/>
+          <w:numId w:val="1047"/>
         </w:numPr>
       </w:pPr>
       <w:r>
@@ -29771,7 +30213,7 @@
       <w:pPr>
         <w:numPr>
           <w:ilvl w:val="1"/>
-          <w:numId w:val="1046"/>
+          <w:numId w:val="1048"/>
         </w:numPr>
         <w:pStyle w:val="Compact"/>
       </w:pPr>
@@ -29825,7 +30267,7 @@
       <w:pPr>
         <w:numPr>
           <w:ilvl w:val="0"/>
-          <w:numId w:val="1045"/>
+          <w:numId w:val="1047"/>
         </w:numPr>
       </w:pPr>
       <w:r>
@@ -29863,7 +30305,7 @@
       <w:pPr>
         <w:numPr>
           <w:ilvl w:val="1"/>
-          <w:numId w:val="1047"/>
+          <w:numId w:val="1049"/>
         </w:numPr>
         <w:pStyle w:val="Compact"/>
       </w:pPr>
@@ -29911,8 +30353,8 @@
         </w:pict>
       </w:r>
     </w:p>
-    <w:bookmarkEnd w:id="289"/>
-    <w:bookmarkStart w:id="290" w:name="X1c0a65712e89ba6720ebc76d84b6d58db469eca"/>
+    <w:bookmarkEnd w:id="312"/>
+    <w:bookmarkStart w:id="313" w:name="X1c0a65712e89ba6720ebc76d84b6d58db469eca"/>
     <w:p>
       <w:pPr>
         <w:pStyle w:val="Heading3"/>
@@ -29925,7 +30367,7 @@
       <w:pPr>
         <w:numPr>
           <w:ilvl w:val="0"/>
-          <w:numId w:val="1048"/>
+          <w:numId w:val="1050"/>
         </w:numPr>
       </w:pPr>
       <w:r>
@@ -29972,7 +30414,7 @@
       <w:pPr>
         <w:numPr>
           <w:ilvl w:val="1"/>
-          <w:numId w:val="1049"/>
+          <w:numId w:val="1051"/>
         </w:numPr>
         <w:pStyle w:val="Compact"/>
       </w:pPr>
@@ -30026,7 +30468,7 @@
       <w:pPr>
         <w:numPr>
           <w:ilvl w:val="0"/>
-          <w:numId w:val="1048"/>
+          <w:numId w:val="1050"/>
         </w:numPr>
       </w:pPr>
       <w:r>
@@ -30064,7 +30506,7 @@
       <w:pPr>
         <w:numPr>
           <w:ilvl w:val="1"/>
-          <w:numId w:val="1050"/>
+          <w:numId w:val="1052"/>
         </w:numPr>
         <w:pStyle w:val="Compact"/>
       </w:pPr>
@@ -30112,8 +30554,8 @@
         </w:pict>
       </w:r>
     </w:p>
-    <w:bookmarkEnd w:id="290"/>
-    <w:bookmarkStart w:id="292" w:name="X748e22b8ededdeb14aed1dcaa940480475c8367"/>
+    <w:bookmarkEnd w:id="313"/>
+    <w:bookmarkStart w:id="315" w:name="X748e22b8ededdeb14aed1dcaa940480475c8367"/>
     <w:p>
       <w:pPr>
         <w:pStyle w:val="Heading3"/>
@@ -30122,7 +30564,7 @@
         <w:t xml:space="preserve">Using Asymptotic Notation to Describe Runtimes Summary (3)</w:t>
       </w:r>
     </w:p>
-    <w:bookmarkStart w:id="291" w:name="which-one-is-true"/>
+    <w:bookmarkStart w:id="314" w:name="which-one-is-true"/>
     <w:p>
       <w:pPr>
         <w:pStyle w:val="Heading4"/>
@@ -30135,7 +30577,7 @@
       <w:pPr>
         <w:numPr>
           <w:ilvl w:val="0"/>
-          <w:numId w:val="1051"/>
+          <w:numId w:val="1053"/>
         </w:numPr>
       </w:pPr>
       <w:r>
@@ -30192,7 +30634,7 @@
       <w:pPr>
         <w:numPr>
           <w:ilvl w:val="0"/>
-          <w:numId w:val="1051"/>
+          <w:numId w:val="1053"/>
         </w:numPr>
       </w:pPr>
       <w:r>
@@ -30249,7 +30691,7 @@
       <w:pPr>
         <w:numPr>
           <w:ilvl w:val="0"/>
-          <w:numId w:val="1051"/>
+          <w:numId w:val="1053"/>
         </w:numPr>
       </w:pPr>
       <w:r>
@@ -30306,7 +30748,7 @@
       <w:pPr>
         <w:numPr>
           <w:ilvl w:val="1"/>
-          <w:numId w:val="1052"/>
+          <w:numId w:val="1054"/>
         </w:numPr>
         <w:pStyle w:val="Compact"/>
       </w:pPr>
@@ -30351,9 +30793,9 @@
         </w:pict>
       </w:r>
     </w:p>
-    <w:bookmarkEnd w:id="291"/>
-    <w:bookmarkEnd w:id="292"/>
-    <w:bookmarkStart w:id="293" w:name="asymptotic-notation-in-equations-rhs"/>
+    <w:bookmarkEnd w:id="314"/>
+    <w:bookmarkEnd w:id="315"/>
+    <w:bookmarkStart w:id="316" w:name="asymptotic-notation-in-equations-rhs"/>
     <w:p>
       <w:pPr>
         <w:pStyle w:val="Heading3"/>
@@ -30366,7 +30808,7 @@
       <w:pPr>
         <w:numPr>
           <w:ilvl w:val="0"/>
-          <w:numId w:val="1053"/>
+          <w:numId w:val="1055"/>
         </w:numPr>
       </w:pPr>
       <w:r>
@@ -30393,7 +30835,7 @@
       <w:pPr>
         <w:numPr>
           <w:ilvl w:val="1"/>
-          <w:numId w:val="1054"/>
+          <w:numId w:val="1056"/>
         </w:numPr>
       </w:pPr>
       <w:r>
@@ -30404,7 +30846,7 @@
       <w:pPr>
         <w:numPr>
           <w:ilvl w:val="2"/>
-          <w:numId w:val="1055"/>
+          <w:numId w:val="1057"/>
         </w:numPr>
         <w:pStyle w:val="Compact"/>
       </w:pPr>
@@ -30530,7 +30972,7 @@
       <w:pPr>
         <w:numPr>
           <w:ilvl w:val="0"/>
-          <w:numId w:val="1056"/>
+          <w:numId w:val="1058"/>
         </w:numPr>
       </w:pPr>
       <w:r>
@@ -30631,7 +31073,7 @@
       <w:pPr>
         <w:numPr>
           <w:ilvl w:val="0"/>
-          <w:numId w:val="1056"/>
+          <w:numId w:val="1058"/>
         </w:numPr>
       </w:pPr>
       <m:oMath>
@@ -30766,7 +31208,7 @@
       <w:pPr>
         <w:numPr>
           <w:ilvl w:val="1"/>
-          <w:numId w:val="1057"/>
+          <w:numId w:val="1059"/>
         </w:numPr>
         <w:pStyle w:val="Compact"/>
       </w:pPr>
@@ -30823,8 +31265,8 @@
         </w:pict>
       </w:r>
     </w:p>
-    <w:bookmarkEnd w:id="293"/>
-    <w:bookmarkStart w:id="294" w:name="asymptotic-notation-in-equations-lhs"/>
+    <w:bookmarkEnd w:id="316"/>
+    <w:bookmarkStart w:id="317" w:name="asymptotic-notation-in-equations-lhs"/>
     <w:p>
       <w:pPr>
         <w:pStyle w:val="Heading3"/>
@@ -30837,7 +31279,7 @@
       <w:pPr>
         <w:numPr>
           <w:ilvl w:val="0"/>
-          <w:numId w:val="1058"/>
+          <w:numId w:val="1060"/>
         </w:numPr>
       </w:pPr>
       <w:r>
@@ -30864,7 +31306,7 @@
       <w:pPr>
         <w:numPr>
           <w:ilvl w:val="1"/>
-          <w:numId w:val="1059"/>
+          <w:numId w:val="1061"/>
         </w:numPr>
       </w:pPr>
       <w:r>
@@ -30875,7 +31317,7 @@
       <w:pPr>
         <w:numPr>
           <w:ilvl w:val="2"/>
-          <w:numId w:val="1060"/>
+          <w:numId w:val="1062"/>
         </w:numPr>
         <w:pStyle w:val="Compact"/>
       </w:pPr>
@@ -30966,7 +31408,7 @@
       <w:pPr>
         <w:numPr>
           <w:ilvl w:val="1"/>
-          <w:numId w:val="1059"/>
+          <w:numId w:val="1061"/>
         </w:numPr>
       </w:pPr>
       <w:r>
@@ -31020,7 +31462,7 @@
       <w:pPr>
         <w:numPr>
           <w:ilvl w:val="1"/>
-          <w:numId w:val="1059"/>
+          <w:numId w:val="1061"/>
         </w:numPr>
       </w:pPr>
       <m:oMath>
@@ -31094,7 +31536,7 @@
       <w:pPr>
         <w:numPr>
           <w:ilvl w:val="2"/>
-          <w:numId w:val="1061"/>
+          <w:numId w:val="1063"/>
         </w:numPr>
         <w:pStyle w:val="Compact"/>
       </w:pPr>
@@ -31170,7 +31612,7 @@
       <w:pPr>
         <w:numPr>
           <w:ilvl w:val="0"/>
-          <w:numId w:val="1058"/>
+          <w:numId w:val="1060"/>
         </w:numPr>
       </w:pPr>
       <w:r>
@@ -31204,9 +31646,9 @@
         </w:pict>
       </w:r>
     </w:p>
-    <w:bookmarkEnd w:id="294"/>
-    <w:bookmarkEnd w:id="295"/>
-    <w:bookmarkStart w:id="301" w:name="references"/>
+    <w:bookmarkEnd w:id="317"/>
+    <w:bookmarkEnd w:id="318"/>
+    <w:bookmarkStart w:id="324" w:name="references"/>
     <w:p>
       <w:pPr>
         <w:pStyle w:val="Heading2"/>
@@ -31219,7 +31661,7 @@
       <w:pPr>
         <w:pStyle w:val="FirstParagraph"/>
       </w:pPr>
-      <w:hyperlink r:id="rId296">
+      <w:hyperlink r:id="rId319">
         <w:r>
           <w:rPr>
             <w:rStyle w:val="Hyperlink"/>
@@ -31240,7 +31682,7 @@
       <w:pPr>
         <w:pStyle w:val="BodyText"/>
       </w:pPr>
-      <w:hyperlink r:id="rId297">
+      <w:hyperlink r:id="rId320">
         <w:r>
           <w:rPr>
             <w:rStyle w:val="Hyperlink"/>
@@ -31261,7 +31703,7 @@
       <w:pPr>
         <w:pStyle w:val="BodyText"/>
       </w:pPr>
-      <w:hyperlink r:id="rId298">
+      <w:hyperlink r:id="rId321">
         <w:r>
           <w:rPr>
             <w:rStyle w:val="Hyperlink"/>
@@ -31274,7 +31716,7 @@
       <w:pPr>
         <w:pStyle w:val="BodyText"/>
       </w:pPr>
-      <w:hyperlink r:id="rId299">
+      <w:hyperlink r:id="rId322">
         <w:r>
           <w:rPr>
             <w:rStyle w:val="Hyperlink"/>
@@ -31287,7 +31729,7 @@
       <w:pPr>
         <w:pStyle w:val="BodyText"/>
       </w:pPr>
-      <w:hyperlink r:id="rId300">
+      <w:hyperlink r:id="rId323">
         <w:r>
           <w:rPr>
             <w:rStyle w:val="Hyperlink"/>
@@ -31296,7 +31738,7 @@
         </w:r>
       </w:hyperlink>
     </w:p>
-    <w:bookmarkEnd w:id="301"/>
+    <w:bookmarkEnd w:id="324"/>
     <w:sectPr/>
   </w:body>
 </w:document>
@@ -31775,6 +32217,12 @@
     <w:abstractNumId w:val="991"/>
   </w:num>
   <w:num w:numId="1061">
+    <w:abstractNumId w:val="991"/>
+  </w:num>
+  <w:num w:numId="1062">
+    <w:abstractNumId w:val="991"/>
+  </w:num>
+  <w:num w:numId="1063">
     <w:abstractNumId w:val="991"/>
   </w:num>
 </w:numbering>

</xml_diff>

<commit_message>
Deployed 5bf0311 with MkDocs version: 1.2.3
</commit_message>
<xml_diff>
--- a/week-1/ce100-week-1-intro.md_word.docx
+++ b/week-1/ce100-week-1-intro.md_word.docx
@@ -2707,7 +2707,7 @@
           <wp:inline>
             <wp:extent cx="4295775" cy="3629025"/>
             <wp:effectExtent b="0" l="0" r="0" t="0"/>
-            <wp:docPr descr="alt:“insertion sort algorithm” height:550px center" title="" id="62" name="Picture"/>
+            <wp:docPr descr="alt:“insertion sort algorithm” height:500px center" title="" id="62" name="Picture"/>
             <a:graphic>
               <a:graphicData uri="http://schemas.openxmlformats.org/drawingml/2006/picture">
                 <pic:pic>
@@ -2774,7 +2774,7 @@
         <w:t xml:space="preserve"> </w:t>
       </w:r>
       <w:r>
-        <w:t xml:space="preserve">height:550px center</w:t>
+        <w:t xml:space="preserve">height:500px center</w:t>
       </w:r>
     </w:p>
     <w:p>
@@ -3215,7 +3215,7 @@
           <wp:inline>
             <wp:extent cx="2676525" cy="2581275"/>
             <wp:effectExtent b="0" l="0" r="0" t="0"/>
-            <wp:docPr descr="alt:“insertion sort description-1” height:550px center" title="" id="68" name="Picture"/>
+            <wp:docPr descr="alt:“insertion sort description-1” height:500px center" title="" id="68" name="Picture"/>
             <a:graphic>
               <a:graphicData uri="http://schemas.openxmlformats.org/drawingml/2006/picture">
                 <pic:pic>
@@ -3282,7 +3282,7 @@
         <w:t xml:space="preserve"> </w:t>
       </w:r>
       <w:r>
-        <w:t xml:space="preserve">height:550px center</w:t>
+        <w:t xml:space="preserve">height:500px center</w:t>
       </w:r>
     </w:p>
     <w:p>
@@ -3311,7 +3311,7 @@
           <wp:inline>
             <wp:extent cx="2619375" cy="2486025"/>
             <wp:effectExtent b="0" l="0" r="0" t="0"/>
-            <wp:docPr descr="alt:“insertion sort description-2” height:550px center" title="" id="73" name="Picture"/>
+            <wp:docPr descr="alt:“insertion sort description-2” height:500px center" title="" id="73" name="Picture"/>
             <a:graphic>
               <a:graphicData uri="http://schemas.openxmlformats.org/drawingml/2006/picture">
                 <pic:pic>
@@ -3378,7 +3378,7 @@
         <w:t xml:space="preserve"> </w:t>
       </w:r>
       <w:r>
-        <w:t xml:space="preserve">height:550px center</w:t>
+        <w:t xml:space="preserve">height:500px center</w:t>
       </w:r>
     </w:p>
     <w:p>

</xml_diff>

<commit_message>
Deployed 8c1c701 with MkDocs version: 1.2.3
</commit_message>
<xml_diff>
--- a/week-1/ce100-week-1-intro.md_word.docx
+++ b/week-1/ce100-week-1-intro.md_word.docx
@@ -20205,199 +20205,230 @@
           <m:jc m:val="center"/>
         </m:oMathParaPr>
         <m:oMath>
-          <m:r>
-            <m:t>Ω</m:t>
-          </m:r>
-          <m:d>
-            <m:dPr>
-              <m:begChr m:val="("/>
-              <m:endChr m:val=")"/>
-              <m:sepChr m:val=""/>
-              <m:grow/>
-            </m:dPr>
-            <m:e>
-              <m:r>
-                <m:t>g</m:t>
-              </m:r>
-              <m:d>
-                <m:dPr>
-                  <m:begChr m:val="("/>
-                  <m:endChr m:val=")"/>
-                  <m:sepChr m:val=""/>
-                  <m:grow/>
-                </m:dPr>
-                <m:e>
-                  <m:r>
-                    <m:t>n</m:t>
-                  </m:r>
-                </m:e>
-              </m:d>
-            </m:e>
-          </m:d>
-          <m:r>
-            <m:rPr>
-              <m:sty m:val="p"/>
-            </m:rPr>
-            <m:t>=</m:t>
-          </m:r>
-          <m:r>
-            <m:rPr>
-              <m:sty m:val="p"/>
-            </m:rPr>
-            <m:t>{</m:t>
-          </m:r>
-          <m:r>
-            <m:t>f</m:t>
-          </m:r>
-          <m:d>
-            <m:dPr>
-              <m:begChr m:val="("/>
-              <m:endChr m:val=")"/>
-              <m:sepChr m:val=""/>
-              <m:grow/>
-            </m:dPr>
-            <m:e>
-              <m:r>
-                <m:t>n</m:t>
-              </m:r>
-            </m:e>
-          </m:d>
-          <m:r>
-            <m:rPr>
-              <m:sty m:val="p"/>
-            </m:rPr>
-            <m:t>:</m:t>
-          </m:r>
-          <m:r>
-            <m:rPr>
-              <m:sty m:val="p"/>
-            </m:rPr>
-            <m:t>∃</m:t>
-          </m:r>
-          <m:r>
-            <m:rPr>
-              <m:nor/>
-              <m:sty m:val="p"/>
-            </m:rPr>
-            <m:t> positive constants </m:t>
-          </m:r>
-          <m:r>
-            <m:t>c</m:t>
-          </m:r>
-          <m:r>
-            <m:rPr>
-              <m:sty m:val="p"/>
-            </m:rPr>
-            <m:t>,</m:t>
-          </m:r>
-          <m:sSub>
-            <m:e>
-              <m:r>
-                <m:t>n</m:t>
-              </m:r>
-            </m:e>
-            <m:sub>
-              <m:r>
-                <m:t>0</m:t>
-              </m:r>
-            </m:sub>
-          </m:sSub>
-          <m:r>
-            <m:rPr>
-              <m:nor/>
-              <m:sty m:val="p"/>
-            </m:rPr>
-            <m:t> such that </m:t>
-          </m:r>
-          <m:r>
-            <m:t>0</m:t>
-          </m:r>
-          <m:r>
-            <m:rPr>
-              <m:sty m:val="p"/>
-            </m:rPr>
-            <m:t>≤</m:t>
-          </m:r>
-          <m:r>
-            <m:t>c</m:t>
-          </m:r>
-          <m:r>
-            <m:t>g</m:t>
-          </m:r>
-          <m:d>
-            <m:dPr>
-              <m:begChr m:val="("/>
-              <m:endChr m:val=")"/>
-              <m:sepChr m:val=""/>
-              <m:grow/>
-            </m:dPr>
-            <m:e>
-              <m:r>
-                <m:t>n</m:t>
-              </m:r>
-            </m:e>
-          </m:d>
-          <m:r>
-            <m:rPr>
-              <m:sty m:val="p"/>
-            </m:rPr>
-            <m:t>≤</m:t>
-          </m:r>
-          <m:r>
-            <m:t>f</m:t>
-          </m:r>
-          <m:d>
-            <m:dPr>
-              <m:begChr m:val="("/>
-              <m:endChr m:val=")"/>
-              <m:sepChr m:val=""/>
-              <m:grow/>
-            </m:dPr>
-            <m:e>
-              <m:r>
-                <m:t>n</m:t>
-              </m:r>
-            </m:e>
-          </m:d>
-          <m:r>
-            <m:rPr>
-              <m:sty m:val="p"/>
-            </m:rPr>
-            <m:t>,</m:t>
-          </m:r>
-          <m:r>
-            <m:rPr>
-              <m:sty m:val="p"/>
-            </m:rPr>
-            <m:t>∀</m:t>
-          </m:r>
-          <m:r>
-            <m:t>n</m:t>
-          </m:r>
-          <m:r>
-            <m:rPr>
-              <m:sty m:val="p"/>
-            </m:rPr>
-            <m:t>≥</m:t>
-          </m:r>
-          <m:sSub>
-            <m:e>
-              <m:r>
-                <m:t>n</m:t>
-              </m:r>
-            </m:e>
-            <m:sub>
-              <m:r>
-                <m:t>0</m:t>
-              </m:r>
-            </m:sub>
-          </m:sSub>
-          <m:r>
-            <m:rPr>
-              <m:sty m:val="p"/>
-            </m:rPr>
-            <m:t>}</m:t>
-          </m:r>
+          <m:m>
+            <m:mPr>
+              <m:baseJc m:val="center"/>
+              <m:plcHide m:val="1"/>
+              <m:mcs>
+                <m:mc>
+                  <m:mcPr>
+                    <m:mcJc m:val="right"/>
+                    <m:count m:val="1"/>
+                  </m:mcPr>
+                </m:mc>
+                <m:mc>
+                  <m:mcPr>
+                    <m:mcJc m:val="left"/>
+                    <m:count m:val="1"/>
+                  </m:mcPr>
+                </m:mc>
+              </m:mcs>
+            </m:mPr>
+            <m:mr>
+              <m:e>
+                <m:r>
+                  <m:t>Ω</m:t>
+                </m:r>
+                <m:d>
+                  <m:dPr>
+                    <m:begChr m:val="("/>
+                    <m:endChr m:val=")"/>
+                    <m:sepChr m:val=""/>
+                    <m:grow/>
+                  </m:dPr>
+                  <m:e>
+                    <m:r>
+                      <m:t>g</m:t>
+                    </m:r>
+                    <m:d>
+                      <m:dPr>
+                        <m:begChr m:val="("/>
+                        <m:endChr m:val=")"/>
+                        <m:sepChr m:val=""/>
+                        <m:grow/>
+                      </m:dPr>
+                      <m:e>
+                        <m:r>
+                          <m:t>n</m:t>
+                        </m:r>
+                      </m:e>
+                    </m:d>
+                  </m:e>
+                </m:d>
+              </m:e>
+              <m:e>
+                <m:r>
+                  <m:rPr>
+                    <m:sty m:val="p"/>
+                  </m:rPr>
+                  <m:t>=</m:t>
+                </m:r>
+                <m:r>
+                  <m:rPr>
+                    <m:sty m:val="p"/>
+                  </m:rPr>
+                  <m:t>{</m:t>
+                </m:r>
+                <m:r>
+                  <m:t>f</m:t>
+                </m:r>
+                <m:d>
+                  <m:dPr>
+                    <m:begChr m:val="("/>
+                    <m:endChr m:val=")"/>
+                    <m:sepChr m:val=""/>
+                    <m:grow/>
+                  </m:dPr>
+                  <m:e>
+                    <m:r>
+                      <m:t>n</m:t>
+                    </m:r>
+                  </m:e>
+                </m:d>
+                <m:r>
+                  <m:rPr>
+                    <m:sty m:val="p"/>
+                  </m:rPr>
+                  <m:t>:</m:t>
+                </m:r>
+                <m:r>
+                  <m:rPr>
+                    <m:sty m:val="p"/>
+                  </m:rPr>
+                  <m:t>∃</m:t>
+                </m:r>
+                <m:r>
+                  <m:rPr>
+                    <m:nor/>
+                    <m:sty m:val="p"/>
+                  </m:rPr>
+                  <m:t> positive constants </m:t>
+                </m:r>
+                <m:r>
+                  <m:t>c</m:t>
+                </m:r>
+                <m:r>
+                  <m:rPr>
+                    <m:sty m:val="p"/>
+                  </m:rPr>
+                  <m:t>,</m:t>
+                </m:r>
+                <m:sSub>
+                  <m:e>
+                    <m:r>
+                      <m:t>n</m:t>
+                    </m:r>
+                  </m:e>
+                  <m:sub>
+                    <m:r>
+                      <m:t>0</m:t>
+                    </m:r>
+                  </m:sub>
+                </m:sSub>
+                <m:r>
+                  <m:rPr>
+                    <m:nor/>
+                    <m:sty m:val="p"/>
+                  </m:rPr>
+                  <m:t> such that </m:t>
+                </m:r>
+              </m:e>
+            </m:mr>
+            <m:mr>
+              <m:e/>
+              <m:e>
+                <m:r>
+                  <m:t>0</m:t>
+                </m:r>
+                <m:r>
+                  <m:rPr>
+                    <m:sty m:val="p"/>
+                  </m:rPr>
+                  <m:t>≤</m:t>
+                </m:r>
+                <m:r>
+                  <m:t>c</m:t>
+                </m:r>
+                <m:r>
+                  <m:t>g</m:t>
+                </m:r>
+                <m:d>
+                  <m:dPr>
+                    <m:begChr m:val="("/>
+                    <m:endChr m:val=")"/>
+                    <m:sepChr m:val=""/>
+                    <m:grow/>
+                  </m:dPr>
+                  <m:e>
+                    <m:r>
+                      <m:t>n</m:t>
+                    </m:r>
+                  </m:e>
+                </m:d>
+                <m:r>
+                  <m:rPr>
+                    <m:sty m:val="p"/>
+                  </m:rPr>
+                  <m:t>≤</m:t>
+                </m:r>
+                <m:r>
+                  <m:t>f</m:t>
+                </m:r>
+                <m:d>
+                  <m:dPr>
+                    <m:begChr m:val="("/>
+                    <m:endChr m:val=")"/>
+                    <m:sepChr m:val=""/>
+                    <m:grow/>
+                  </m:dPr>
+                  <m:e>
+                    <m:r>
+                      <m:t>n</m:t>
+                    </m:r>
+                  </m:e>
+                </m:d>
+                <m:r>
+                  <m:rPr>
+                    <m:sty m:val="p"/>
+                  </m:rPr>
+                  <m:t>,</m:t>
+                </m:r>
+                <m:r>
+                  <m:rPr>
+                    <m:sty m:val="p"/>
+                  </m:rPr>
+                  <m:t>∀</m:t>
+                </m:r>
+                <m:r>
+                  <m:t>n</m:t>
+                </m:r>
+                <m:r>
+                  <m:rPr>
+                    <m:sty m:val="p"/>
+                  </m:rPr>
+                  <m:t>≥</m:t>
+                </m:r>
+                <m:sSub>
+                  <m:e>
+                    <m:r>
+                      <m:t>n</m:t>
+                    </m:r>
+                  </m:e>
+                  <m:sub>
+                    <m:r>
+                      <m:t>0</m:t>
+                    </m:r>
+                  </m:sub>
+                </m:sSub>
+                <m:r>
+                  <m:rPr>
+                    <m:sty m:val="p"/>
+                  </m:rPr>
+                  <m:t>}</m:t>
+                </m:r>
+              </m:e>
+            </m:mr>
+          </m:m>
         </m:oMath>
       </m:oMathPara>
     </w:p>
@@ -21625,272 +21656,307 @@
       <w:pPr>
         <w:pStyle w:val="FirstParagraph"/>
       </w:pPr>
-      <m:oMath>
-        <m:r>
-          <m:t>f</m:t>
-        </m:r>
-        <m:d>
-          <m:dPr>
-            <m:begChr m:val="("/>
-            <m:endChr m:val=")"/>
-            <m:sepChr m:val=""/>
-            <m:grow/>
-          </m:dPr>
-          <m:e>
-            <m:r>
-              <m:t>n</m:t>
-            </m:r>
-          </m:e>
-        </m:d>
-        <m:r>
-          <m:rPr>
-            <m:sty m:val="p"/>
-          </m:rPr>
-          <m:t>=</m:t>
-        </m:r>
-        <m:r>
-          <m:t>Θ</m:t>
-        </m:r>
-        <m:d>
-          <m:dPr>
-            <m:begChr m:val="("/>
-            <m:endChr m:val=")"/>
-            <m:sepChr m:val=""/>
-            <m:grow/>
-          </m:dPr>
-          <m:e>
-            <m:r>
-              <m:t>g</m:t>
-            </m:r>
-            <m:d>
-              <m:dPr>
-                <m:begChr m:val="("/>
-                <m:endChr m:val=")"/>
-                <m:sepChr m:val=""/>
-                <m:grow/>
-              </m:dPr>
+      <m:oMathPara>
+        <m:oMathParaPr>
+          <m:jc m:val="center"/>
+        </m:oMathParaPr>
+        <m:oMath>
+          <m:m>
+            <m:mPr>
+              <m:baseJc m:val="center"/>
+              <m:plcHide m:val="1"/>
+              <m:mcs>
+                <m:mc>
+                  <m:mcPr>
+                    <m:mcJc m:val="right"/>
+                    <m:count m:val="1"/>
+                  </m:mcPr>
+                </m:mc>
+                <m:mc>
+                  <m:mcPr>
+                    <m:mcJc m:val="left"/>
+                    <m:count m:val="1"/>
+                  </m:mcPr>
+                </m:mc>
+              </m:mcs>
+            </m:mPr>
+            <m:mr>
               <m:e>
                 <m:r>
+                  <m:t>f</m:t>
+                </m:r>
+                <m:d>
+                  <m:dPr>
+                    <m:begChr m:val="("/>
+                    <m:endChr m:val=")"/>
+                    <m:sepChr m:val=""/>
+                    <m:grow/>
+                  </m:dPr>
+                  <m:e>
+                    <m:r>
+                      <m:t>n</m:t>
+                    </m:r>
+                  </m:e>
+                </m:d>
+              </m:e>
+              <m:e>
+                <m:r>
+                  <m:rPr>
+                    <m:sty m:val="p"/>
+                  </m:rPr>
+                  <m:t>=</m:t>
+                </m:r>
+                <m:r>
+                  <m:t>Θ</m:t>
+                </m:r>
+                <m:d>
+                  <m:dPr>
+                    <m:begChr m:val="("/>
+                    <m:endChr m:val=")"/>
+                    <m:sepChr m:val=""/>
+                    <m:grow/>
+                  </m:dPr>
+                  <m:e>
+                    <m:r>
+                      <m:t>g</m:t>
+                    </m:r>
+                    <m:d>
+                      <m:dPr>
+                        <m:begChr m:val="("/>
+                        <m:endChr m:val=")"/>
+                        <m:sepChr m:val=""/>
+                        <m:grow/>
+                      </m:dPr>
+                      <m:e>
+                        <m:r>
+                          <m:t>n</m:t>
+                        </m:r>
+                      </m:e>
+                    </m:d>
+                  </m:e>
+                </m:d>
+                <m:r>
+                  <m:t> </m:t>
+                </m:r>
+                <m:r>
+                  <m:t>i</m:t>
+                </m:r>
+                <m:r>
+                  <m:t>f</m:t>
+                </m:r>
+                <m:r>
+                  <m:t> </m:t>
+                </m:r>
+                <m:r>
+                  <m:rPr>
+                    <m:sty m:val="p"/>
+                  </m:rPr>
+                  <m:t>∃</m:t>
+                </m:r>
+                <m:r>
+                  <m:t> </m:t>
+                </m:r>
+                <m:r>
+                  <m:rPr>
+                    <m:nor/>
+                    <m:sty m:val="p"/>
+                  </m:rPr>
+                  <m:t>positive constants</m:t>
+                </m:r>
+                <m:r>
+                  <m:t> </m:t>
+                </m:r>
+                <m:sSub>
+                  <m:e>
+                    <m:r>
+                      <m:t>c</m:t>
+                    </m:r>
+                  </m:e>
+                  <m:sub>
+                    <m:r>
+                      <m:t>1</m:t>
+                    </m:r>
+                  </m:sub>
+                </m:sSub>
+                <m:r>
+                  <m:rPr>
+                    <m:sty m:val="p"/>
+                  </m:rPr>
+                  <m:t>,</m:t>
+                </m:r>
+                <m:sSub>
+                  <m:e>
+                    <m:r>
+                      <m:t>c</m:t>
+                    </m:r>
+                  </m:e>
+                  <m:sub>
+                    <m:r>
+                      <m:t>2</m:t>
+                    </m:r>
+                  </m:sub>
+                </m:sSub>
+                <m:r>
+                  <m:rPr>
+                    <m:sty m:val="p"/>
+                  </m:rPr>
+                  <m:t>,</m:t>
+                </m:r>
+                <m:sSub>
+                  <m:e>
+                    <m:r>
+                      <m:t>n</m:t>
+                    </m:r>
+                  </m:e>
+                  <m:sub>
+                    <m:r>
+                      <m:t>0</m:t>
+                    </m:r>
+                  </m:sub>
+                </m:sSub>
+                <m:r>
+                  <m:rPr>
+                    <m:nor/>
+                    <m:sty m:val="p"/>
+                  </m:rPr>
+                  <m:t>such that</m:t>
+                </m:r>
+              </m:e>
+            </m:mr>
+            <m:mr>
+              <m:e/>
+              <m:e>
+                <m:r>
+                  <m:t>0</m:t>
+                </m:r>
+                <m:r>
+                  <m:rPr>
+                    <m:sty m:val="p"/>
+                  </m:rPr>
+                  <m:t>≤</m:t>
+                </m:r>
+                <m:sSub>
+                  <m:e>
+                    <m:r>
+                      <m:t>c</m:t>
+                    </m:r>
+                  </m:e>
+                  <m:sub>
+                    <m:r>
+                      <m:t>1</m:t>
+                    </m:r>
+                  </m:sub>
+                </m:sSub>
+                <m:r>
+                  <m:t>g</m:t>
+                </m:r>
+                <m:d>
+                  <m:dPr>
+                    <m:begChr m:val="("/>
+                    <m:endChr m:val=")"/>
+                    <m:sepChr m:val=""/>
+                    <m:grow/>
+                  </m:dPr>
+                  <m:e>
+                    <m:r>
+                      <m:t>n</m:t>
+                    </m:r>
+                  </m:e>
+                </m:d>
+                <m:r>
+                  <m:rPr>
+                    <m:sty m:val="p"/>
+                  </m:rPr>
+                  <m:t>≤</m:t>
+                </m:r>
+                <m:r>
+                  <m:t>f</m:t>
+                </m:r>
+                <m:d>
+                  <m:dPr>
+                    <m:begChr m:val="("/>
+                    <m:endChr m:val=")"/>
+                    <m:sepChr m:val=""/>
+                    <m:grow/>
+                  </m:dPr>
+                  <m:e>
+                    <m:r>
+                      <m:t>n</m:t>
+                    </m:r>
+                  </m:e>
+                </m:d>
+                <m:r>
+                  <m:rPr>
+                    <m:sty m:val="p"/>
+                  </m:rPr>
+                  <m:t>≤</m:t>
+                </m:r>
+                <m:sSub>
+                  <m:e>
+                    <m:r>
+                      <m:t>c</m:t>
+                    </m:r>
+                  </m:e>
+                  <m:sub>
+                    <m:r>
+                      <m:t>2</m:t>
+                    </m:r>
+                  </m:sub>
+                </m:sSub>
+                <m:r>
+                  <m:t>g</m:t>
+                </m:r>
+                <m:d>
+                  <m:dPr>
+                    <m:begChr m:val="("/>
+                    <m:endChr m:val=")"/>
+                    <m:sepChr m:val=""/>
+                    <m:grow/>
+                  </m:dPr>
+                  <m:e>
+                    <m:r>
+                      <m:t>n</m:t>
+                    </m:r>
+                  </m:e>
+                </m:d>
+                <m:r>
+                  <m:rPr>
+                    <m:sty m:val="p"/>
+                  </m:rPr>
+                  <m:t>,</m:t>
+                </m:r>
+                <m:r>
+                  <m:rPr>
+                    <m:sty m:val="p"/>
+                  </m:rPr>
+                  <m:t>∀</m:t>
+                </m:r>
+                <m:r>
                   <m:t>n</m:t>
                 </m:r>
+                <m:r>
+                  <m:rPr>
+                    <m:sty m:val="p"/>
+                  </m:rPr>
+                  <m:t>≥</m:t>
+                </m:r>
+                <m:sSub>
+                  <m:e>
+                    <m:r>
+                      <m:t>n</m:t>
+                    </m:r>
+                  </m:e>
+                  <m:sub>
+                    <m:r>
+                      <m:t>0</m:t>
+                    </m:r>
+                  </m:sub>
+                </m:sSub>
               </m:e>
-            </m:d>
-          </m:e>
-        </m:d>
-      </m:oMath>
-      <w:r>
-        <w:t xml:space="preserve"> </w:t>
-      </w:r>
-      <w:r>
-        <w:t xml:space="preserve">if</w:t>
-      </w:r>
-      <w:r>
-        <w:t xml:space="preserve"> </w:t>
-      </w:r>
-      <m:oMath>
-        <m:r>
-          <m:rPr>
-            <m:sty m:val="p"/>
-          </m:rPr>
-          <m:t>∃</m:t>
-        </m:r>
-      </m:oMath>
-      <w:r>
-        <w:t xml:space="preserve"> </w:t>
-      </w:r>
-      <w:r>
-        <w:t xml:space="preserve">positive constants</w:t>
-      </w:r>
-      <w:r>
-        <w:t xml:space="preserve"> </w:t>
-      </w:r>
-      <m:oMath>
-        <m:sSub>
-          <m:e>
-            <m:r>
-              <m:t>c</m:t>
-            </m:r>
-          </m:e>
-          <m:sub>
-            <m:r>
-              <m:t>1</m:t>
-            </m:r>
-          </m:sub>
-        </m:sSub>
-        <m:r>
-          <m:rPr>
-            <m:sty m:val="p"/>
-          </m:rPr>
-          <m:t>,</m:t>
-        </m:r>
-        <m:sSub>
-          <m:e>
-            <m:r>
-              <m:t>c</m:t>
-            </m:r>
-          </m:e>
-          <m:sub>
-            <m:r>
-              <m:t>2</m:t>
-            </m:r>
-          </m:sub>
-        </m:sSub>
-        <m:r>
-          <m:rPr>
-            <m:sty m:val="p"/>
-          </m:rPr>
-          <m:t>,</m:t>
-        </m:r>
-        <m:sSub>
-          <m:e>
-            <m:r>
-              <m:t>n</m:t>
-            </m:r>
-          </m:e>
-          <m:sub>
-            <m:r>
-              <m:t>0</m:t>
-            </m:r>
-          </m:sub>
-        </m:sSub>
-      </m:oMath>
-      <w:r>
-        <w:t xml:space="preserve"> </w:t>
-      </w:r>
-      <w:r>
-        <w:t xml:space="preserve">such that</w:t>
-      </w:r>
-      <w:r>
-        <w:t xml:space="preserve"> </w:t>
-      </w:r>
-      <m:oMath>
-        <m:r>
-          <m:t>0</m:t>
-        </m:r>
-        <m:r>
-          <m:rPr>
-            <m:sty m:val="p"/>
-          </m:rPr>
-          <m:t>≤</m:t>
-        </m:r>
-        <m:sSub>
-          <m:e>
-            <m:r>
-              <m:t>c</m:t>
-            </m:r>
-          </m:e>
-          <m:sub>
-            <m:r>
-              <m:t>1</m:t>
-            </m:r>
-          </m:sub>
-        </m:sSub>
-        <m:r>
-          <m:t>g</m:t>
-        </m:r>
-        <m:d>
-          <m:dPr>
-            <m:begChr m:val="("/>
-            <m:endChr m:val=")"/>
-            <m:sepChr m:val=""/>
-            <m:grow/>
-          </m:dPr>
-          <m:e>
-            <m:r>
-              <m:t>n</m:t>
-            </m:r>
-          </m:e>
-        </m:d>
-        <m:r>
-          <m:rPr>
-            <m:sty m:val="p"/>
-          </m:rPr>
-          <m:t>≤</m:t>
-        </m:r>
-        <m:r>
-          <m:t>f</m:t>
-        </m:r>
-        <m:d>
-          <m:dPr>
-            <m:begChr m:val="("/>
-            <m:endChr m:val=")"/>
-            <m:sepChr m:val=""/>
-            <m:grow/>
-          </m:dPr>
-          <m:e>
-            <m:r>
-              <m:t>n</m:t>
-            </m:r>
-          </m:e>
-        </m:d>
-        <m:r>
-          <m:rPr>
-            <m:sty m:val="p"/>
-          </m:rPr>
-          <m:t>≤</m:t>
-        </m:r>
-        <m:sSub>
-          <m:e>
-            <m:r>
-              <m:t>c</m:t>
-            </m:r>
-          </m:e>
-          <m:sub>
-            <m:r>
-              <m:t>2</m:t>
-            </m:r>
-          </m:sub>
-        </m:sSub>
-        <m:r>
-          <m:t>g</m:t>
-        </m:r>
-        <m:d>
-          <m:dPr>
-            <m:begChr m:val="("/>
-            <m:endChr m:val=")"/>
-            <m:sepChr m:val=""/>
-            <m:grow/>
-          </m:dPr>
-          <m:e>
-            <m:r>
-              <m:t>n</m:t>
-            </m:r>
-          </m:e>
-        </m:d>
-        <m:r>
-          <m:rPr>
-            <m:sty m:val="p"/>
-          </m:rPr>
-          <m:t>,</m:t>
-        </m:r>
-        <m:r>
-          <m:rPr>
-            <m:sty m:val="p"/>
-          </m:rPr>
-          <m:t>∀</m:t>
-        </m:r>
-        <m:r>
-          <m:t>n</m:t>
-        </m:r>
-        <m:r>
-          <m:rPr>
-            <m:sty m:val="p"/>
-          </m:rPr>
-          <m:t>≥</m:t>
-        </m:r>
-        <m:sSub>
-          <m:e>
-            <m:r>
-              <m:t>n</m:t>
-            </m:r>
-          </m:e>
-          <m:sub>
-            <m:r>
-              <m:t>0</m:t>
-            </m:r>
-          </m:sub>
-        </m:sSub>
-      </m:oMath>
+            </m:mr>
+          </m:m>
+        </m:oMath>
+      </m:oMathPara>
     </w:p>
     <w:p>
       <w:r>
@@ -24950,199 +25016,230 @@
           <m:jc m:val="center"/>
         </m:oMathParaPr>
         <m:oMath>
-          <m:r>
-            <m:t>O</m:t>
-          </m:r>
-          <m:d>
-            <m:dPr>
-              <m:begChr m:val="("/>
-              <m:endChr m:val=")"/>
-              <m:sepChr m:val=""/>
-              <m:grow/>
-            </m:dPr>
-            <m:e>
-              <m:r>
-                <m:t>g</m:t>
-              </m:r>
-              <m:d>
-                <m:dPr>
-                  <m:begChr m:val="("/>
-                  <m:endChr m:val=")"/>
-                  <m:sepChr m:val=""/>
-                  <m:grow/>
-                </m:dPr>
-                <m:e>
-                  <m:r>
-                    <m:t>n</m:t>
-                  </m:r>
-                </m:e>
-              </m:d>
-            </m:e>
-          </m:d>
-          <m:r>
-            <m:rPr>
-              <m:sty m:val="p"/>
-            </m:rPr>
-            <m:t>=</m:t>
-          </m:r>
-          <m:r>
-            <m:rPr>
-              <m:sty m:val="p"/>
-            </m:rPr>
-            <m:t>{</m:t>
-          </m:r>
-          <m:r>
-            <m:t>f</m:t>
-          </m:r>
-          <m:d>
-            <m:dPr>
-              <m:begChr m:val="("/>
-              <m:endChr m:val=")"/>
-              <m:sepChr m:val=""/>
-              <m:grow/>
-            </m:dPr>
-            <m:e>
-              <m:r>
-                <m:t>n</m:t>
-              </m:r>
-            </m:e>
-          </m:d>
-          <m:r>
-            <m:rPr>
-              <m:sty m:val="p"/>
-            </m:rPr>
-            <m:t>:</m:t>
-          </m:r>
-          <m:r>
-            <m:rPr>
-              <m:sty m:val="p"/>
-            </m:rPr>
-            <m:t>∃</m:t>
-          </m:r>
-          <m:r>
-            <m:rPr>
-              <m:nor/>
-              <m:sty m:val="p"/>
-            </m:rPr>
-            <m:t> positive constant </m:t>
-          </m:r>
-          <m:r>
-            <m:t>c</m:t>
-          </m:r>
-          <m:r>
-            <m:rPr>
-              <m:sty m:val="p"/>
-            </m:rPr>
-            <m:t>,</m:t>
-          </m:r>
-          <m:sSub>
-            <m:e>
-              <m:r>
-                <m:t>n</m:t>
-              </m:r>
-            </m:e>
-            <m:sub>
-              <m:r>
-                <m:t>0</m:t>
-              </m:r>
-            </m:sub>
-          </m:sSub>
-          <m:r>
-            <m:rPr>
-              <m:nor/>
-              <m:sty m:val="p"/>
-            </m:rPr>
-            <m:t> such that </m:t>
-          </m:r>
-          <m:r>
-            <m:t>0</m:t>
-          </m:r>
-          <m:r>
-            <m:rPr>
-              <m:sty m:val="p"/>
-            </m:rPr>
-            <m:t>≤</m:t>
-          </m:r>
-          <m:r>
-            <m:t>f</m:t>
-          </m:r>
-          <m:d>
-            <m:dPr>
-              <m:begChr m:val="("/>
-              <m:endChr m:val=")"/>
-              <m:sepChr m:val=""/>
-              <m:grow/>
-            </m:dPr>
-            <m:e>
-              <m:r>
-                <m:t>n</m:t>
-              </m:r>
-            </m:e>
-          </m:d>
-          <m:r>
-            <m:rPr>
-              <m:sty m:val="p"/>
-            </m:rPr>
-            <m:t>≤</m:t>
-          </m:r>
-          <m:r>
-            <m:t>c</m:t>
-          </m:r>
-          <m:r>
-            <m:t>g</m:t>
-          </m:r>
-          <m:d>
-            <m:dPr>
-              <m:begChr m:val="("/>
-              <m:endChr m:val=")"/>
-              <m:sepChr m:val=""/>
-              <m:grow/>
-            </m:dPr>
-            <m:e>
-              <m:r>
-                <m:t>n</m:t>
-              </m:r>
-            </m:e>
-          </m:d>
-          <m:r>
-            <m:rPr>
-              <m:sty m:val="p"/>
-            </m:rPr>
-            <m:t>,</m:t>
-          </m:r>
-          <m:r>
-            <m:rPr>
-              <m:sty m:val="p"/>
-            </m:rPr>
-            <m:t>∀</m:t>
-          </m:r>
-          <m:r>
-            <m:t>n</m:t>
-          </m:r>
-          <m:r>
-            <m:rPr>
-              <m:sty m:val="p"/>
-            </m:rPr>
-            <m:t>≥</m:t>
-          </m:r>
-          <m:sSub>
-            <m:e>
-              <m:r>
-                <m:t>n</m:t>
-              </m:r>
-            </m:e>
-            <m:sub>
-              <m:r>
-                <m:t>0</m:t>
-              </m:r>
-            </m:sub>
-          </m:sSub>
-          <m:r>
-            <m:rPr>
-              <m:sty m:val="p"/>
-            </m:rPr>
-            <m:t>}</m:t>
-          </m:r>
+          <m:m>
+            <m:mPr>
+              <m:baseJc m:val="center"/>
+              <m:plcHide m:val="1"/>
+              <m:mcs>
+                <m:mc>
+                  <m:mcPr>
+                    <m:mcJc m:val="right"/>
+                    <m:count m:val="1"/>
+                  </m:mcPr>
+                </m:mc>
+                <m:mc>
+                  <m:mcPr>
+                    <m:mcJc m:val="left"/>
+                    <m:count m:val="1"/>
+                  </m:mcPr>
+                </m:mc>
+              </m:mcs>
+            </m:mPr>
+            <m:mr>
+              <m:e>
+                <m:r>
+                  <m:t>O</m:t>
+                </m:r>
+                <m:d>
+                  <m:dPr>
+                    <m:begChr m:val="("/>
+                    <m:endChr m:val=")"/>
+                    <m:sepChr m:val=""/>
+                    <m:grow/>
+                  </m:dPr>
+                  <m:e>
+                    <m:r>
+                      <m:t>g</m:t>
+                    </m:r>
+                    <m:d>
+                      <m:dPr>
+                        <m:begChr m:val="("/>
+                        <m:endChr m:val=")"/>
+                        <m:sepChr m:val=""/>
+                        <m:grow/>
+                      </m:dPr>
+                      <m:e>
+                        <m:r>
+                          <m:t>n</m:t>
+                        </m:r>
+                      </m:e>
+                    </m:d>
+                  </m:e>
+                </m:d>
+              </m:e>
+              <m:e>
+                <m:r>
+                  <m:rPr>
+                    <m:sty m:val="p"/>
+                  </m:rPr>
+                  <m:t>=</m:t>
+                </m:r>
+                <m:r>
+                  <m:rPr>
+                    <m:sty m:val="p"/>
+                  </m:rPr>
+                  <m:t>{</m:t>
+                </m:r>
+                <m:r>
+                  <m:t>f</m:t>
+                </m:r>
+                <m:d>
+                  <m:dPr>
+                    <m:begChr m:val="("/>
+                    <m:endChr m:val=")"/>
+                    <m:sepChr m:val=""/>
+                    <m:grow/>
+                  </m:dPr>
+                  <m:e>
+                    <m:r>
+                      <m:t>n</m:t>
+                    </m:r>
+                  </m:e>
+                </m:d>
+                <m:r>
+                  <m:rPr>
+                    <m:sty m:val="p"/>
+                  </m:rPr>
+                  <m:t>:</m:t>
+                </m:r>
+                <m:r>
+                  <m:rPr>
+                    <m:sty m:val="p"/>
+                  </m:rPr>
+                  <m:t>∃</m:t>
+                </m:r>
+                <m:r>
+                  <m:rPr>
+                    <m:nor/>
+                    <m:sty m:val="p"/>
+                  </m:rPr>
+                  <m:t> positive constant </m:t>
+                </m:r>
+                <m:r>
+                  <m:t>c</m:t>
+                </m:r>
+                <m:r>
+                  <m:rPr>
+                    <m:sty m:val="p"/>
+                  </m:rPr>
+                  <m:t>,</m:t>
+                </m:r>
+                <m:sSub>
+                  <m:e>
+                    <m:r>
+                      <m:t>n</m:t>
+                    </m:r>
+                  </m:e>
+                  <m:sub>
+                    <m:r>
+                      <m:t>0</m:t>
+                    </m:r>
+                  </m:sub>
+                </m:sSub>
+                <m:r>
+                  <m:rPr>
+                    <m:nor/>
+                    <m:sty m:val="p"/>
+                  </m:rPr>
+                  <m:t> such that </m:t>
+                </m:r>
+              </m:e>
+            </m:mr>
+            <m:mr>
+              <m:e/>
+              <m:e>
+                <m:r>
+                  <m:t>0</m:t>
+                </m:r>
+                <m:r>
+                  <m:rPr>
+                    <m:sty m:val="p"/>
+                  </m:rPr>
+                  <m:t>≤</m:t>
+                </m:r>
+                <m:r>
+                  <m:t>f</m:t>
+                </m:r>
+                <m:d>
+                  <m:dPr>
+                    <m:begChr m:val="("/>
+                    <m:endChr m:val=")"/>
+                    <m:sepChr m:val=""/>
+                    <m:grow/>
+                  </m:dPr>
+                  <m:e>
+                    <m:r>
+                      <m:t>n</m:t>
+                    </m:r>
+                  </m:e>
+                </m:d>
+                <m:r>
+                  <m:rPr>
+                    <m:sty m:val="p"/>
+                  </m:rPr>
+                  <m:t>≤</m:t>
+                </m:r>
+                <m:r>
+                  <m:t>c</m:t>
+                </m:r>
+                <m:r>
+                  <m:t>g</m:t>
+                </m:r>
+                <m:d>
+                  <m:dPr>
+                    <m:begChr m:val="("/>
+                    <m:endChr m:val=")"/>
+                    <m:sepChr m:val=""/>
+                    <m:grow/>
+                  </m:dPr>
+                  <m:e>
+                    <m:r>
+                      <m:t>n</m:t>
+                    </m:r>
+                  </m:e>
+                </m:d>
+                <m:r>
+                  <m:rPr>
+                    <m:sty m:val="p"/>
+                  </m:rPr>
+                  <m:t>,</m:t>
+                </m:r>
+                <m:r>
+                  <m:rPr>
+                    <m:sty m:val="p"/>
+                  </m:rPr>
+                  <m:t>∀</m:t>
+                </m:r>
+                <m:r>
+                  <m:t>n</m:t>
+                </m:r>
+                <m:r>
+                  <m:rPr>
+                    <m:sty m:val="p"/>
+                  </m:rPr>
+                  <m:t>≥</m:t>
+                </m:r>
+                <m:sSub>
+                  <m:e>
+                    <m:r>
+                      <m:t>n</m:t>
+                    </m:r>
+                  </m:e>
+                  <m:sub>
+                    <m:r>
+                      <m:t>0</m:t>
+                    </m:r>
+                  </m:sub>
+                </m:sSub>
+                <m:r>
+                  <m:rPr>
+                    <m:sty m:val="p"/>
+                  </m:rPr>
+                  <m:t>}</m:t>
+                </m:r>
+              </m:e>
+            </m:mr>
+          </m:m>
         </m:oMath>
       </m:oMathPara>
     </w:p>
@@ -32931,13 +33028,13 @@
     </w:p>
     <w:bookmarkEnd w:id="315"/>
     <w:bookmarkEnd w:id="316"/>
-    <w:bookmarkStart w:id="324" w:name="Xd4d625c443578a3ee9cc1fef943ad5cce6ce12a"/>
+    <w:bookmarkStart w:id="324" w:name="references"/>
     <w:p>
       <w:pPr>
         <w:pStyle w:val="Heading2"/>
       </w:pPr>
       <w:r>
-        <w:t xml:space="preserve">References (TODO: Update Missing References)</w:t>
+        <w:t xml:space="preserve">References</w:t>
       </w:r>
     </w:p>
     <w:p>

</xml_diff>